<commit_message>
* added project files for VS2010 * minor tweaks to PythonOutputStreamSink.hpp to build under VS2010
</commit_message>
<xml_diff>
--- a/OpenNIPythonWrapper/Documentation/README.docx
+++ b/OpenNIPythonWrapper/Documentation/README.docx
@@ -12,20 +12,48 @@
         <w:rPr>
           <w:rFonts w:ascii="Courier New" w:hAnsi="Courier New" w:cs="Courier New"/>
         </w:rPr>
-        <w:t>README for OpenNI Python Wrapper</w:t>
-      </w:r>
-    </w:p>
-    <w:p>
-      <w:pPr>
-        <w:rPr>
-          <w:rFonts w:ascii="Courier New" w:hAnsi="Courier New" w:cs="Courier New"/>
-        </w:rPr>
-      </w:pPr>
-      <w:r>
-        <w:rPr>
-          <w:rFonts w:ascii="Courier New" w:hAnsi="Courier New" w:cs="Courier New"/>
-        </w:rPr>
-        <w:t>Created by Gabriele Nataneli (gamix)</w:t>
+        <w:t xml:space="preserve">README for </w:t>
+      </w:r>
+      <w:proofErr w:type="spellStart"/>
+      <w:r>
+        <w:rPr>
+          <w:rFonts w:ascii="Courier New" w:hAnsi="Courier New" w:cs="Courier New"/>
+        </w:rPr>
+        <w:t>OpenNI</w:t>
+      </w:r>
+      <w:proofErr w:type="spellEnd"/>
+      <w:r>
+        <w:rPr>
+          <w:rFonts w:ascii="Courier New" w:hAnsi="Courier New" w:cs="Courier New"/>
+        </w:rPr>
+        <w:t xml:space="preserve"> Python Wrapper</w:t>
+      </w:r>
+    </w:p>
+    <w:p>
+      <w:pPr>
+        <w:rPr>
+          <w:rFonts w:ascii="Courier New" w:hAnsi="Courier New" w:cs="Courier New"/>
+        </w:rPr>
+      </w:pPr>
+      <w:r>
+        <w:rPr>
+          <w:rFonts w:ascii="Courier New" w:hAnsi="Courier New" w:cs="Courier New"/>
+        </w:rPr>
+        <w:t>Created by Gabriele Nataneli (</w:t>
+      </w:r>
+      <w:proofErr w:type="spellStart"/>
+      <w:r>
+        <w:rPr>
+          <w:rFonts w:ascii="Courier New" w:hAnsi="Courier New" w:cs="Courier New"/>
+        </w:rPr>
+        <w:t>gamix</w:t>
+      </w:r>
+      <w:proofErr w:type="spellEnd"/>
+      <w:r>
+        <w:rPr>
+          <w:rFonts w:ascii="Courier New" w:hAnsi="Courier New" w:cs="Courier New"/>
+        </w:rPr>
+        <w:t>)</w:t>
       </w:r>
     </w:p>
     <w:p>
@@ -41,7 +69,13 @@
         <w:rPr>
           <w:rFonts w:ascii="Courier New" w:hAnsi="Courier New" w:cs="Courier New"/>
         </w:rPr>
-        <w:t>20 January 2011</w:t>
+        <w:t>21</w:t>
+      </w:r>
+      <w:r>
+        <w:rPr>
+          <w:rFonts w:ascii="Courier New" w:hAnsi="Courier New" w:cs="Courier New"/>
+        </w:rPr>
+        <w:t xml:space="preserve"> January 2011</w:t>
       </w:r>
     </w:p>
     <w:p>
@@ -80,6 +114,76 @@
         <w:rPr>
           <w:rFonts w:ascii="Courier New" w:hAnsi="Courier New" w:cs="Courier New"/>
         </w:rPr>
+        <w:t xml:space="preserve">V0.3.1 alpha </w:t>
+      </w:r>
+    </w:p>
+    <w:p>
+      <w:pPr>
+        <w:pStyle w:val="ListParagraph"/>
+        <w:numPr>
+          <w:ilvl w:val="0"/>
+          <w:numId w:val="9"/>
+        </w:numPr>
+        <w:rPr>
+          <w:rFonts w:ascii="Courier New" w:hAnsi="Courier New" w:cs="Courier New"/>
+        </w:rPr>
+      </w:pPr>
+      <w:r>
+        <w:rPr>
+          <w:rFonts w:ascii="Courier New" w:hAnsi="Courier New" w:cs="Courier New"/>
+        </w:rPr>
+        <w:t>Added project files for Visual Studio 2010</w:t>
+      </w:r>
+    </w:p>
+    <w:p>
+      <w:pPr>
+        <w:pStyle w:val="ListParagraph"/>
+        <w:numPr>
+          <w:ilvl w:val="0"/>
+          <w:numId w:val="9"/>
+        </w:numPr>
+        <w:rPr>
+          <w:rFonts w:ascii="Courier New" w:hAnsi="Courier New" w:cs="Courier New"/>
+        </w:rPr>
+      </w:pPr>
+      <w:r>
+        <w:rPr>
+          <w:rFonts w:ascii="Courier New" w:hAnsi="Courier New" w:cs="Courier New"/>
+        </w:rPr>
+        <w:t xml:space="preserve">Tweaked </w:t>
+      </w:r>
+      <w:proofErr w:type="spellStart"/>
+      <w:r>
+        <w:rPr>
+          <w:rFonts w:ascii="Courier New" w:hAnsi="Courier New" w:cs="Courier New"/>
+        </w:rPr>
+        <w:t>PythonOutputStream</w:t>
+      </w:r>
+      <w:proofErr w:type="spellEnd"/>
+      <w:r>
+        <w:rPr>
+          <w:rFonts w:ascii="Courier New" w:hAnsi="Courier New" w:cs="Courier New"/>
+        </w:rPr>
+        <w:t xml:space="preserve"> to build under VS2010 </w:t>
+      </w:r>
+    </w:p>
+    <w:p>
+      <w:pPr>
+        <w:rPr>
+          <w:rFonts w:ascii="Courier New" w:hAnsi="Courier New" w:cs="Courier New"/>
+        </w:rPr>
+      </w:pPr>
+    </w:p>
+    <w:p>
+      <w:pPr>
+        <w:rPr>
+          <w:rFonts w:ascii="Courier New" w:hAnsi="Courier New" w:cs="Courier New"/>
+        </w:rPr>
+      </w:pPr>
+      <w:r>
+        <w:rPr>
+          <w:rFonts w:ascii="Courier New" w:hAnsi="Courier New" w:cs="Courier New"/>
+        </w:rPr>
         <w:t>V0.3</w:t>
       </w:r>
       <w:r>
@@ -87,6 +191,12 @@
           <w:rFonts w:ascii="Courier New" w:hAnsi="Courier New" w:cs="Courier New"/>
         </w:rPr>
         <w:t xml:space="preserve"> alpha</w:t>
+      </w:r>
+      <w:r>
+        <w:rPr>
+          <w:rFonts w:ascii="Courier New" w:hAnsi="Courier New" w:cs="Courier New"/>
+        </w:rPr>
+        <w:t xml:space="preserve"> </w:t>
       </w:r>
     </w:p>
     <w:p>
@@ -104,7 +214,21 @@
         <w:rPr>
           <w:rFonts w:ascii="Courier New" w:hAnsi="Courier New" w:cs="Courier New"/>
         </w:rPr>
-        <w:t>The current version provides partial support for OpenNI image and depth generators only.</w:t>
+        <w:t xml:space="preserve">The current version provides partial support for </w:t>
+      </w:r>
+      <w:proofErr w:type="spellStart"/>
+      <w:r>
+        <w:rPr>
+          <w:rFonts w:ascii="Courier New" w:hAnsi="Courier New" w:cs="Courier New"/>
+        </w:rPr>
+        <w:t>OpenNI</w:t>
+      </w:r>
+      <w:proofErr w:type="spellEnd"/>
+      <w:r>
+        <w:rPr>
+          <w:rFonts w:ascii="Courier New" w:hAnsi="Courier New" w:cs="Courier New"/>
+        </w:rPr>
+        <w:t xml:space="preserve"> image and depth generators only.</w:t>
       </w:r>
     </w:p>
     <w:p>
@@ -140,7 +264,21 @@
         <w:rPr>
           <w:rFonts w:ascii="Courier New" w:hAnsi="Courier New" w:cs="Courier New"/>
         </w:rPr>
-        <w:t xml:space="preserve"> make image and depth streams available to OpenCV’s Python binding and to the Python Imaging Library (PIL) </w:t>
+        <w:t xml:space="preserve"> make image and depth streams available to </w:t>
+      </w:r>
+      <w:proofErr w:type="spellStart"/>
+      <w:r>
+        <w:rPr>
+          <w:rFonts w:ascii="Courier New" w:hAnsi="Courier New" w:cs="Courier New"/>
+        </w:rPr>
+        <w:t>OpenCV’s</w:t>
+      </w:r>
+      <w:proofErr w:type="spellEnd"/>
+      <w:r>
+        <w:rPr>
+          <w:rFonts w:ascii="Courier New" w:hAnsi="Courier New" w:cs="Courier New"/>
+        </w:rPr>
+        <w:t xml:space="preserve"> Python binding and to the Python Imaging Library (PIL) </w:t>
       </w:r>
     </w:p>
     <w:p>
@@ -188,7 +326,19 @@
         <w:rPr>
           <w:rFonts w:ascii="Courier New" w:hAnsi="Courier New" w:cs="Courier New"/>
         </w:rPr>
-        <w:t xml:space="preserve"> with VS2008. </w:t>
+        <w:t xml:space="preserve"> with VS2008</w:t>
+      </w:r>
+      <w:r>
+        <w:rPr>
+          <w:rFonts w:ascii="Courier New" w:hAnsi="Courier New" w:cs="Courier New"/>
+        </w:rPr>
+        <w:t>/VS2010</w:t>
+      </w:r>
+      <w:r>
+        <w:rPr>
+          <w:rFonts w:ascii="Courier New" w:hAnsi="Courier New" w:cs="Courier New"/>
+        </w:rPr>
+        <w:t xml:space="preserve">. </w:t>
       </w:r>
       <w:r>
         <w:rPr>
@@ -206,7 +356,21 @@
         <w:rPr>
           <w:rFonts w:ascii="Courier New" w:hAnsi="Courier New" w:cs="Courier New"/>
         </w:rPr>
-        <w:t xml:space="preserve"> should be easily portable to other platforms supported by OpenNI.</w:t>
+        <w:t xml:space="preserve"> should be easily portable to other platforms supported by </w:t>
+      </w:r>
+      <w:proofErr w:type="spellStart"/>
+      <w:r>
+        <w:rPr>
+          <w:rFonts w:ascii="Courier New" w:hAnsi="Courier New" w:cs="Courier New"/>
+        </w:rPr>
+        <w:t>OpenNI</w:t>
+      </w:r>
+      <w:proofErr w:type="spellEnd"/>
+      <w:r>
+        <w:rPr>
+          <w:rFonts w:ascii="Courier New" w:hAnsi="Courier New" w:cs="Courier New"/>
+        </w:rPr>
+        <w:t>.</w:t>
       </w:r>
     </w:p>
     <w:p>
@@ -226,12 +390,21 @@
         </w:rPr>
         <w:t xml:space="preserve">Refer to the script </w:t>
       </w:r>
-      <w:r>
-        <w:rPr>
-          <w:rFonts w:ascii="Courier New" w:hAnsi="Courier New" w:cs="Courier New"/>
-          <w:i/>
-        </w:rPr>
-        <w:t>TestBench/testOpenNIPythonWrapper.py</w:t>
+      <w:proofErr w:type="spellStart"/>
+      <w:r>
+        <w:rPr>
+          <w:rFonts w:ascii="Courier New" w:hAnsi="Courier New" w:cs="Courier New"/>
+          <w:i/>
+        </w:rPr>
+        <w:t>TestBench</w:t>
+      </w:r>
+      <w:proofErr w:type="spellEnd"/>
+      <w:r>
+        <w:rPr>
+          <w:rFonts w:ascii="Courier New" w:hAnsi="Courier New" w:cs="Courier New"/>
+          <w:i/>
+        </w:rPr>
+        <w:t>/testOpenNIPythonWrapper.py</w:t>
       </w:r>
       <w:r>
         <w:rPr>
@@ -285,7 +458,31 @@
         <w:rPr>
           <w:rFonts w:ascii="Courier New" w:hAnsi="Courier New" w:cs="Courier New"/>
         </w:rPr>
-        <w:t>I provided a project for Visual Studio 2008 that should simplify the build process</w:t>
+        <w:t>I provided a project</w:t>
+      </w:r>
+      <w:r>
+        <w:rPr>
+          <w:rFonts w:ascii="Courier New" w:hAnsi="Courier New" w:cs="Courier New"/>
+        </w:rPr>
+        <w:t xml:space="preserve"> files</w:t>
+      </w:r>
+      <w:r>
+        <w:rPr>
+          <w:rFonts w:ascii="Courier New" w:hAnsi="Courier New" w:cs="Courier New"/>
+        </w:rPr>
+        <w:t xml:space="preserve"> for Visual Studio 2008</w:t>
+      </w:r>
+      <w:r>
+        <w:rPr>
+          <w:rFonts w:ascii="Courier New" w:hAnsi="Courier New" w:cs="Courier New"/>
+        </w:rPr>
+        <w:t xml:space="preserve"> and 2010</w:t>
+      </w:r>
+      <w:r>
+        <w:rPr>
+          <w:rFonts w:ascii="Courier New" w:hAnsi="Courier New" w:cs="Courier New"/>
+        </w:rPr>
+        <w:t xml:space="preserve"> that should simplify the build process</w:t>
       </w:r>
       <w:r>
         <w:rPr>
@@ -293,20 +490,31 @@
         </w:rPr>
         <w:t xml:space="preserve"> in: </w:t>
       </w:r>
-      <w:r>
-        <w:rPr>
-          <w:rFonts w:ascii="Courier New" w:hAnsi="Courier New" w:cs="Courier New"/>
-          <w:i/>
-        </w:rPr>
-        <w:t>OpenNIPythonWrapper/ProjectFiles/</w:t>
-      </w:r>
-      <w:r>
-        <w:rPr>
-          <w:rFonts w:ascii="Courier New" w:hAnsi="Courier New" w:cs="Courier New"/>
-          <w:i/>
-        </w:rPr>
-        <w:t>VS2008</w:t>
-      </w:r>
+      <w:proofErr w:type="spellStart"/>
+      <w:r>
+        <w:rPr>
+          <w:rFonts w:ascii="Courier New" w:hAnsi="Courier New" w:cs="Courier New"/>
+          <w:i/>
+        </w:rPr>
+        <w:t>OpenNIPythonWrapper</w:t>
+      </w:r>
+      <w:proofErr w:type="spellEnd"/>
+      <w:r>
+        <w:rPr>
+          <w:rFonts w:ascii="Courier New" w:hAnsi="Courier New" w:cs="Courier New"/>
+          <w:i/>
+        </w:rPr>
+        <w:t>/</w:t>
+      </w:r>
+      <w:proofErr w:type="spellStart"/>
+      <w:r>
+        <w:rPr>
+          <w:rFonts w:ascii="Courier New" w:hAnsi="Courier New" w:cs="Courier New"/>
+          <w:i/>
+        </w:rPr>
+        <w:t>ProjectFiles</w:t>
+      </w:r>
+      <w:proofErr w:type="spellEnd"/>
       <w:r>
         <w:rPr>
           <w:rFonts w:ascii="Courier New" w:hAnsi="Courier New" w:cs="Courier New"/>
@@ -390,6 +598,7 @@
         <w:rPr>
           <w:rFonts w:ascii="Courier New" w:hAnsi="Courier New" w:cs="Courier New"/>
         </w:rPr>
+        <w:lastRenderedPageBreak/>
         <w:t>I haven’t tested the project with Visual Studio Express 2010, but I am pretty sure that it should work fine. It’s free, so please go ahead and let me know how it goes.</w:t>
       </w:r>
     </w:p>
@@ -420,7 +629,21 @@
         <w:rPr>
           <w:rFonts w:ascii="Courier New" w:hAnsi="Courier New" w:cs="Courier New"/>
         </w:rPr>
-        <w:t xml:space="preserve"> consider using Eclipse with the excellent PyDev Add-In.</w:t>
+        <w:t xml:space="preserve"> consider using Eclipse with the excellent </w:t>
+      </w:r>
+      <w:proofErr w:type="spellStart"/>
+      <w:r>
+        <w:rPr>
+          <w:rFonts w:ascii="Courier New" w:hAnsi="Courier New" w:cs="Courier New"/>
+        </w:rPr>
+        <w:t>PyDev</w:t>
+      </w:r>
+      <w:proofErr w:type="spellEnd"/>
+      <w:r>
+        <w:rPr>
+          <w:rFonts w:ascii="Courier New" w:hAnsi="Courier New" w:cs="Courier New"/>
+        </w:rPr>
+        <w:t xml:space="preserve"> Add-In.</w:t>
       </w:r>
       <w:r>
         <w:rPr>
@@ -450,8 +673,21 @@
         <w:rPr>
           <w:rFonts w:ascii="Courier New" w:hAnsi="Courier New" w:cs="Courier New"/>
         </w:rPr>
-        <w:lastRenderedPageBreak/>
-        <w:t>The code should be clean enough for someone with Boost Python experience to contribute, but the current [prelinary] release doesn’t come with any formal documentation yet.</w:t>
+        <w:t>The code should be clean enough for someone with Boost Python experience to contribute, but the current [</w:t>
+      </w:r>
+      <w:proofErr w:type="spellStart"/>
+      <w:r>
+        <w:rPr>
+          <w:rFonts w:ascii="Courier New" w:hAnsi="Courier New" w:cs="Courier New"/>
+        </w:rPr>
+        <w:t>prelinary</w:t>
+      </w:r>
+      <w:proofErr w:type="spellEnd"/>
+      <w:r>
+        <w:rPr>
+          <w:rFonts w:ascii="Courier New" w:hAnsi="Courier New" w:cs="Courier New"/>
+        </w:rPr>
+        <w:t>] release doesn’t come with any formal documentation yet.</w:t>
       </w:r>
       <w:r>
         <w:rPr>
@@ -477,6 +713,7 @@
         </w:rPr>
         <w:t xml:space="preserve">Be sure to check out the Python sample code in the </w:t>
       </w:r>
+      <w:proofErr w:type="spellStart"/>
       <w:r>
         <w:rPr>
           <w:rFonts w:ascii="Courier New" w:hAnsi="Courier New" w:cs="Courier New"/>
@@ -484,6 +721,7 @@
         </w:rPr>
         <w:t>TestBench</w:t>
       </w:r>
+      <w:proofErr w:type="spellEnd"/>
       <w:r>
         <w:rPr>
           <w:rFonts w:ascii="Courier New" w:hAnsi="Courier New" w:cs="Courier New"/>
@@ -512,7 +750,21 @@
         <w:rPr>
           <w:rFonts w:ascii="Courier New" w:hAnsi="Courier New" w:cs="Courier New"/>
         </w:rPr>
-        <w:t>In Windows, you must make sure that the Python interpreter can find the dlls for all the dependencies, otherwise Python would simply say that the module was not found.</w:t>
+        <w:t xml:space="preserve">In Windows, you must make sure that the Python interpreter can find the </w:t>
+      </w:r>
+      <w:proofErr w:type="spellStart"/>
+      <w:r>
+        <w:rPr>
+          <w:rFonts w:ascii="Courier New" w:hAnsi="Courier New" w:cs="Courier New"/>
+        </w:rPr>
+        <w:t>dlls</w:t>
+      </w:r>
+      <w:proofErr w:type="spellEnd"/>
+      <w:r>
+        <w:rPr>
+          <w:rFonts w:ascii="Courier New" w:hAnsi="Courier New" w:cs="Courier New"/>
+        </w:rPr>
+        <w:t xml:space="preserve"> for all the dependencies, otherwise Python would simply say that the module was not found.</w:t>
       </w:r>
       <w:r>
         <w:rPr>
@@ -550,6 +802,7 @@
         </w:rPr>
         <w:t xml:space="preserve">As a bonus I provided another project of mine called </w:t>
       </w:r>
+      <w:proofErr w:type="spellStart"/>
       <w:r>
         <w:rPr>
           <w:rFonts w:ascii="Courier New" w:hAnsi="Courier New" w:cs="Courier New"/>
@@ -557,6 +810,7 @@
         </w:rPr>
         <w:t>PythonOutputStream</w:t>
       </w:r>
+      <w:proofErr w:type="spellEnd"/>
       <w:r>
         <w:rPr>
           <w:rFonts w:ascii="Courier New" w:hAnsi="Courier New" w:cs="Courier New"/>
@@ -598,7 +852,35 @@
         <w:rPr>
           <w:rFonts w:ascii="Courier New" w:hAnsi="Courier New" w:cs="Courier New"/>
         </w:rPr>
-        <w:t xml:space="preserve"> This code enables a stream called PyCout that works exactly as std::cout.</w:t>
+        <w:t xml:space="preserve"> This code enables a stream called </w:t>
+      </w:r>
+      <w:proofErr w:type="spellStart"/>
+      <w:r>
+        <w:rPr>
+          <w:rFonts w:ascii="Courier New" w:hAnsi="Courier New" w:cs="Courier New"/>
+        </w:rPr>
+        <w:t>PyCout</w:t>
+      </w:r>
+      <w:proofErr w:type="spellEnd"/>
+      <w:r>
+        <w:rPr>
+          <w:rFonts w:ascii="Courier New" w:hAnsi="Courier New" w:cs="Courier New"/>
+        </w:rPr>
+        <w:t xml:space="preserve"> that works exactly as std::</w:t>
+      </w:r>
+      <w:proofErr w:type="spellStart"/>
+      <w:r>
+        <w:rPr>
+          <w:rFonts w:ascii="Courier New" w:hAnsi="Courier New" w:cs="Courier New"/>
+        </w:rPr>
+        <w:t>cout</w:t>
+      </w:r>
+      <w:proofErr w:type="spellEnd"/>
+      <w:r>
+        <w:rPr>
+          <w:rFonts w:ascii="Courier New" w:hAnsi="Courier New" w:cs="Courier New"/>
+        </w:rPr>
+        <w:t>.</w:t>
       </w:r>
     </w:p>
     <w:p>
@@ -622,7 +904,21 @@
         <w:rPr>
           <w:rFonts w:ascii="Courier New" w:hAnsi="Courier New" w:cs="Courier New"/>
         </w:rPr>
-        <w:t>nd some support for OpenNI meta-d</w:t>
+        <w:t xml:space="preserve">nd some support for </w:t>
+      </w:r>
+      <w:proofErr w:type="spellStart"/>
+      <w:r>
+        <w:rPr>
+          <w:rFonts w:ascii="Courier New" w:hAnsi="Courier New" w:cs="Courier New"/>
+        </w:rPr>
+        <w:t>OpenNI</w:t>
+      </w:r>
+      <w:proofErr w:type="spellEnd"/>
+      <w:r>
+        <w:rPr>
+          <w:rFonts w:ascii="Courier New" w:hAnsi="Courier New" w:cs="Courier New"/>
+        </w:rPr>
+        <w:t xml:space="preserve"> meta-d</w:t>
       </w:r>
       <w:r>
         <w:rPr>
@@ -749,12 +1045,14 @@
           <w:rFonts w:ascii="Courier New" w:hAnsi="Courier New" w:cs="Courier New"/>
         </w:rPr>
       </w:pPr>
+      <w:proofErr w:type="spellStart"/>
       <w:r>
         <w:rPr>
           <w:rFonts w:ascii="Courier New" w:hAnsi="Courier New" w:cs="Courier New"/>
         </w:rPr>
         <w:t>OpenNI</w:t>
       </w:r>
+      <w:proofErr w:type="spellEnd"/>
       <w:r>
         <w:rPr>
           <w:rFonts w:ascii="Courier New" w:hAnsi="Courier New" w:cs="Courier New"/>
@@ -806,11 +1104,20 @@
           <w:rFonts w:ascii="Courier New" w:hAnsi="Courier New" w:cs="Courier New"/>
         </w:rPr>
       </w:pPr>
-      <w:r>
-        <w:rPr>
-          <w:rFonts w:ascii="Courier New" w:hAnsi="Courier New" w:cs="Courier New"/>
-        </w:rPr>
-        <w:t>OpenCV Python Binding</w:t>
+      <w:proofErr w:type="spellStart"/>
+      <w:r>
+        <w:rPr>
+          <w:rFonts w:ascii="Courier New" w:hAnsi="Courier New" w:cs="Courier New"/>
+        </w:rPr>
+        <w:lastRenderedPageBreak/>
+        <w:t>OpenCV</w:t>
+      </w:r>
+      <w:proofErr w:type="spellEnd"/>
+      <w:r>
+        <w:rPr>
+          <w:rFonts w:ascii="Courier New" w:hAnsi="Courier New" w:cs="Courier New"/>
+        </w:rPr>
+        <w:t xml:space="preserve"> Python Binding</w:t>
       </w:r>
     </w:p>
     <w:p>
@@ -858,7 +1165,6 @@
         <w:rPr>
           <w:rFonts w:ascii="Courier New" w:hAnsi="Courier New" w:cs="Courier New"/>
         </w:rPr>
-        <w:lastRenderedPageBreak/>
         <w:t>HOW TO BUILD</w:t>
       </w:r>
     </w:p>
@@ -999,15 +1305,38 @@
         <w:rPr>
           <w:rFonts w:ascii="Courier New" w:hAnsi="Courier New" w:cs="Courier New"/>
         </w:rPr>
-        <w:t xml:space="preserve"> The path to the OpenNI library. Example: </w:t>
-      </w:r>
-      <w:r>
-        <w:rPr>
-          <w:rFonts w:ascii="Courier New" w:hAnsi="Courier New" w:cs="Courier New"/>
-          <w:i/>
-        </w:rPr>
-        <w:t>C:\Program Files\OpenNI</w:t>
-      </w:r>
+        <w:t xml:space="preserve"> The path to the </w:t>
+      </w:r>
+      <w:proofErr w:type="spellStart"/>
+      <w:r>
+        <w:rPr>
+          <w:rFonts w:ascii="Courier New" w:hAnsi="Courier New" w:cs="Courier New"/>
+        </w:rPr>
+        <w:t>OpenNI</w:t>
+      </w:r>
+      <w:proofErr w:type="spellEnd"/>
+      <w:r>
+        <w:rPr>
+          <w:rFonts w:ascii="Courier New" w:hAnsi="Courier New" w:cs="Courier New"/>
+        </w:rPr>
+        <w:t xml:space="preserve"> library. Example: </w:t>
+      </w:r>
+      <w:r>
+        <w:rPr>
+          <w:rFonts w:ascii="Courier New" w:hAnsi="Courier New" w:cs="Courier New"/>
+          <w:i/>
+        </w:rPr>
+        <w:t>C:\Program Files\</w:t>
+      </w:r>
+      <w:proofErr w:type="spellStart"/>
+      <w:r>
+        <w:rPr>
+          <w:rFonts w:ascii="Courier New" w:hAnsi="Courier New" w:cs="Courier New"/>
+          <w:i/>
+        </w:rPr>
+        <w:t>OpenNI</w:t>
+      </w:r>
+      <w:proofErr w:type="spellEnd"/>
     </w:p>
     <w:p>
       <w:pPr>
@@ -1407,11 +1736,33 @@
           <w:rFonts w:ascii="Courier New" w:hAnsi="Courier New" w:cs="Courier New"/>
         </w:rPr>
       </w:pPr>
-      <w:r>
-        <w:rPr>
-          <w:rFonts w:ascii="Courier New" w:hAnsi="Courier New" w:cs="Courier New"/>
-        </w:rPr>
-        <w:t>import OpenNIPythonWrapper as ONIPY</w:t>
+      <w:proofErr w:type="gramStart"/>
+      <w:r>
+        <w:rPr>
+          <w:rFonts w:ascii="Courier New" w:hAnsi="Courier New" w:cs="Courier New"/>
+        </w:rPr>
+        <w:t>import</w:t>
+      </w:r>
+      <w:proofErr w:type="gramEnd"/>
+      <w:r>
+        <w:rPr>
+          <w:rFonts w:ascii="Courier New" w:hAnsi="Courier New" w:cs="Courier New"/>
+        </w:rPr>
+        <w:t xml:space="preserve"> </w:t>
+      </w:r>
+      <w:proofErr w:type="spellStart"/>
+      <w:r>
+        <w:rPr>
+          <w:rFonts w:ascii="Courier New" w:hAnsi="Courier New" w:cs="Courier New"/>
+        </w:rPr>
+        <w:t>OpenNIPythonWrapper</w:t>
+      </w:r>
+      <w:proofErr w:type="spellEnd"/>
+      <w:r>
+        <w:rPr>
+          <w:rFonts w:ascii="Courier New" w:hAnsi="Courier New" w:cs="Courier New"/>
+        </w:rPr>
+        <w:t xml:space="preserve"> as ONIPY</w:t>
       </w:r>
     </w:p>
     <w:p>
@@ -1421,11 +1772,19 @@
           <w:rFonts w:ascii="Courier New" w:hAnsi="Courier New" w:cs="Courier New"/>
         </w:rPr>
       </w:pPr>
-      <w:r>
-        <w:rPr>
-          <w:rFonts w:ascii="Courier New" w:hAnsi="Courier New" w:cs="Courier New"/>
-        </w:rPr>
-        <w:t>help( ONIPY )</w:t>
+      <w:proofErr w:type="gramStart"/>
+      <w:r>
+        <w:rPr>
+          <w:rFonts w:ascii="Courier New" w:hAnsi="Courier New" w:cs="Courier New"/>
+        </w:rPr>
+        <w:t>help(</w:t>
+      </w:r>
+      <w:proofErr w:type="gramEnd"/>
+      <w:r>
+        <w:rPr>
+          <w:rFonts w:ascii="Courier New" w:hAnsi="Courier New" w:cs="Courier New"/>
+        </w:rPr>
+        <w:t xml:space="preserve"> ONIPY )</w:t>
       </w:r>
     </w:p>
     <w:p>
@@ -1464,6 +1823,7 @@
         <w:rPr>
           <w:rFonts w:ascii="Courier New" w:hAnsi="Courier New" w:cs="Courier New"/>
         </w:rPr>
+        <w:lastRenderedPageBreak/>
         <w:t>DESIGN RATIONALE</w:t>
       </w:r>
     </w:p>
@@ -1482,14 +1842,7 @@
         <w:rPr>
           <w:rFonts w:ascii="Courier New" w:hAnsi="Courier New" w:cs="Courier New"/>
         </w:rPr>
-        <w:t xml:space="preserve">While SWIG is a great tool for generating quick bindings for large libraries, it tends be a little slippery. Bindings created in SWIG are somewhat unreliable and lead to unpleasant crashes wherever developers don’t specify the details of how objects must be converted from C++ to Python appropriately. A good alternative is Boost Python, which is what I used here. Boost Python provides less automation than SWIG, but </w:t>
-      </w:r>
-      <w:r>
-        <w:rPr>
-          <w:rFonts w:ascii="Courier New" w:hAnsi="Courier New" w:cs="Courier New"/>
-        </w:rPr>
-        <w:lastRenderedPageBreak/>
-        <w:t xml:space="preserve">it gives developers more fine grained control and it typically refuses to build if the binding code is not implemented correctly. </w:t>
+        <w:t xml:space="preserve">While SWIG is a great tool for generating quick bindings for large libraries, it tends be a little slippery. Bindings created in SWIG are somewhat unreliable and lead to unpleasant crashes wherever developers don’t specify the details of how objects must be converted from C++ to Python appropriately. A good alternative is Boost Python, which is what I used here. Boost Python provides less automation than SWIG, but it gives developers more fine grained control and it typically refuses to build if the binding code is not implemented correctly. </w:t>
       </w:r>
     </w:p>
     <w:p>
@@ -1531,13 +1884,41 @@
         <w:rPr>
           <w:rFonts w:ascii="Courier New" w:hAnsi="Courier New" w:cs="Courier New"/>
         </w:rPr>
-        <w:t xml:space="preserve"> of OpenNI’s functionali</w:t>
-      </w:r>
-      <w:r>
-        <w:rPr>
-          <w:rFonts w:ascii="Courier New" w:hAnsi="Courier New" w:cs="Courier New"/>
-        </w:rPr>
-        <w:t xml:space="preserve">ty for a specific computer vision project I am working on, in which case the overhead of using Boost Python is perfectly acceptable. I hope that the code that I’ve written can become the backbone for a more complete binding to OpenNI and NITE with contributions from the fantastic open source community surrounding these projects. </w:t>
+        <w:t xml:space="preserve"> of </w:t>
+      </w:r>
+      <w:proofErr w:type="spellStart"/>
+      <w:r>
+        <w:rPr>
+          <w:rFonts w:ascii="Courier New" w:hAnsi="Courier New" w:cs="Courier New"/>
+        </w:rPr>
+        <w:t>OpenNI’s</w:t>
+      </w:r>
+      <w:proofErr w:type="spellEnd"/>
+      <w:r>
+        <w:rPr>
+          <w:rFonts w:ascii="Courier New" w:hAnsi="Courier New" w:cs="Courier New"/>
+        </w:rPr>
+        <w:t xml:space="preserve"> functionali</w:t>
+      </w:r>
+      <w:r>
+        <w:rPr>
+          <w:rFonts w:ascii="Courier New" w:hAnsi="Courier New" w:cs="Courier New"/>
+        </w:rPr>
+        <w:t xml:space="preserve">ty for a specific computer vision project I am working on, in which case the overhead of using Boost Python is perfectly acceptable. I hope that the code that I’ve written can become the backbone for a more complete binding to </w:t>
+      </w:r>
+      <w:proofErr w:type="spellStart"/>
+      <w:r>
+        <w:rPr>
+          <w:rFonts w:ascii="Courier New" w:hAnsi="Courier New" w:cs="Courier New"/>
+        </w:rPr>
+        <w:t>OpenNI</w:t>
+      </w:r>
+      <w:proofErr w:type="spellEnd"/>
+      <w:r>
+        <w:rPr>
+          <w:rFonts w:ascii="Courier New" w:hAnsi="Courier New" w:cs="Courier New"/>
+        </w:rPr>
+        <w:t xml:space="preserve"> and NITE with contributions from the fantastic open source community surrounding these projects. </w:t>
       </w:r>
     </w:p>
     <w:p>
@@ -1652,6 +2033,7 @@
         </w:rPr>
         <w:t xml:space="preserve">You get </w:t>
       </w:r>
+      <w:proofErr w:type="spellStart"/>
       <w:r>
         <w:rPr>
           <w:rFonts w:ascii="Courier New" w:hAnsi="Courier New" w:cs="Courier New"/>
@@ -1660,7 +2042,18 @@
           <w:sz w:val="20"/>
           <w:szCs w:val="20"/>
         </w:rPr>
-        <w:t xml:space="preserve">ImportError: DLL load failed: The specified module could not be found </w:t>
+        <w:t>ImportError</w:t>
+      </w:r>
+      <w:proofErr w:type="spellEnd"/>
+      <w:r>
+        <w:rPr>
+          <w:rFonts w:ascii="Courier New" w:hAnsi="Courier New" w:cs="Courier New"/>
+          <w:i/>
+          <w:color w:val="FF0000"/>
+          <w:sz w:val="20"/>
+          <w:szCs w:val="20"/>
+        </w:rPr>
+        <w:t xml:space="preserve">: DLL load failed: The specified module could not be found </w:t>
       </w:r>
       <w:r>
         <w:rPr>
@@ -1711,7 +2104,21 @@
         <w:rPr>
           <w:rFonts w:ascii="Courier New" w:hAnsi="Courier New" w:cs="Courier New"/>
         </w:rPr>
-        <w:t>Make sure that the actual binding binary (e.g. in Windows is the pyd file that you built) is found by the Python interpreter at run-time.</w:t>
+        <w:t xml:space="preserve">Make sure that the actual binding binary (e.g. in Windows is the </w:t>
+      </w:r>
+      <w:proofErr w:type="spellStart"/>
+      <w:r>
+        <w:rPr>
+          <w:rFonts w:ascii="Courier New" w:hAnsi="Courier New" w:cs="Courier New"/>
+        </w:rPr>
+        <w:t>pyd</w:t>
+      </w:r>
+      <w:proofErr w:type="spellEnd"/>
+      <w:r>
+        <w:rPr>
+          <w:rFonts w:ascii="Courier New" w:hAnsi="Courier New" w:cs="Courier New"/>
+        </w:rPr>
+        <w:t xml:space="preserve"> file that you built) is found by the Python interpreter at run-time.</w:t>
       </w:r>
     </w:p>
     <w:p>
@@ -1729,7 +2136,21 @@
         <w:rPr>
           <w:rFonts w:ascii="Courier New" w:hAnsi="Courier New" w:cs="Courier New"/>
         </w:rPr>
-        <w:t>Make sure that all the dependencies (e.g. dlls) of the binding are found by the Python interpreter at run-time. You can discover the by yourself in Windows by using Dependency Walker. The key dependencies for version 0.3 alpha are:</w:t>
+        <w:t xml:space="preserve">Make sure that all the dependencies (e.g. </w:t>
+      </w:r>
+      <w:proofErr w:type="spellStart"/>
+      <w:r>
+        <w:rPr>
+          <w:rFonts w:ascii="Courier New" w:hAnsi="Courier New" w:cs="Courier New"/>
+        </w:rPr>
+        <w:t>dlls</w:t>
+      </w:r>
+      <w:proofErr w:type="spellEnd"/>
+      <w:r>
+        <w:rPr>
+          <w:rFonts w:ascii="Courier New" w:hAnsi="Courier New" w:cs="Courier New"/>
+        </w:rPr>
+        <w:t>) of the binding are found by the Python interpreter at run-time. You can discover the by yourself in Windows by using Dependency Walker. The key dependencies for version 0.3 alpha are:</w:t>
       </w:r>
     </w:p>
     <w:p>
@@ -1840,6 +2261,7 @@
           <w:rFonts w:ascii="Courier New" w:hAnsi="Courier New" w:cs="Courier New"/>
           <w:i/>
         </w:rPr>
+        <w:lastRenderedPageBreak/>
         <w:t>When you run the Visual Studio project (e.g. by pressing F5),</w:t>
       </w:r>
       <w:r>
@@ -1939,9 +2361,9 @@
         <w:rPr>
           <w:rFonts w:ascii="Courier New" w:hAnsi="Courier New" w:cs="Courier New"/>
         </w:rPr>
-        <w:lastRenderedPageBreak/>
         <w:t xml:space="preserve">I set up the Visual Studio project, so that it copies the binding to the </w:t>
       </w:r>
+      <w:proofErr w:type="spellStart"/>
       <w:r>
         <w:rPr>
           <w:rFonts w:ascii="Courier New" w:hAnsi="Courier New" w:cs="Courier New"/>
@@ -1949,12 +2371,28 @@
         </w:rPr>
         <w:t>TestBench</w:t>
       </w:r>
-      <w:r>
-        <w:rPr>
-          <w:rFonts w:ascii="Courier New" w:hAnsi="Courier New" w:cs="Courier New"/>
-        </w:rPr>
-        <w:t xml:space="preserve"> directory, where the sample code is located. However, in some circumstances, Visual Studio may not perform the copy (e.g. post-build events) during an incremental build. To resolve this either copy the pyd file manually from the Debug/Release directory to the </w:t>
-      </w:r>
+      <w:proofErr w:type="spellEnd"/>
+      <w:r>
+        <w:rPr>
+          <w:rFonts w:ascii="Courier New" w:hAnsi="Courier New" w:cs="Courier New"/>
+        </w:rPr>
+        <w:t xml:space="preserve"> directory, where the sample code is located. However, in some circumstances, Visual Studio may not perform the copy (e.g. post-build events) during an incremental build. To resolve this either copy the </w:t>
+      </w:r>
+      <w:proofErr w:type="spellStart"/>
+      <w:r>
+        <w:rPr>
+          <w:rFonts w:ascii="Courier New" w:hAnsi="Courier New" w:cs="Courier New"/>
+        </w:rPr>
+        <w:t>pyd</w:t>
+      </w:r>
+      <w:proofErr w:type="spellEnd"/>
+      <w:r>
+        <w:rPr>
+          <w:rFonts w:ascii="Courier New" w:hAnsi="Courier New" w:cs="Courier New"/>
+        </w:rPr>
+        <w:t xml:space="preserve"> file manually from the Debug/Release directory to the </w:t>
+      </w:r>
+      <w:proofErr w:type="spellStart"/>
       <w:r>
         <w:rPr>
           <w:rFonts w:ascii="Courier New" w:hAnsi="Courier New" w:cs="Courier New"/>
@@ -1962,6 +2400,7 @@
         </w:rPr>
         <w:t>TestBench</w:t>
       </w:r>
+      <w:proofErr w:type="spellEnd"/>
       <w:r>
         <w:rPr>
           <w:rFonts w:ascii="Courier New" w:hAnsi="Courier New" w:cs="Courier New"/>
@@ -2208,6 +2647,119 @@
     </w:lvl>
   </w:abstractNum>
   <w:abstractNum w:abstractNumId="2">
+    <w:nsid w:val="12254E3C"/>
+    <w:multiLevelType w:val="hybridMultilevel"/>
+    <w:tmpl w:val="2A5A1442"/>
+    <w:lvl w:ilvl="0" w:tplc="04090001">
+      <w:start w:val="1"/>
+      <w:numFmt w:val="bullet"/>
+      <w:lvlText w:val=""/>
+      <w:lvlJc w:val="left"/>
+      <w:pPr>
+        <w:ind w:left="720" w:hanging="360"/>
+      </w:pPr>
+      <w:rPr>
+        <w:rFonts w:ascii="Symbol" w:hAnsi="Symbol" w:hint="default"/>
+      </w:rPr>
+    </w:lvl>
+    <w:lvl w:ilvl="1" w:tplc="04090003" w:tentative="1">
+      <w:start w:val="1"/>
+      <w:numFmt w:val="bullet"/>
+      <w:lvlText w:val="o"/>
+      <w:lvlJc w:val="left"/>
+      <w:pPr>
+        <w:ind w:left="1440" w:hanging="360"/>
+      </w:pPr>
+      <w:rPr>
+        <w:rFonts w:ascii="Courier New" w:hAnsi="Courier New" w:cs="Courier New" w:hint="default"/>
+      </w:rPr>
+    </w:lvl>
+    <w:lvl w:ilvl="2" w:tplc="04090005" w:tentative="1">
+      <w:start w:val="1"/>
+      <w:numFmt w:val="bullet"/>
+      <w:lvlText w:val=""/>
+      <w:lvlJc w:val="left"/>
+      <w:pPr>
+        <w:ind w:left="2160" w:hanging="360"/>
+      </w:pPr>
+      <w:rPr>
+        <w:rFonts w:ascii="Wingdings" w:hAnsi="Wingdings" w:hint="default"/>
+      </w:rPr>
+    </w:lvl>
+    <w:lvl w:ilvl="3" w:tplc="04090001" w:tentative="1">
+      <w:start w:val="1"/>
+      <w:numFmt w:val="bullet"/>
+      <w:lvlText w:val=""/>
+      <w:lvlJc w:val="left"/>
+      <w:pPr>
+        <w:ind w:left="2880" w:hanging="360"/>
+      </w:pPr>
+      <w:rPr>
+        <w:rFonts w:ascii="Symbol" w:hAnsi="Symbol" w:hint="default"/>
+      </w:rPr>
+    </w:lvl>
+    <w:lvl w:ilvl="4" w:tplc="04090003" w:tentative="1">
+      <w:start w:val="1"/>
+      <w:numFmt w:val="bullet"/>
+      <w:lvlText w:val="o"/>
+      <w:lvlJc w:val="left"/>
+      <w:pPr>
+        <w:ind w:left="3600" w:hanging="360"/>
+      </w:pPr>
+      <w:rPr>
+        <w:rFonts w:ascii="Courier New" w:hAnsi="Courier New" w:cs="Courier New" w:hint="default"/>
+      </w:rPr>
+    </w:lvl>
+    <w:lvl w:ilvl="5" w:tplc="04090005" w:tentative="1">
+      <w:start w:val="1"/>
+      <w:numFmt w:val="bullet"/>
+      <w:lvlText w:val=""/>
+      <w:lvlJc w:val="left"/>
+      <w:pPr>
+        <w:ind w:left="4320" w:hanging="360"/>
+      </w:pPr>
+      <w:rPr>
+        <w:rFonts w:ascii="Wingdings" w:hAnsi="Wingdings" w:hint="default"/>
+      </w:rPr>
+    </w:lvl>
+    <w:lvl w:ilvl="6" w:tplc="04090001" w:tentative="1">
+      <w:start w:val="1"/>
+      <w:numFmt w:val="bullet"/>
+      <w:lvlText w:val=""/>
+      <w:lvlJc w:val="left"/>
+      <w:pPr>
+        <w:ind w:left="5040" w:hanging="360"/>
+      </w:pPr>
+      <w:rPr>
+        <w:rFonts w:ascii="Symbol" w:hAnsi="Symbol" w:hint="default"/>
+      </w:rPr>
+    </w:lvl>
+    <w:lvl w:ilvl="7" w:tplc="04090003" w:tentative="1">
+      <w:start w:val="1"/>
+      <w:numFmt w:val="bullet"/>
+      <w:lvlText w:val="o"/>
+      <w:lvlJc w:val="left"/>
+      <w:pPr>
+        <w:ind w:left="5760" w:hanging="360"/>
+      </w:pPr>
+      <w:rPr>
+        <w:rFonts w:ascii="Courier New" w:hAnsi="Courier New" w:cs="Courier New" w:hint="default"/>
+      </w:rPr>
+    </w:lvl>
+    <w:lvl w:ilvl="8" w:tplc="04090005" w:tentative="1">
+      <w:start w:val="1"/>
+      <w:numFmt w:val="bullet"/>
+      <w:lvlText w:val=""/>
+      <w:lvlJc w:val="left"/>
+      <w:pPr>
+        <w:ind w:left="6480" w:hanging="360"/>
+      </w:pPr>
+      <w:rPr>
+        <w:rFonts w:ascii="Wingdings" w:hAnsi="Wingdings" w:hint="default"/>
+      </w:rPr>
+    </w:lvl>
+  </w:abstractNum>
+  <w:abstractNum w:abstractNumId="3">
     <w:nsid w:val="12642DBF"/>
     <w:multiLevelType w:val="hybridMultilevel"/>
     <w:tmpl w:val="4B96224A"/>
@@ -2320,7 +2872,7 @@
       </w:rPr>
     </w:lvl>
   </w:abstractNum>
-  <w:abstractNum w:abstractNumId="3">
+  <w:abstractNum w:abstractNumId="4">
     <w:nsid w:val="21962E89"/>
     <w:multiLevelType w:val="hybridMultilevel"/>
     <w:tmpl w:val="DE4A495C"/>
@@ -2433,7 +2985,7 @@
       </w:rPr>
     </w:lvl>
   </w:abstractNum>
-  <w:abstractNum w:abstractNumId="4">
+  <w:abstractNum w:abstractNumId="5">
     <w:nsid w:val="2B300402"/>
     <w:multiLevelType w:val="hybridMultilevel"/>
     <w:tmpl w:val="BEAC4FB0"/>
@@ -2546,7 +3098,7 @@
       </w:rPr>
     </w:lvl>
   </w:abstractNum>
-  <w:abstractNum w:abstractNumId="5">
+  <w:abstractNum w:abstractNumId="6">
     <w:nsid w:val="56263D45"/>
     <w:multiLevelType w:val="hybridMultilevel"/>
     <w:tmpl w:val="9EEAE1D8"/>
@@ -2659,7 +3211,7 @@
       </w:rPr>
     </w:lvl>
   </w:abstractNum>
-  <w:abstractNum w:abstractNumId="6">
+  <w:abstractNum w:abstractNumId="7">
     <w:nsid w:val="6E6B5F7D"/>
     <w:multiLevelType w:val="hybridMultilevel"/>
     <w:tmpl w:val="F03E2266"/>
@@ -2772,7 +3324,7 @@
       </w:rPr>
     </w:lvl>
   </w:abstractNum>
-  <w:abstractNum w:abstractNumId="7">
+  <w:abstractNum w:abstractNumId="8">
     <w:nsid w:val="7E50231F"/>
     <w:multiLevelType w:val="hybridMultilevel"/>
     <w:tmpl w:val="3A6E1870"/>
@@ -2889,25 +3441,28 @@
     <w:abstractNumId w:val="1"/>
   </w:num>
   <w:num w:numId="2">
+    <w:abstractNumId w:val="5"/>
+  </w:num>
+  <w:num w:numId="3">
+    <w:abstractNumId w:val="8"/>
+  </w:num>
+  <w:num w:numId="4">
+    <w:abstractNumId w:val="3"/>
+  </w:num>
+  <w:num w:numId="5">
+    <w:abstractNumId w:val="6"/>
+  </w:num>
+  <w:num w:numId="6">
     <w:abstractNumId w:val="4"/>
   </w:num>
-  <w:num w:numId="3">
+  <w:num w:numId="7">
     <w:abstractNumId w:val="7"/>
-  </w:num>
-  <w:num w:numId="4">
-    <w:abstractNumId w:val="2"/>
-  </w:num>
-  <w:num w:numId="5">
-    <w:abstractNumId w:val="5"/>
-  </w:num>
-  <w:num w:numId="6">
-    <w:abstractNumId w:val="3"/>
-  </w:num>
-  <w:num w:numId="7">
-    <w:abstractNumId w:val="6"/>
   </w:num>
   <w:num w:numId="8">
     <w:abstractNumId w:val="0"/>
+  </w:num>
+  <w:num w:numId="9">
+    <w:abstractNumId w:val="2"/>
   </w:num>
 </w:numbering>
 </file>

</xml_diff>

<commit_message>
* updated readme file with more guidelines for building on Windows
</commit_message>
<xml_diff>
--- a/OpenNIPythonWrapper/Documentation/README.docx
+++ b/OpenNIPythonWrapper/Documentation/README.docx
@@ -12,48 +12,20 @@
         <w:rPr>
           <w:rFonts w:ascii="Courier New" w:hAnsi="Courier New" w:cs="Courier New"/>
         </w:rPr>
-        <w:t xml:space="preserve">README for </w:t>
-      </w:r>
-      <w:proofErr w:type="spellStart"/>
-      <w:r>
-        <w:rPr>
-          <w:rFonts w:ascii="Courier New" w:hAnsi="Courier New" w:cs="Courier New"/>
-        </w:rPr>
-        <w:t>OpenNI</w:t>
-      </w:r>
-      <w:proofErr w:type="spellEnd"/>
-      <w:r>
-        <w:rPr>
-          <w:rFonts w:ascii="Courier New" w:hAnsi="Courier New" w:cs="Courier New"/>
-        </w:rPr>
-        <w:t xml:space="preserve"> Python Wrapper</w:t>
-      </w:r>
-    </w:p>
-    <w:p>
-      <w:pPr>
-        <w:rPr>
-          <w:rFonts w:ascii="Courier New" w:hAnsi="Courier New" w:cs="Courier New"/>
-        </w:rPr>
-      </w:pPr>
-      <w:r>
-        <w:rPr>
-          <w:rFonts w:ascii="Courier New" w:hAnsi="Courier New" w:cs="Courier New"/>
-        </w:rPr>
-        <w:t>Created by Gabriele Nataneli (</w:t>
-      </w:r>
-      <w:proofErr w:type="spellStart"/>
-      <w:r>
-        <w:rPr>
-          <w:rFonts w:ascii="Courier New" w:hAnsi="Courier New" w:cs="Courier New"/>
-        </w:rPr>
-        <w:t>gamix</w:t>
-      </w:r>
-      <w:proofErr w:type="spellEnd"/>
-      <w:r>
-        <w:rPr>
-          <w:rFonts w:ascii="Courier New" w:hAnsi="Courier New" w:cs="Courier New"/>
-        </w:rPr>
-        <w:t>)</w:t>
+        <w:t>README for OpenNI Python Wrapper</w:t>
+      </w:r>
+    </w:p>
+    <w:p>
+      <w:pPr>
+        <w:rPr>
+          <w:rFonts w:ascii="Courier New" w:hAnsi="Courier New" w:cs="Courier New"/>
+        </w:rPr>
+      </w:pPr>
+      <w:r>
+        <w:rPr>
+          <w:rFonts w:ascii="Courier New" w:hAnsi="Courier New" w:cs="Courier New"/>
+        </w:rPr>
+        <w:t>Created by Gabriele Nataneli (gamix)</w:t>
       </w:r>
     </w:p>
     <w:p>
@@ -150,21 +122,7 @@
         <w:rPr>
           <w:rFonts w:ascii="Courier New" w:hAnsi="Courier New" w:cs="Courier New"/>
         </w:rPr>
-        <w:t xml:space="preserve">Tweaked </w:t>
-      </w:r>
-      <w:proofErr w:type="spellStart"/>
-      <w:r>
-        <w:rPr>
-          <w:rFonts w:ascii="Courier New" w:hAnsi="Courier New" w:cs="Courier New"/>
-        </w:rPr>
-        <w:t>PythonOutputStream</w:t>
-      </w:r>
-      <w:proofErr w:type="spellEnd"/>
-      <w:r>
-        <w:rPr>
-          <w:rFonts w:ascii="Courier New" w:hAnsi="Courier New" w:cs="Courier New"/>
-        </w:rPr>
-        <w:t xml:space="preserve"> to build under VS2010 </w:t>
+        <w:t xml:space="preserve">Tweaked PythonOutputStream to build under VS2010 </w:t>
       </w:r>
     </w:p>
     <w:p>
@@ -214,21 +172,7 @@
         <w:rPr>
           <w:rFonts w:ascii="Courier New" w:hAnsi="Courier New" w:cs="Courier New"/>
         </w:rPr>
-        <w:t xml:space="preserve">The current version provides partial support for </w:t>
-      </w:r>
-      <w:proofErr w:type="spellStart"/>
-      <w:r>
-        <w:rPr>
-          <w:rFonts w:ascii="Courier New" w:hAnsi="Courier New" w:cs="Courier New"/>
-        </w:rPr>
-        <w:t>OpenNI</w:t>
-      </w:r>
-      <w:proofErr w:type="spellEnd"/>
-      <w:r>
-        <w:rPr>
-          <w:rFonts w:ascii="Courier New" w:hAnsi="Courier New" w:cs="Courier New"/>
-        </w:rPr>
-        <w:t xml:space="preserve"> image and depth generators only.</w:t>
+        <w:t>The current version provides partial support for OpenNI image and depth generators only.</w:t>
       </w:r>
     </w:p>
     <w:p>
@@ -264,21 +208,7 @@
         <w:rPr>
           <w:rFonts w:ascii="Courier New" w:hAnsi="Courier New" w:cs="Courier New"/>
         </w:rPr>
-        <w:t xml:space="preserve"> make image and depth streams available to </w:t>
-      </w:r>
-      <w:proofErr w:type="spellStart"/>
-      <w:r>
-        <w:rPr>
-          <w:rFonts w:ascii="Courier New" w:hAnsi="Courier New" w:cs="Courier New"/>
-        </w:rPr>
-        <w:t>OpenCV’s</w:t>
-      </w:r>
-      <w:proofErr w:type="spellEnd"/>
-      <w:r>
-        <w:rPr>
-          <w:rFonts w:ascii="Courier New" w:hAnsi="Courier New" w:cs="Courier New"/>
-        </w:rPr>
-        <w:t xml:space="preserve"> Python binding and to the Python Imaging Library (PIL) </w:t>
+        <w:t xml:space="preserve"> make image and depth streams available to OpenCV’s Python binding and to the Python Imaging Library (PIL) </w:t>
       </w:r>
     </w:p>
     <w:p>
@@ -356,21 +286,7 @@
         <w:rPr>
           <w:rFonts w:ascii="Courier New" w:hAnsi="Courier New" w:cs="Courier New"/>
         </w:rPr>
-        <w:t xml:space="preserve"> should be easily portable to other platforms supported by </w:t>
-      </w:r>
-      <w:proofErr w:type="spellStart"/>
-      <w:r>
-        <w:rPr>
-          <w:rFonts w:ascii="Courier New" w:hAnsi="Courier New" w:cs="Courier New"/>
-        </w:rPr>
-        <w:t>OpenNI</w:t>
-      </w:r>
-      <w:proofErr w:type="spellEnd"/>
-      <w:r>
-        <w:rPr>
-          <w:rFonts w:ascii="Courier New" w:hAnsi="Courier New" w:cs="Courier New"/>
-        </w:rPr>
-        <w:t>.</w:t>
+        <w:t xml:space="preserve"> should be easily portable to other platforms supported by OpenNI.</w:t>
       </w:r>
     </w:p>
     <w:p>
@@ -390,21 +306,12 @@
         </w:rPr>
         <w:t xml:space="preserve">Refer to the script </w:t>
       </w:r>
-      <w:proofErr w:type="spellStart"/>
-      <w:r>
-        <w:rPr>
-          <w:rFonts w:ascii="Courier New" w:hAnsi="Courier New" w:cs="Courier New"/>
-          <w:i/>
-        </w:rPr>
-        <w:t>TestBench</w:t>
-      </w:r>
-      <w:proofErr w:type="spellEnd"/>
-      <w:r>
-        <w:rPr>
-          <w:rFonts w:ascii="Courier New" w:hAnsi="Courier New" w:cs="Courier New"/>
-          <w:i/>
-        </w:rPr>
-        <w:t>/testOpenNIPythonWrapper.py</w:t>
+      <w:r>
+        <w:rPr>
+          <w:rFonts w:ascii="Courier New" w:hAnsi="Courier New" w:cs="Courier New"/>
+          <w:i/>
+        </w:rPr>
+        <w:t>TestBench/testOpenNIPythonWrapper.py</w:t>
       </w:r>
       <w:r>
         <w:rPr>
@@ -490,37 +397,12 @@
         </w:rPr>
         <w:t xml:space="preserve"> in: </w:t>
       </w:r>
-      <w:proofErr w:type="spellStart"/>
-      <w:r>
-        <w:rPr>
-          <w:rFonts w:ascii="Courier New" w:hAnsi="Courier New" w:cs="Courier New"/>
-          <w:i/>
-        </w:rPr>
-        <w:t>OpenNIPythonWrapper</w:t>
-      </w:r>
-      <w:proofErr w:type="spellEnd"/>
-      <w:r>
-        <w:rPr>
-          <w:rFonts w:ascii="Courier New" w:hAnsi="Courier New" w:cs="Courier New"/>
-          <w:i/>
-        </w:rPr>
-        <w:t>/</w:t>
-      </w:r>
-      <w:proofErr w:type="spellStart"/>
-      <w:r>
-        <w:rPr>
-          <w:rFonts w:ascii="Courier New" w:hAnsi="Courier New" w:cs="Courier New"/>
-          <w:i/>
-        </w:rPr>
-        <w:t>ProjectFiles</w:t>
-      </w:r>
-      <w:proofErr w:type="spellEnd"/>
-      <w:r>
-        <w:rPr>
-          <w:rFonts w:ascii="Courier New" w:hAnsi="Courier New" w:cs="Courier New"/>
-          <w:i/>
-        </w:rPr>
-        <w:t>.</w:t>
+      <w:r>
+        <w:rPr>
+          <w:rFonts w:ascii="Courier New" w:hAnsi="Courier New" w:cs="Courier New"/>
+          <w:i/>
+        </w:rPr>
+        <w:t>OpenNIPythonWrapper/ProjectFiles.</w:t>
       </w:r>
       <w:r>
         <w:rPr>
@@ -629,21 +511,7 @@
         <w:rPr>
           <w:rFonts w:ascii="Courier New" w:hAnsi="Courier New" w:cs="Courier New"/>
         </w:rPr>
-        <w:t xml:space="preserve"> consider using Eclipse with the excellent </w:t>
-      </w:r>
-      <w:proofErr w:type="spellStart"/>
-      <w:r>
-        <w:rPr>
-          <w:rFonts w:ascii="Courier New" w:hAnsi="Courier New" w:cs="Courier New"/>
-        </w:rPr>
-        <w:t>PyDev</w:t>
-      </w:r>
-      <w:proofErr w:type="spellEnd"/>
-      <w:r>
-        <w:rPr>
-          <w:rFonts w:ascii="Courier New" w:hAnsi="Courier New" w:cs="Courier New"/>
-        </w:rPr>
-        <w:t xml:space="preserve"> Add-In.</w:t>
+        <w:t xml:space="preserve"> consider using Eclipse with the excellent PyDev Add-In.</w:t>
       </w:r>
       <w:r>
         <w:rPr>
@@ -673,21 +541,7 @@
         <w:rPr>
           <w:rFonts w:ascii="Courier New" w:hAnsi="Courier New" w:cs="Courier New"/>
         </w:rPr>
-        <w:t>The code should be clean enough for someone with Boost Python experience to contribute, but the current [</w:t>
-      </w:r>
-      <w:proofErr w:type="spellStart"/>
-      <w:r>
-        <w:rPr>
-          <w:rFonts w:ascii="Courier New" w:hAnsi="Courier New" w:cs="Courier New"/>
-        </w:rPr>
-        <w:t>prelinary</w:t>
-      </w:r>
-      <w:proofErr w:type="spellEnd"/>
-      <w:r>
-        <w:rPr>
-          <w:rFonts w:ascii="Courier New" w:hAnsi="Courier New" w:cs="Courier New"/>
-        </w:rPr>
-        <w:t>] release doesn’t come with any formal documentation yet.</w:t>
+        <w:t>The code should be clean enough for someone with Boost Python experience to contribute, but the current [prelinary] release doesn’t come with any formal documentation yet.</w:t>
       </w:r>
       <w:r>
         <w:rPr>
@@ -713,7 +567,6 @@
         </w:rPr>
         <w:t xml:space="preserve">Be sure to check out the Python sample code in the </w:t>
       </w:r>
-      <w:proofErr w:type="spellStart"/>
       <w:r>
         <w:rPr>
           <w:rFonts w:ascii="Courier New" w:hAnsi="Courier New" w:cs="Courier New"/>
@@ -721,7 +574,6 @@
         </w:rPr>
         <w:t>TestBench</w:t>
       </w:r>
-      <w:proofErr w:type="spellEnd"/>
       <w:r>
         <w:rPr>
           <w:rFonts w:ascii="Courier New" w:hAnsi="Courier New" w:cs="Courier New"/>
@@ -750,21 +602,7 @@
         <w:rPr>
           <w:rFonts w:ascii="Courier New" w:hAnsi="Courier New" w:cs="Courier New"/>
         </w:rPr>
-        <w:t xml:space="preserve">In Windows, you must make sure that the Python interpreter can find the </w:t>
-      </w:r>
-      <w:proofErr w:type="spellStart"/>
-      <w:r>
-        <w:rPr>
-          <w:rFonts w:ascii="Courier New" w:hAnsi="Courier New" w:cs="Courier New"/>
-        </w:rPr>
-        <w:t>dlls</w:t>
-      </w:r>
-      <w:proofErr w:type="spellEnd"/>
-      <w:r>
-        <w:rPr>
-          <w:rFonts w:ascii="Courier New" w:hAnsi="Courier New" w:cs="Courier New"/>
-        </w:rPr>
-        <w:t xml:space="preserve"> for all the dependencies, otherwise Python would simply say that the module was not found.</w:t>
+        <w:t>In Windows, you must make sure that the Python interpreter can find the dlls for all the dependencies, otherwise Python would simply say that the module was not found.</w:t>
       </w:r>
       <w:r>
         <w:rPr>
@@ -802,7 +640,6 @@
         </w:rPr>
         <w:t xml:space="preserve">As a bonus I provided another project of mine called </w:t>
       </w:r>
-      <w:proofErr w:type="spellStart"/>
       <w:r>
         <w:rPr>
           <w:rFonts w:ascii="Courier New" w:hAnsi="Courier New" w:cs="Courier New"/>
@@ -810,7 +647,6 @@
         </w:rPr>
         <w:t>PythonOutputStream</w:t>
       </w:r>
-      <w:proofErr w:type="spellEnd"/>
       <w:r>
         <w:rPr>
           <w:rFonts w:ascii="Courier New" w:hAnsi="Courier New" w:cs="Courier New"/>
@@ -852,35 +688,7 @@
         <w:rPr>
           <w:rFonts w:ascii="Courier New" w:hAnsi="Courier New" w:cs="Courier New"/>
         </w:rPr>
-        <w:t xml:space="preserve"> This code enables a stream called </w:t>
-      </w:r>
-      <w:proofErr w:type="spellStart"/>
-      <w:r>
-        <w:rPr>
-          <w:rFonts w:ascii="Courier New" w:hAnsi="Courier New" w:cs="Courier New"/>
-        </w:rPr>
-        <w:t>PyCout</w:t>
-      </w:r>
-      <w:proofErr w:type="spellEnd"/>
-      <w:r>
-        <w:rPr>
-          <w:rFonts w:ascii="Courier New" w:hAnsi="Courier New" w:cs="Courier New"/>
-        </w:rPr>
-        <w:t xml:space="preserve"> that works exactly as std::</w:t>
-      </w:r>
-      <w:proofErr w:type="spellStart"/>
-      <w:r>
-        <w:rPr>
-          <w:rFonts w:ascii="Courier New" w:hAnsi="Courier New" w:cs="Courier New"/>
-        </w:rPr>
-        <w:t>cout</w:t>
-      </w:r>
-      <w:proofErr w:type="spellEnd"/>
-      <w:r>
-        <w:rPr>
-          <w:rFonts w:ascii="Courier New" w:hAnsi="Courier New" w:cs="Courier New"/>
-        </w:rPr>
-        <w:t>.</w:t>
+        <w:t xml:space="preserve"> This code enables a stream called PyCout that works exactly as std::cout.</w:t>
       </w:r>
     </w:p>
     <w:p>
@@ -904,21 +712,7 @@
         <w:rPr>
           <w:rFonts w:ascii="Courier New" w:hAnsi="Courier New" w:cs="Courier New"/>
         </w:rPr>
-        <w:t xml:space="preserve">nd some support for </w:t>
-      </w:r>
-      <w:proofErr w:type="spellStart"/>
-      <w:r>
-        <w:rPr>
-          <w:rFonts w:ascii="Courier New" w:hAnsi="Courier New" w:cs="Courier New"/>
-        </w:rPr>
-        <w:t>OpenNI</w:t>
-      </w:r>
-      <w:proofErr w:type="spellEnd"/>
-      <w:r>
-        <w:rPr>
-          <w:rFonts w:ascii="Courier New" w:hAnsi="Courier New" w:cs="Courier New"/>
-        </w:rPr>
-        <w:t xml:space="preserve"> meta-d</w:t>
+        <w:t>nd some support for OpenNI meta-d</w:t>
       </w:r>
       <w:r>
         <w:rPr>
@@ -1045,14 +839,12 @@
           <w:rFonts w:ascii="Courier New" w:hAnsi="Courier New" w:cs="Courier New"/>
         </w:rPr>
       </w:pPr>
-      <w:proofErr w:type="spellStart"/>
       <w:r>
         <w:rPr>
           <w:rFonts w:ascii="Courier New" w:hAnsi="Courier New" w:cs="Courier New"/>
         </w:rPr>
         <w:t>OpenNI</w:t>
       </w:r>
-      <w:proofErr w:type="spellEnd"/>
       <w:r>
         <w:rPr>
           <w:rFonts w:ascii="Courier New" w:hAnsi="Courier New" w:cs="Courier New"/>
@@ -1104,20 +896,12 @@
           <w:rFonts w:ascii="Courier New" w:hAnsi="Courier New" w:cs="Courier New"/>
         </w:rPr>
       </w:pPr>
-      <w:proofErr w:type="spellStart"/>
       <w:r>
         <w:rPr>
           <w:rFonts w:ascii="Courier New" w:hAnsi="Courier New" w:cs="Courier New"/>
         </w:rPr>
         <w:lastRenderedPageBreak/>
-        <w:t>OpenCV</w:t>
-      </w:r>
-      <w:proofErr w:type="spellEnd"/>
-      <w:r>
-        <w:rPr>
-          <w:rFonts w:ascii="Courier New" w:hAnsi="Courier New" w:cs="Courier New"/>
-        </w:rPr>
-        <w:t xml:space="preserve"> Python Binding</w:t>
+        <w:t>OpenCV Python Binding</w:t>
       </w:r>
     </w:p>
     <w:p>
@@ -1218,6 +1002,12 @@
         </w:rPr>
         <w:t>Remember to build Boost Python against the version of Python that you are planning to use!</w:t>
       </w:r>
+      <w:r>
+        <w:rPr>
+          <w:rFonts w:ascii="Courier New" w:hAnsi="Courier New" w:cs="Courier New"/>
+        </w:rPr>
+        <w:t xml:space="preserve"> Also make sure that both Boost and Python are built for the same architecture (don’t mix 32-bit and 64-bit version)</w:t>
+      </w:r>
     </w:p>
     <w:p>
       <w:pPr>
@@ -1305,38 +1095,15 @@
         <w:rPr>
           <w:rFonts w:ascii="Courier New" w:hAnsi="Courier New" w:cs="Courier New"/>
         </w:rPr>
-        <w:t xml:space="preserve"> The path to the </w:t>
-      </w:r>
-      <w:proofErr w:type="spellStart"/>
-      <w:r>
-        <w:rPr>
-          <w:rFonts w:ascii="Courier New" w:hAnsi="Courier New" w:cs="Courier New"/>
-        </w:rPr>
-        <w:t>OpenNI</w:t>
-      </w:r>
-      <w:proofErr w:type="spellEnd"/>
-      <w:r>
-        <w:rPr>
-          <w:rFonts w:ascii="Courier New" w:hAnsi="Courier New" w:cs="Courier New"/>
-        </w:rPr>
-        <w:t xml:space="preserve"> library. Example: </w:t>
-      </w:r>
-      <w:r>
-        <w:rPr>
-          <w:rFonts w:ascii="Courier New" w:hAnsi="Courier New" w:cs="Courier New"/>
-          <w:i/>
-        </w:rPr>
-        <w:t>C:\Program Files\</w:t>
-      </w:r>
-      <w:proofErr w:type="spellStart"/>
-      <w:r>
-        <w:rPr>
-          <w:rFonts w:ascii="Courier New" w:hAnsi="Courier New" w:cs="Courier New"/>
-          <w:i/>
-        </w:rPr>
-        <w:t>OpenNI</w:t>
-      </w:r>
-      <w:proofErr w:type="spellEnd"/>
+        <w:t xml:space="preserve"> The path to the OpenNI library. Example: </w:t>
+      </w:r>
+      <w:r>
+        <w:rPr>
+          <w:rFonts w:ascii="Courier New" w:hAnsi="Courier New" w:cs="Courier New"/>
+          <w:i/>
+        </w:rPr>
+        <w:t>C:\Program Files\OpenNI</w:t>
+      </w:r>
     </w:p>
     <w:p>
       <w:pPr>
@@ -1736,33 +1503,11 @@
           <w:rFonts w:ascii="Courier New" w:hAnsi="Courier New" w:cs="Courier New"/>
         </w:rPr>
       </w:pPr>
-      <w:proofErr w:type="gramStart"/>
-      <w:r>
-        <w:rPr>
-          <w:rFonts w:ascii="Courier New" w:hAnsi="Courier New" w:cs="Courier New"/>
-        </w:rPr>
-        <w:t>import</w:t>
-      </w:r>
-      <w:proofErr w:type="gramEnd"/>
-      <w:r>
-        <w:rPr>
-          <w:rFonts w:ascii="Courier New" w:hAnsi="Courier New" w:cs="Courier New"/>
-        </w:rPr>
-        <w:t xml:space="preserve"> </w:t>
-      </w:r>
-      <w:proofErr w:type="spellStart"/>
-      <w:r>
-        <w:rPr>
-          <w:rFonts w:ascii="Courier New" w:hAnsi="Courier New" w:cs="Courier New"/>
-        </w:rPr>
-        <w:t>OpenNIPythonWrapper</w:t>
-      </w:r>
-      <w:proofErr w:type="spellEnd"/>
-      <w:r>
-        <w:rPr>
-          <w:rFonts w:ascii="Courier New" w:hAnsi="Courier New" w:cs="Courier New"/>
-        </w:rPr>
-        <w:t xml:space="preserve"> as ONIPY</w:t>
+      <w:r>
+        <w:rPr>
+          <w:rFonts w:ascii="Courier New" w:hAnsi="Courier New" w:cs="Courier New"/>
+        </w:rPr>
+        <w:t>import OpenNIPythonWrapper as ONIPY</w:t>
       </w:r>
     </w:p>
     <w:p>
@@ -1772,19 +1517,11 @@
           <w:rFonts w:ascii="Courier New" w:hAnsi="Courier New" w:cs="Courier New"/>
         </w:rPr>
       </w:pPr>
-      <w:proofErr w:type="gramStart"/>
-      <w:r>
-        <w:rPr>
-          <w:rFonts w:ascii="Courier New" w:hAnsi="Courier New" w:cs="Courier New"/>
-        </w:rPr>
-        <w:t>help(</w:t>
-      </w:r>
-      <w:proofErr w:type="gramEnd"/>
-      <w:r>
-        <w:rPr>
-          <w:rFonts w:ascii="Courier New" w:hAnsi="Courier New" w:cs="Courier New"/>
-        </w:rPr>
-        <w:t xml:space="preserve"> ONIPY )</w:t>
+      <w:r>
+        <w:rPr>
+          <w:rFonts w:ascii="Courier New" w:hAnsi="Courier New" w:cs="Courier New"/>
+        </w:rPr>
+        <w:t>help( ONIPY )</w:t>
       </w:r>
     </w:p>
     <w:p>
@@ -1823,7 +1560,6 @@
         <w:rPr>
           <w:rFonts w:ascii="Courier New" w:hAnsi="Courier New" w:cs="Courier New"/>
         </w:rPr>
-        <w:lastRenderedPageBreak/>
         <w:t>DESIGN RATIONALE</w:t>
       </w:r>
     </w:p>
@@ -1884,41 +1620,13 @@
         <w:rPr>
           <w:rFonts w:ascii="Courier New" w:hAnsi="Courier New" w:cs="Courier New"/>
         </w:rPr>
-        <w:t xml:space="preserve"> of </w:t>
-      </w:r>
-      <w:proofErr w:type="spellStart"/>
-      <w:r>
-        <w:rPr>
-          <w:rFonts w:ascii="Courier New" w:hAnsi="Courier New" w:cs="Courier New"/>
-        </w:rPr>
-        <w:t>OpenNI’s</w:t>
-      </w:r>
-      <w:proofErr w:type="spellEnd"/>
-      <w:r>
-        <w:rPr>
-          <w:rFonts w:ascii="Courier New" w:hAnsi="Courier New" w:cs="Courier New"/>
-        </w:rPr>
-        <w:t xml:space="preserve"> functionali</w:t>
-      </w:r>
-      <w:r>
-        <w:rPr>
-          <w:rFonts w:ascii="Courier New" w:hAnsi="Courier New" w:cs="Courier New"/>
-        </w:rPr>
-        <w:t xml:space="preserve">ty for a specific computer vision project I am working on, in which case the overhead of using Boost Python is perfectly acceptable. I hope that the code that I’ve written can become the backbone for a more complete binding to </w:t>
-      </w:r>
-      <w:proofErr w:type="spellStart"/>
-      <w:r>
-        <w:rPr>
-          <w:rFonts w:ascii="Courier New" w:hAnsi="Courier New" w:cs="Courier New"/>
-        </w:rPr>
-        <w:t>OpenNI</w:t>
-      </w:r>
-      <w:proofErr w:type="spellEnd"/>
-      <w:r>
-        <w:rPr>
-          <w:rFonts w:ascii="Courier New" w:hAnsi="Courier New" w:cs="Courier New"/>
-        </w:rPr>
-        <w:t xml:space="preserve"> and NITE with contributions from the fantastic open source community surrounding these projects. </w:t>
+        <w:t xml:space="preserve"> of OpenNI’s functionali</w:t>
+      </w:r>
+      <w:r>
+        <w:rPr>
+          <w:rFonts w:ascii="Courier New" w:hAnsi="Courier New" w:cs="Courier New"/>
+        </w:rPr>
+        <w:t xml:space="preserve">ty for a specific computer vision project I am working on, in which case the overhead of using Boost Python is perfectly acceptable. I hope that the code that I’ve written can become the backbone for a more complete binding to OpenNI and NITE with contributions from the fantastic open source community surrounding these projects. </w:t>
       </w:r>
     </w:p>
     <w:p>
@@ -2033,7 +1741,6 @@
         </w:rPr>
         <w:t xml:space="preserve">You get </w:t>
       </w:r>
-      <w:proofErr w:type="spellStart"/>
       <w:r>
         <w:rPr>
           <w:rFonts w:ascii="Courier New" w:hAnsi="Courier New" w:cs="Courier New"/>
@@ -2042,9 +1749,15 @@
           <w:sz w:val="20"/>
           <w:szCs w:val="20"/>
         </w:rPr>
-        <w:t>ImportError</w:t>
-      </w:r>
-      <w:proofErr w:type="spellEnd"/>
+        <w:t xml:space="preserve">ImportError: DLL load failed: The specified module could not be found </w:t>
+      </w:r>
+      <w:r>
+        <w:rPr>
+          <w:rFonts w:ascii="Courier New" w:hAnsi="Courier New" w:cs="Courier New"/>
+          <w:i/>
+        </w:rPr>
+        <w:t>when</w:t>
+      </w:r>
       <w:r>
         <w:rPr>
           <w:rFonts w:ascii="Courier New" w:hAnsi="Courier New" w:cs="Courier New"/>
@@ -2053,23 +1766,6 @@
           <w:sz w:val="20"/>
           <w:szCs w:val="20"/>
         </w:rPr>
-        <w:t xml:space="preserve">: DLL load failed: The specified module could not be found </w:t>
-      </w:r>
-      <w:r>
-        <w:rPr>
-          <w:rFonts w:ascii="Courier New" w:hAnsi="Courier New" w:cs="Courier New"/>
-          <w:i/>
-        </w:rPr>
-        <w:t>when</w:t>
-      </w:r>
-      <w:r>
-        <w:rPr>
-          <w:rFonts w:ascii="Courier New" w:hAnsi="Courier New" w:cs="Courier New"/>
-          <w:i/>
-          <w:color w:val="FF0000"/>
-          <w:sz w:val="20"/>
-          <w:szCs w:val="20"/>
-        </w:rPr>
         <w:t xml:space="preserve"> </w:t>
       </w:r>
       <w:r>
@@ -2104,21 +1800,7 @@
         <w:rPr>
           <w:rFonts w:ascii="Courier New" w:hAnsi="Courier New" w:cs="Courier New"/>
         </w:rPr>
-        <w:t xml:space="preserve">Make sure that the actual binding binary (e.g. in Windows is the </w:t>
-      </w:r>
-      <w:proofErr w:type="spellStart"/>
-      <w:r>
-        <w:rPr>
-          <w:rFonts w:ascii="Courier New" w:hAnsi="Courier New" w:cs="Courier New"/>
-        </w:rPr>
-        <w:t>pyd</w:t>
-      </w:r>
-      <w:proofErr w:type="spellEnd"/>
-      <w:r>
-        <w:rPr>
-          <w:rFonts w:ascii="Courier New" w:hAnsi="Courier New" w:cs="Courier New"/>
-        </w:rPr>
-        <w:t xml:space="preserve"> file that you built) is found by the Python interpreter at run-time.</w:t>
+        <w:t>Make sure that the actual binding binary (e.g. in Windows is the pyd file that you built) is found by the Python interpreter at run-time.</w:t>
       </w:r>
     </w:p>
     <w:p>
@@ -2136,21 +1818,7 @@
         <w:rPr>
           <w:rFonts w:ascii="Courier New" w:hAnsi="Courier New" w:cs="Courier New"/>
         </w:rPr>
-        <w:t xml:space="preserve">Make sure that all the dependencies (e.g. </w:t>
-      </w:r>
-      <w:proofErr w:type="spellStart"/>
-      <w:r>
-        <w:rPr>
-          <w:rFonts w:ascii="Courier New" w:hAnsi="Courier New" w:cs="Courier New"/>
-        </w:rPr>
-        <w:t>dlls</w:t>
-      </w:r>
-      <w:proofErr w:type="spellEnd"/>
-      <w:r>
-        <w:rPr>
-          <w:rFonts w:ascii="Courier New" w:hAnsi="Courier New" w:cs="Courier New"/>
-        </w:rPr>
-        <w:t>) of the binding are found by the Python interpreter at run-time. You can discover the by yourself in Windows by using Dependency Walker. The key dependencies for version 0.3 alpha are:</w:t>
+        <w:t>Make sure that all the dependencies (e.g. dlls) of the binding are found by the Python interpreter at run-time. You can discover the by yourself in Windows by using Dependency Walker. The key dependencies for version 0.3 alpha are:</w:t>
       </w:r>
     </w:p>
     <w:p>
@@ -2363,7 +2031,6 @@
         </w:rPr>
         <w:t xml:space="preserve">I set up the Visual Studio project, so that it copies the binding to the </w:t>
       </w:r>
-      <w:proofErr w:type="spellStart"/>
       <w:r>
         <w:rPr>
           <w:rFonts w:ascii="Courier New" w:hAnsi="Courier New" w:cs="Courier New"/>
@@ -2371,28 +2038,12 @@
         </w:rPr>
         <w:t>TestBench</w:t>
       </w:r>
-      <w:proofErr w:type="spellEnd"/>
-      <w:r>
-        <w:rPr>
-          <w:rFonts w:ascii="Courier New" w:hAnsi="Courier New" w:cs="Courier New"/>
-        </w:rPr>
-        <w:t xml:space="preserve"> directory, where the sample code is located. However, in some circumstances, Visual Studio may not perform the copy (e.g. post-build events) during an incremental build. To resolve this either copy the </w:t>
-      </w:r>
-      <w:proofErr w:type="spellStart"/>
-      <w:r>
-        <w:rPr>
-          <w:rFonts w:ascii="Courier New" w:hAnsi="Courier New" w:cs="Courier New"/>
-        </w:rPr>
-        <w:t>pyd</w:t>
-      </w:r>
-      <w:proofErr w:type="spellEnd"/>
-      <w:r>
-        <w:rPr>
-          <w:rFonts w:ascii="Courier New" w:hAnsi="Courier New" w:cs="Courier New"/>
-        </w:rPr>
-        <w:t xml:space="preserve"> file manually from the Debug/Release directory to the </w:t>
-      </w:r>
-      <w:proofErr w:type="spellStart"/>
+      <w:r>
+        <w:rPr>
+          <w:rFonts w:ascii="Courier New" w:hAnsi="Courier New" w:cs="Courier New"/>
+        </w:rPr>
+        <w:t xml:space="preserve"> directory, where the sample code is located. However, in some circumstances, Visual Studio may not perform the copy (e.g. post-build events) during an incremental build. To resolve this either copy the pyd file manually from the Debug/Release directory to the </w:t>
+      </w:r>
       <w:r>
         <w:rPr>
           <w:rFonts w:ascii="Courier New" w:hAnsi="Courier New" w:cs="Courier New"/>
@@ -2400,12 +2051,64 @@
         </w:rPr>
         <w:t>TestBench</w:t>
       </w:r>
-      <w:proofErr w:type="spellEnd"/>
       <w:r>
         <w:rPr>
           <w:rFonts w:ascii="Courier New" w:hAnsi="Courier New" w:cs="Courier New"/>
         </w:rPr>
         <w:t xml:space="preserve"> directory, or perform a full rebuild.</w:t>
+      </w:r>
+    </w:p>
+    <w:p>
+      <w:pPr>
+        <w:rPr>
+          <w:rFonts w:ascii="Courier New" w:hAnsi="Courier New" w:cs="Courier New"/>
+          <w:i/>
+        </w:rPr>
+      </w:pPr>
+      <w:r>
+        <w:rPr>
+          <w:rFonts w:ascii="Courier New" w:hAnsi="Courier New" w:cs="Courier New"/>
+          <w:i/>
+        </w:rPr>
+        <w:t>I get a ton of linker</w:t>
+      </w:r>
+      <w:r>
+        <w:rPr>
+          <w:rFonts w:ascii="Courier New" w:hAnsi="Courier New" w:cs="Courier New"/>
+          <w:i/>
+        </w:rPr>
+        <w:t xml:space="preserve"> errors related to Boost Python in Visual Studio.</w:t>
+      </w:r>
+    </w:p>
+    <w:p>
+      <w:pPr>
+        <w:rPr>
+          <w:rFonts w:ascii="Courier New" w:hAnsi="Courier New" w:cs="Courier New"/>
+        </w:rPr>
+      </w:pPr>
+      <w:r>
+        <w:rPr>
+          <w:rFonts w:ascii="Courier New" w:hAnsi="Courier New" w:cs="Courier New"/>
+        </w:rPr>
+        <w:t>Most likely</w:t>
+      </w:r>
+      <w:r>
+        <w:rPr>
+          <w:rFonts w:ascii="Courier New" w:hAnsi="Courier New" w:cs="Courier New"/>
+        </w:rPr>
+        <w:t xml:space="preserve"> you are using a 32-bit version of Boost with a 64-bit version of Python or </w:t>
+      </w:r>
+      <w:r>
+        <w:rPr>
+          <w:rFonts w:ascii="Courier New" w:hAnsi="Courier New" w:cs="Courier New"/>
+        </w:rPr>
+        <w:t>vice versa</w:t>
+      </w:r>
+      <w:r>
+        <w:rPr>
+          <w:rFonts w:ascii="Courier New" w:hAnsi="Courier New" w:cs="Courier New"/>
+        </w:rPr>
+        <w:t>. Make sure that both Boost and your installation of Python are built for the same architecture!</w:t>
       </w:r>
     </w:p>
     <w:sectPr>

</xml_diff>

<commit_message>
* version 0.3.2 alpha * added preliminary support for Mac OS X * added project files for XCode
</commit_message>
<xml_diff>
--- a/OpenNIPythonWrapper/Documentation/README.docx
+++ b/OpenNIPythonWrapper/Documentation/README.docx
@@ -41,7 +41,7 @@
         <w:rPr>
           <w:rFonts w:ascii="Courier New" w:hAnsi="Courier New" w:cs="Courier New"/>
         </w:rPr>
-        <w:t>21</w:t>
+        <w:t>28</w:t>
       </w:r>
       <w:r>
         <w:rPr>
@@ -75,6 +75,62 @@
         </w:rPr>
         <w:t>NOTES</w:t>
       </w:r>
+    </w:p>
+    <w:p>
+      <w:pPr>
+        <w:rPr>
+          <w:rFonts w:ascii="Courier New" w:hAnsi="Courier New" w:cs="Courier New"/>
+        </w:rPr>
+      </w:pPr>
+      <w:r>
+        <w:rPr>
+          <w:rFonts w:ascii="Courier New" w:hAnsi="Courier New" w:cs="Courier New"/>
+        </w:rPr>
+        <w:t>V0.3.2 alpha</w:t>
+      </w:r>
+    </w:p>
+    <w:p>
+      <w:pPr>
+        <w:pStyle w:val="ListParagraph"/>
+        <w:numPr>
+          <w:ilvl w:val="0"/>
+          <w:numId w:val="10"/>
+        </w:numPr>
+        <w:rPr>
+          <w:rFonts w:ascii="Courier New" w:hAnsi="Courier New" w:cs="Courier New"/>
+        </w:rPr>
+      </w:pPr>
+      <w:r>
+        <w:rPr>
+          <w:rFonts w:ascii="Courier New" w:hAnsi="Courier New" w:cs="Courier New"/>
+        </w:rPr>
+        <w:t>Added project files for XCode</w:t>
+      </w:r>
+    </w:p>
+    <w:p>
+      <w:pPr>
+        <w:pStyle w:val="ListParagraph"/>
+        <w:numPr>
+          <w:ilvl w:val="0"/>
+          <w:numId w:val="10"/>
+        </w:numPr>
+        <w:rPr>
+          <w:rFonts w:ascii="Courier New" w:hAnsi="Courier New" w:cs="Courier New"/>
+        </w:rPr>
+      </w:pPr>
+      <w:r>
+        <w:rPr>
+          <w:rFonts w:ascii="Courier New" w:hAnsi="Courier New" w:cs="Courier New"/>
+        </w:rPr>
+        <w:t>Added support for Mac OS X</w:t>
+      </w:r>
+    </w:p>
+    <w:p>
+      <w:pPr>
+        <w:rPr>
+          <w:rFonts w:ascii="Courier New" w:hAnsi="Courier New" w:cs="Courier New"/>
+        </w:rPr>
+      </w:pPr>
     </w:p>
     <w:p>
       <w:pPr>
@@ -402,6 +458,7 @@
           <w:rFonts w:ascii="Courier New" w:hAnsi="Courier New" w:cs="Courier New"/>
           <w:i/>
         </w:rPr>
+        <w:lastRenderedPageBreak/>
         <w:t>OpenNIPythonWrapper/ProjectFiles.</w:t>
       </w:r>
       <w:r>
@@ -480,7 +537,6 @@
         <w:rPr>
           <w:rFonts w:ascii="Courier New" w:hAnsi="Courier New" w:cs="Courier New"/>
         </w:rPr>
-        <w:lastRenderedPageBreak/>
         <w:t>I haven’t tested the project with Visual Studio Express 2010, but I am pretty sure that it should work fine. It’s free, so please go ahead and let me know how it goes.</w:t>
       </w:r>
     </w:p>
@@ -843,6 +899,7 @@
         <w:rPr>
           <w:rFonts w:ascii="Courier New" w:hAnsi="Courier New" w:cs="Courier New"/>
         </w:rPr>
+        <w:lastRenderedPageBreak/>
         <w:t>OpenNI</w:t>
       </w:r>
       <w:r>
@@ -900,7 +957,6 @@
         <w:rPr>
           <w:rFonts w:ascii="Courier New" w:hAnsi="Courier New" w:cs="Courier New"/>
         </w:rPr>
-        <w:lastRenderedPageBreak/>
         <w:t>OpenCV Python Binding</w:t>
       </w:r>
     </w:p>
@@ -1507,6 +1563,7 @@
         <w:rPr>
           <w:rFonts w:ascii="Courier New" w:hAnsi="Courier New" w:cs="Courier New"/>
         </w:rPr>
+        <w:lastRenderedPageBreak/>
         <w:t>import OpenNIPythonWrapper as ONIPY</w:t>
       </w:r>
     </w:p>
@@ -1884,6 +1941,7 @@
         <w:rPr>
           <w:rFonts w:ascii="Courier New" w:hAnsi="Courier New" w:cs="Courier New"/>
         </w:rPr>
+        <w:lastRenderedPageBreak/>
         <w:t>boost_python-vcxx-mt-1_xx</w:t>
       </w:r>
       <w:r>
@@ -1929,7 +1987,6 @@
           <w:rFonts w:ascii="Courier New" w:hAnsi="Courier New" w:cs="Courier New"/>
           <w:i/>
         </w:rPr>
-        <w:lastRenderedPageBreak/>
         <w:t>When you run the Visual Studio project (e.g. by pressing F5),</w:t>
       </w:r>
       <w:r>
@@ -2689,6 +2746,119 @@
     </w:lvl>
   </w:abstractNum>
   <w:abstractNum w:abstractNumId="5">
+    <w:nsid w:val="2797056F"/>
+    <w:multiLevelType w:val="hybridMultilevel"/>
+    <w:tmpl w:val="5AA853CA"/>
+    <w:lvl w:ilvl="0" w:tplc="04090001">
+      <w:start w:val="1"/>
+      <w:numFmt w:val="bullet"/>
+      <w:lvlText w:val=""/>
+      <w:lvlJc w:val="left"/>
+      <w:pPr>
+        <w:ind w:left="720" w:hanging="360"/>
+      </w:pPr>
+      <w:rPr>
+        <w:rFonts w:ascii="Symbol" w:hAnsi="Symbol" w:hint="default"/>
+      </w:rPr>
+    </w:lvl>
+    <w:lvl w:ilvl="1" w:tplc="04090003" w:tentative="1">
+      <w:start w:val="1"/>
+      <w:numFmt w:val="bullet"/>
+      <w:lvlText w:val="o"/>
+      <w:lvlJc w:val="left"/>
+      <w:pPr>
+        <w:ind w:left="1440" w:hanging="360"/>
+      </w:pPr>
+      <w:rPr>
+        <w:rFonts w:ascii="Courier New" w:hAnsi="Courier New" w:cs="Courier New" w:hint="default"/>
+      </w:rPr>
+    </w:lvl>
+    <w:lvl w:ilvl="2" w:tplc="04090005" w:tentative="1">
+      <w:start w:val="1"/>
+      <w:numFmt w:val="bullet"/>
+      <w:lvlText w:val=""/>
+      <w:lvlJc w:val="left"/>
+      <w:pPr>
+        <w:ind w:left="2160" w:hanging="360"/>
+      </w:pPr>
+      <w:rPr>
+        <w:rFonts w:ascii="Wingdings" w:hAnsi="Wingdings" w:hint="default"/>
+      </w:rPr>
+    </w:lvl>
+    <w:lvl w:ilvl="3" w:tplc="04090001" w:tentative="1">
+      <w:start w:val="1"/>
+      <w:numFmt w:val="bullet"/>
+      <w:lvlText w:val=""/>
+      <w:lvlJc w:val="left"/>
+      <w:pPr>
+        <w:ind w:left="2880" w:hanging="360"/>
+      </w:pPr>
+      <w:rPr>
+        <w:rFonts w:ascii="Symbol" w:hAnsi="Symbol" w:hint="default"/>
+      </w:rPr>
+    </w:lvl>
+    <w:lvl w:ilvl="4" w:tplc="04090003" w:tentative="1">
+      <w:start w:val="1"/>
+      <w:numFmt w:val="bullet"/>
+      <w:lvlText w:val="o"/>
+      <w:lvlJc w:val="left"/>
+      <w:pPr>
+        <w:ind w:left="3600" w:hanging="360"/>
+      </w:pPr>
+      <w:rPr>
+        <w:rFonts w:ascii="Courier New" w:hAnsi="Courier New" w:cs="Courier New" w:hint="default"/>
+      </w:rPr>
+    </w:lvl>
+    <w:lvl w:ilvl="5" w:tplc="04090005" w:tentative="1">
+      <w:start w:val="1"/>
+      <w:numFmt w:val="bullet"/>
+      <w:lvlText w:val=""/>
+      <w:lvlJc w:val="left"/>
+      <w:pPr>
+        <w:ind w:left="4320" w:hanging="360"/>
+      </w:pPr>
+      <w:rPr>
+        <w:rFonts w:ascii="Wingdings" w:hAnsi="Wingdings" w:hint="default"/>
+      </w:rPr>
+    </w:lvl>
+    <w:lvl w:ilvl="6" w:tplc="04090001" w:tentative="1">
+      <w:start w:val="1"/>
+      <w:numFmt w:val="bullet"/>
+      <w:lvlText w:val=""/>
+      <w:lvlJc w:val="left"/>
+      <w:pPr>
+        <w:ind w:left="5040" w:hanging="360"/>
+      </w:pPr>
+      <w:rPr>
+        <w:rFonts w:ascii="Symbol" w:hAnsi="Symbol" w:hint="default"/>
+      </w:rPr>
+    </w:lvl>
+    <w:lvl w:ilvl="7" w:tplc="04090003" w:tentative="1">
+      <w:start w:val="1"/>
+      <w:numFmt w:val="bullet"/>
+      <w:lvlText w:val="o"/>
+      <w:lvlJc w:val="left"/>
+      <w:pPr>
+        <w:ind w:left="5760" w:hanging="360"/>
+      </w:pPr>
+      <w:rPr>
+        <w:rFonts w:ascii="Courier New" w:hAnsi="Courier New" w:cs="Courier New" w:hint="default"/>
+      </w:rPr>
+    </w:lvl>
+    <w:lvl w:ilvl="8" w:tplc="04090005" w:tentative="1">
+      <w:start w:val="1"/>
+      <w:numFmt w:val="bullet"/>
+      <w:lvlText w:val=""/>
+      <w:lvlJc w:val="left"/>
+      <w:pPr>
+        <w:ind w:left="6480" w:hanging="360"/>
+      </w:pPr>
+      <w:rPr>
+        <w:rFonts w:ascii="Wingdings" w:hAnsi="Wingdings" w:hint="default"/>
+      </w:rPr>
+    </w:lvl>
+  </w:abstractNum>
+  <w:abstractNum w:abstractNumId="6">
     <w:nsid w:val="2B300402"/>
     <w:multiLevelType w:val="hybridMultilevel"/>
     <w:tmpl w:val="BEAC4FB0"/>
@@ -2801,7 +2971,7 @@
       </w:rPr>
     </w:lvl>
   </w:abstractNum>
-  <w:abstractNum w:abstractNumId="6">
+  <w:abstractNum w:abstractNumId="7">
     <w:nsid w:val="56263D45"/>
     <w:multiLevelType w:val="hybridMultilevel"/>
     <w:tmpl w:val="9EEAE1D8"/>
@@ -2914,7 +3084,7 @@
       </w:rPr>
     </w:lvl>
   </w:abstractNum>
-  <w:abstractNum w:abstractNumId="7">
+  <w:abstractNum w:abstractNumId="8">
     <w:nsid w:val="6E6B5F7D"/>
     <w:multiLevelType w:val="hybridMultilevel"/>
     <w:tmpl w:val="F03E2266"/>
@@ -3027,7 +3197,7 @@
       </w:rPr>
     </w:lvl>
   </w:abstractNum>
-  <w:abstractNum w:abstractNumId="8">
+  <w:abstractNum w:abstractNumId="9">
     <w:nsid w:val="7E50231F"/>
     <w:multiLevelType w:val="hybridMultilevel"/>
     <w:tmpl w:val="3A6E1870"/>
@@ -3144,28 +3314,31 @@
     <w:abstractNumId w:val="1"/>
   </w:num>
   <w:num w:numId="2">
-    <w:abstractNumId w:val="5"/>
+    <w:abstractNumId w:val="6"/>
   </w:num>
   <w:num w:numId="3">
-    <w:abstractNumId w:val="8"/>
+    <w:abstractNumId w:val="9"/>
   </w:num>
   <w:num w:numId="4">
     <w:abstractNumId w:val="3"/>
   </w:num>
   <w:num w:numId="5">
-    <w:abstractNumId w:val="6"/>
+    <w:abstractNumId w:val="7"/>
   </w:num>
   <w:num w:numId="6">
     <w:abstractNumId w:val="4"/>
   </w:num>
   <w:num w:numId="7">
-    <w:abstractNumId w:val="7"/>
+    <w:abstractNumId w:val="8"/>
   </w:num>
   <w:num w:numId="8">
     <w:abstractNumId w:val="0"/>
   </w:num>
   <w:num w:numId="9">
     <w:abstractNumId w:val="2"/>
+  </w:num>
+  <w:num w:numId="10">
+    <w:abstractNumId w:val="5"/>
   </w:num>
 </w:numbering>
 </file>

</xml_diff>

<commit_message>
* added support for Linux * added Linux makefile * reorganized project files * added comprehensive project files in the top level ProjectFiles directory
</commit_message>
<xml_diff>
--- a/OpenNIPythonWrapper/Documentation/README.docx
+++ b/OpenNIPythonWrapper/Documentation/README.docx
@@ -12,20 +12,62 @@
         <w:rPr>
           <w:rFonts w:ascii="Courier New" w:hAnsi="Courier New" w:cs="Courier New"/>
         </w:rPr>
-        <w:t>README for OpenNI Python Wrapper</w:t>
-      </w:r>
-    </w:p>
-    <w:p>
-      <w:pPr>
-        <w:rPr>
-          <w:rFonts w:ascii="Courier New" w:hAnsi="Courier New" w:cs="Courier New"/>
-        </w:rPr>
-      </w:pPr>
-      <w:r>
-        <w:rPr>
-          <w:rFonts w:ascii="Courier New" w:hAnsi="Courier New" w:cs="Courier New"/>
-        </w:rPr>
-        <w:t>Created by Gabriele Nataneli (gamix)</w:t>
+        <w:t xml:space="preserve">README for </w:t>
+      </w:r>
+      <w:proofErr w:type="spellStart"/>
+      <w:r>
+        <w:rPr>
+          <w:rFonts w:ascii="Courier New" w:hAnsi="Courier New" w:cs="Courier New"/>
+        </w:rPr>
+        <w:t>OpenNI</w:t>
+      </w:r>
+      <w:proofErr w:type="spellEnd"/>
+      <w:r>
+        <w:rPr>
+          <w:rFonts w:ascii="Courier New" w:hAnsi="Courier New" w:cs="Courier New"/>
+        </w:rPr>
+        <w:t xml:space="preserve"> Python Wrapper</w:t>
+      </w:r>
+    </w:p>
+    <w:p>
+      <w:pPr>
+        <w:rPr>
+          <w:rFonts w:ascii="Courier New" w:hAnsi="Courier New" w:cs="Courier New"/>
+        </w:rPr>
+      </w:pPr>
+      <w:r>
+        <w:rPr>
+          <w:rFonts w:ascii="Courier New" w:hAnsi="Courier New" w:cs="Courier New"/>
+        </w:rPr>
+        <w:t xml:space="preserve">Created by Gabriele </w:t>
+      </w:r>
+      <w:proofErr w:type="spellStart"/>
+      <w:r>
+        <w:rPr>
+          <w:rFonts w:ascii="Courier New" w:hAnsi="Courier New" w:cs="Courier New"/>
+        </w:rPr>
+        <w:t>Nataneli</w:t>
+      </w:r>
+      <w:proofErr w:type="spellEnd"/>
+      <w:r>
+        <w:rPr>
+          <w:rFonts w:ascii="Courier New" w:hAnsi="Courier New" w:cs="Courier New"/>
+        </w:rPr>
+        <w:t xml:space="preserve"> (</w:t>
+      </w:r>
+      <w:proofErr w:type="spellStart"/>
+      <w:r>
+        <w:rPr>
+          <w:rFonts w:ascii="Courier New" w:hAnsi="Courier New" w:cs="Courier New"/>
+        </w:rPr>
+        <w:t>gamix</w:t>
+      </w:r>
+      <w:proofErr w:type="spellEnd"/>
+      <w:r>
+        <w:rPr>
+          <w:rFonts w:ascii="Courier New" w:hAnsi="Courier New" w:cs="Courier New"/>
+        </w:rPr>
+        <w:t>)</w:t>
       </w:r>
     </w:p>
     <w:p>
@@ -41,13 +83,25 @@
         <w:rPr>
           <w:rFonts w:ascii="Courier New" w:hAnsi="Courier New" w:cs="Courier New"/>
         </w:rPr>
-        <w:t>28</w:t>
-      </w:r>
-      <w:r>
-        <w:rPr>
-          <w:rFonts w:ascii="Courier New" w:hAnsi="Courier New" w:cs="Courier New"/>
-        </w:rPr>
-        <w:t xml:space="preserve"> January 2011</w:t>
+        <w:t>2</w:t>
+      </w:r>
+      <w:r>
+        <w:rPr>
+          <w:rFonts w:ascii="Courier New" w:hAnsi="Courier New" w:cs="Courier New"/>
+        </w:rPr>
+        <w:t xml:space="preserve"> </w:t>
+      </w:r>
+      <w:r>
+        <w:rPr>
+          <w:rFonts w:ascii="Courier New" w:hAnsi="Courier New" w:cs="Courier New"/>
+        </w:rPr>
+        <w:t>February</w:t>
+      </w:r>
+      <w:r>
+        <w:rPr>
+          <w:rFonts w:ascii="Courier New" w:hAnsi="Courier New" w:cs="Courier New"/>
+        </w:rPr>
+        <w:t xml:space="preserve"> 2011</w:t>
       </w:r>
     </w:p>
     <w:p>
@@ -74,6 +128,155 @@
           <w:rFonts w:ascii="Courier New" w:hAnsi="Courier New" w:cs="Courier New"/>
         </w:rPr>
         <w:t>NOTES</w:t>
+      </w:r>
+    </w:p>
+    <w:p>
+      <w:pPr>
+        <w:rPr>
+          <w:rFonts w:ascii="Courier New" w:hAnsi="Courier New" w:cs="Courier New"/>
+        </w:rPr>
+      </w:pPr>
+      <w:r>
+        <w:rPr>
+          <w:rFonts w:ascii="Courier New" w:hAnsi="Courier New" w:cs="Courier New"/>
+        </w:rPr>
+        <w:t>V0.4</w:t>
+      </w:r>
+    </w:p>
+    <w:p>
+      <w:pPr>
+        <w:pStyle w:val="ListParagraph"/>
+        <w:numPr>
+          <w:ilvl w:val="0"/>
+          <w:numId w:val="11"/>
+        </w:numPr>
+        <w:rPr>
+          <w:rFonts w:ascii="Courier New" w:hAnsi="Courier New" w:cs="Courier New"/>
+        </w:rPr>
+      </w:pPr>
+      <w:r>
+        <w:rPr>
+          <w:rFonts w:ascii="Courier New" w:hAnsi="Courier New" w:cs="Courier New"/>
+        </w:rPr>
+        <w:t>Added support for Linux</w:t>
+      </w:r>
+      <w:r>
+        <w:rPr>
+          <w:rFonts w:ascii="Courier New" w:hAnsi="Courier New" w:cs="Courier New"/>
+        </w:rPr>
+        <w:t xml:space="preserve"> (tested under </w:t>
+      </w:r>
+      <w:proofErr w:type="spellStart"/>
+      <w:r>
+        <w:rPr>
+          <w:rFonts w:ascii="Courier New" w:hAnsi="Courier New" w:cs="Courier New"/>
+        </w:rPr>
+        <w:t>Ubuntu</w:t>
+      </w:r>
+      <w:proofErr w:type="spellEnd"/>
+      <w:r>
+        <w:rPr>
+          <w:rFonts w:ascii="Courier New" w:hAnsi="Courier New" w:cs="Courier New"/>
+        </w:rPr>
+        <w:t xml:space="preserve"> 10.10)</w:t>
+      </w:r>
+    </w:p>
+    <w:p>
+      <w:pPr>
+        <w:pStyle w:val="ListParagraph"/>
+        <w:numPr>
+          <w:ilvl w:val="0"/>
+          <w:numId w:val="11"/>
+        </w:numPr>
+        <w:rPr>
+          <w:rFonts w:ascii="Courier New" w:hAnsi="Courier New" w:cs="Courier New"/>
+        </w:rPr>
+      </w:pPr>
+      <w:proofErr w:type="spellStart"/>
+      <w:r>
+        <w:rPr>
+          <w:rFonts w:ascii="Courier New" w:hAnsi="Courier New" w:cs="Courier New"/>
+        </w:rPr>
+        <w:t>Addded</w:t>
+      </w:r>
+      <w:proofErr w:type="spellEnd"/>
+      <w:r>
+        <w:rPr>
+          <w:rFonts w:ascii="Courier New" w:hAnsi="Courier New" w:cs="Courier New"/>
+        </w:rPr>
+        <w:t xml:space="preserve"> </w:t>
+      </w:r>
+      <w:proofErr w:type="spellStart"/>
+      <w:r>
+        <w:rPr>
+          <w:rFonts w:ascii="Courier New" w:hAnsi="Courier New" w:cs="Courier New"/>
+        </w:rPr>
+        <w:t>makefile</w:t>
+      </w:r>
+      <w:proofErr w:type="spellEnd"/>
+      <w:r>
+        <w:rPr>
+          <w:rFonts w:ascii="Courier New" w:hAnsi="Courier New" w:cs="Courier New"/>
+        </w:rPr>
+        <w:t xml:space="preserve"> for Linux</w:t>
+      </w:r>
+    </w:p>
+    <w:p>
+      <w:pPr>
+        <w:pStyle w:val="ListParagraph"/>
+        <w:numPr>
+          <w:ilvl w:val="0"/>
+          <w:numId w:val="11"/>
+        </w:numPr>
+        <w:rPr>
+          <w:rFonts w:ascii="Courier New" w:hAnsi="Courier New" w:cs="Courier New"/>
+        </w:rPr>
+      </w:pPr>
+      <w:r>
+        <w:rPr>
+          <w:rFonts w:ascii="Courier New" w:hAnsi="Courier New" w:cs="Courier New"/>
+        </w:rPr>
+        <w:t xml:space="preserve">Moved all project files to a top level </w:t>
+      </w:r>
+      <w:proofErr w:type="spellStart"/>
+      <w:r>
+        <w:rPr>
+          <w:rFonts w:ascii="Courier New" w:hAnsi="Courier New" w:cs="Courier New"/>
+        </w:rPr>
+        <w:t>ProjectFiles</w:t>
+      </w:r>
+      <w:proofErr w:type="spellEnd"/>
+      <w:r>
+        <w:rPr>
+          <w:rFonts w:ascii="Courier New" w:hAnsi="Courier New" w:cs="Courier New"/>
+        </w:rPr>
+        <w:t xml:space="preserve"> directory based on platform</w:t>
+      </w:r>
+    </w:p>
+    <w:p>
+      <w:pPr>
+        <w:pStyle w:val="ListParagraph"/>
+        <w:numPr>
+          <w:ilvl w:val="0"/>
+          <w:numId w:val="11"/>
+        </w:numPr>
+        <w:rPr>
+          <w:rFonts w:ascii="Courier New" w:hAnsi="Courier New" w:cs="Courier New"/>
+        </w:rPr>
+      </w:pPr>
+      <w:proofErr w:type="spellStart"/>
+      <w:r>
+        <w:rPr>
+          <w:rFonts w:ascii="Courier New" w:hAnsi="Courier New" w:cs="Courier New"/>
+        </w:rPr>
+        <w:t>OpenNI</w:t>
+      </w:r>
+      <w:proofErr w:type="spellEnd"/>
+      <w:r>
+        <w:rPr>
+          <w:rFonts w:ascii="Courier New" w:hAnsi="Courier New" w:cs="Courier New"/>
+        </w:rPr>
+        <w:t xml:space="preserve"> initialization now reports more informative errors info </w:t>
       </w:r>
     </w:p>
     <w:p>
@@ -104,8 +307,16 @@
         <w:rPr>
           <w:rFonts w:ascii="Courier New" w:hAnsi="Courier New" w:cs="Courier New"/>
         </w:rPr>
-        <w:t>Added project files for XCode</w:t>
-      </w:r>
+        <w:t xml:space="preserve">Added project files for </w:t>
+      </w:r>
+      <w:proofErr w:type="spellStart"/>
+      <w:r>
+        <w:rPr>
+          <w:rFonts w:ascii="Courier New" w:hAnsi="Courier New" w:cs="Courier New"/>
+        </w:rPr>
+        <w:t>XCode</w:t>
+      </w:r>
+      <w:proofErr w:type="spellEnd"/>
     </w:p>
     <w:p>
       <w:pPr>
@@ -178,7 +389,21 @@
         <w:rPr>
           <w:rFonts w:ascii="Courier New" w:hAnsi="Courier New" w:cs="Courier New"/>
         </w:rPr>
-        <w:t xml:space="preserve">Tweaked PythonOutputStream to build under VS2010 </w:t>
+        <w:t xml:space="preserve">Tweaked </w:t>
+      </w:r>
+      <w:proofErr w:type="spellStart"/>
+      <w:r>
+        <w:rPr>
+          <w:rFonts w:ascii="Courier New" w:hAnsi="Courier New" w:cs="Courier New"/>
+        </w:rPr>
+        <w:t>PythonOutputStream</w:t>
+      </w:r>
+      <w:proofErr w:type="spellEnd"/>
+      <w:r>
+        <w:rPr>
+          <w:rFonts w:ascii="Courier New" w:hAnsi="Courier New" w:cs="Courier New"/>
+        </w:rPr>
+        <w:t xml:space="preserve"> to build under VS2010 </w:t>
       </w:r>
     </w:p>
     <w:p>
@@ -228,7 +453,21 @@
         <w:rPr>
           <w:rFonts w:ascii="Courier New" w:hAnsi="Courier New" w:cs="Courier New"/>
         </w:rPr>
-        <w:t>The current version provides partial support for OpenNI image and depth generators only.</w:t>
+        <w:t xml:space="preserve">The current version provides partial support for </w:t>
+      </w:r>
+      <w:proofErr w:type="spellStart"/>
+      <w:r>
+        <w:rPr>
+          <w:rFonts w:ascii="Courier New" w:hAnsi="Courier New" w:cs="Courier New"/>
+        </w:rPr>
+        <w:t>OpenNI</w:t>
+      </w:r>
+      <w:proofErr w:type="spellEnd"/>
+      <w:r>
+        <w:rPr>
+          <w:rFonts w:ascii="Courier New" w:hAnsi="Courier New" w:cs="Courier New"/>
+        </w:rPr>
+        <w:t xml:space="preserve"> image and depth generators only.</w:t>
       </w:r>
     </w:p>
     <w:p>
@@ -264,7 +503,21 @@
         <w:rPr>
           <w:rFonts w:ascii="Courier New" w:hAnsi="Courier New" w:cs="Courier New"/>
         </w:rPr>
-        <w:t xml:space="preserve"> make image and depth streams available to OpenCV’s Python binding and to the Python Imaging Library (PIL) </w:t>
+        <w:t xml:space="preserve"> make image and depth streams available to </w:t>
+      </w:r>
+      <w:proofErr w:type="spellStart"/>
+      <w:r>
+        <w:rPr>
+          <w:rFonts w:ascii="Courier New" w:hAnsi="Courier New" w:cs="Courier New"/>
+        </w:rPr>
+        <w:t>OpenCV’s</w:t>
+      </w:r>
+      <w:proofErr w:type="spellEnd"/>
+      <w:r>
+        <w:rPr>
+          <w:rFonts w:ascii="Courier New" w:hAnsi="Courier New" w:cs="Courier New"/>
+        </w:rPr>
+        <w:t xml:space="preserve"> Python binding and to the Python Imaging Library (PIL) </w:t>
       </w:r>
     </w:p>
     <w:p>
@@ -342,7 +595,21 @@
         <w:rPr>
           <w:rFonts w:ascii="Courier New" w:hAnsi="Courier New" w:cs="Courier New"/>
         </w:rPr>
-        <w:t xml:space="preserve"> should be easily portable to other platforms supported by OpenNI.</w:t>
+        <w:t xml:space="preserve"> should be easily portable to other platforms supported by </w:t>
+      </w:r>
+      <w:proofErr w:type="spellStart"/>
+      <w:r>
+        <w:rPr>
+          <w:rFonts w:ascii="Courier New" w:hAnsi="Courier New" w:cs="Courier New"/>
+        </w:rPr>
+        <w:t>OpenNI</w:t>
+      </w:r>
+      <w:proofErr w:type="spellEnd"/>
+      <w:r>
+        <w:rPr>
+          <w:rFonts w:ascii="Courier New" w:hAnsi="Courier New" w:cs="Courier New"/>
+        </w:rPr>
+        <w:t>.</w:t>
       </w:r>
     </w:p>
     <w:p>
@@ -362,12 +629,21 @@
         </w:rPr>
         <w:t xml:space="preserve">Refer to the script </w:t>
       </w:r>
-      <w:r>
-        <w:rPr>
-          <w:rFonts w:ascii="Courier New" w:hAnsi="Courier New" w:cs="Courier New"/>
-          <w:i/>
-        </w:rPr>
-        <w:t>TestBench/testOpenNIPythonWrapper.py</w:t>
+      <w:proofErr w:type="spellStart"/>
+      <w:r>
+        <w:rPr>
+          <w:rFonts w:ascii="Courier New" w:hAnsi="Courier New" w:cs="Courier New"/>
+          <w:i/>
+        </w:rPr>
+        <w:t>TestBench</w:t>
+      </w:r>
+      <w:proofErr w:type="spellEnd"/>
+      <w:r>
+        <w:rPr>
+          <w:rFonts w:ascii="Courier New" w:hAnsi="Courier New" w:cs="Courier New"/>
+          <w:i/>
+        </w:rPr>
+        <w:t>/testOpenNIPythonWrapper.py</w:t>
       </w:r>
       <w:r>
         <w:rPr>
@@ -445,6 +721,34 @@
         <w:rPr>
           <w:rFonts w:ascii="Courier New" w:hAnsi="Courier New" w:cs="Courier New"/>
         </w:rPr>
+        <w:t xml:space="preserve">, </w:t>
+      </w:r>
+      <w:proofErr w:type="spellStart"/>
+      <w:r>
+        <w:rPr>
+          <w:rFonts w:ascii="Courier New" w:hAnsi="Courier New" w:cs="Courier New"/>
+        </w:rPr>
+        <w:t>XCode</w:t>
+      </w:r>
+      <w:proofErr w:type="spellEnd"/>
+      <w:r>
+        <w:rPr>
+          <w:rFonts w:ascii="Courier New" w:hAnsi="Courier New" w:cs="Courier New"/>
+        </w:rPr>
+        <w:t xml:space="preserve"> and a Linux </w:t>
+      </w:r>
+      <w:proofErr w:type="spellStart"/>
+      <w:r>
+        <w:rPr>
+          <w:rFonts w:ascii="Courier New" w:hAnsi="Courier New" w:cs="Courier New"/>
+        </w:rPr>
+        <w:t>makefile</w:t>
+      </w:r>
+      <w:proofErr w:type="spellEnd"/>
+      <w:r>
+        <w:rPr>
+          <w:rFonts w:ascii="Courier New" w:hAnsi="Courier New" w:cs="Courier New"/>
+        </w:rPr>
         <w:t xml:space="preserve"> that should simplify the build process</w:t>
       </w:r>
       <w:r>
@@ -453,13 +757,21 @@
         </w:rPr>
         <w:t xml:space="preserve"> in: </w:t>
       </w:r>
-      <w:r>
-        <w:rPr>
-          <w:rFonts w:ascii="Courier New" w:hAnsi="Courier New" w:cs="Courier New"/>
-          <w:i/>
-        </w:rPr>
-        <w:lastRenderedPageBreak/>
-        <w:t>OpenNIPythonWrapper/ProjectFiles.</w:t>
+      <w:proofErr w:type="spellStart"/>
+      <w:r>
+        <w:rPr>
+          <w:rFonts w:ascii="Courier New" w:hAnsi="Courier New" w:cs="Courier New"/>
+          <w:i/>
+        </w:rPr>
+        <w:t>ProjectFiles</w:t>
+      </w:r>
+      <w:proofErr w:type="spellEnd"/>
+      <w:r>
+        <w:rPr>
+          <w:rFonts w:ascii="Courier New" w:hAnsi="Courier New" w:cs="Courier New"/>
+          <w:i/>
+        </w:rPr>
+        <w:t>.</w:t>
       </w:r>
       <w:r>
         <w:rPr>
@@ -567,7 +879,21 @@
         <w:rPr>
           <w:rFonts w:ascii="Courier New" w:hAnsi="Courier New" w:cs="Courier New"/>
         </w:rPr>
-        <w:t xml:space="preserve"> consider using Eclipse with the excellent PyDev Add-In.</w:t>
+        <w:t xml:space="preserve"> consider using Eclipse with the excellent </w:t>
+      </w:r>
+      <w:proofErr w:type="spellStart"/>
+      <w:r>
+        <w:rPr>
+          <w:rFonts w:ascii="Courier New" w:hAnsi="Courier New" w:cs="Courier New"/>
+        </w:rPr>
+        <w:t>PyDev</w:t>
+      </w:r>
+      <w:proofErr w:type="spellEnd"/>
+      <w:r>
+        <w:rPr>
+          <w:rFonts w:ascii="Courier New" w:hAnsi="Courier New" w:cs="Courier New"/>
+        </w:rPr>
+        <w:t xml:space="preserve"> Add-In.</w:t>
       </w:r>
       <w:r>
         <w:rPr>
@@ -597,7 +923,21 @@
         <w:rPr>
           <w:rFonts w:ascii="Courier New" w:hAnsi="Courier New" w:cs="Courier New"/>
         </w:rPr>
-        <w:t>The code should be clean enough for someone with Boost Python experience to contribute, but the current [prelinary] release doesn’t come with any formal documentation yet.</w:t>
+        <w:t>The code should be clean enough for someone with Boost Python experience to contribute, but the current [</w:t>
+      </w:r>
+      <w:proofErr w:type="spellStart"/>
+      <w:r>
+        <w:rPr>
+          <w:rFonts w:ascii="Courier New" w:hAnsi="Courier New" w:cs="Courier New"/>
+        </w:rPr>
+        <w:t>prelinary</w:t>
+      </w:r>
+      <w:proofErr w:type="spellEnd"/>
+      <w:r>
+        <w:rPr>
+          <w:rFonts w:ascii="Courier New" w:hAnsi="Courier New" w:cs="Courier New"/>
+        </w:rPr>
+        <w:t>] release doesn’t come with any formal documentation yet.</w:t>
       </w:r>
       <w:r>
         <w:rPr>
@@ -623,6 +963,7 @@
         </w:rPr>
         <w:t xml:space="preserve">Be sure to check out the Python sample code in the </w:t>
       </w:r>
+      <w:proofErr w:type="spellStart"/>
       <w:r>
         <w:rPr>
           <w:rFonts w:ascii="Courier New" w:hAnsi="Courier New" w:cs="Courier New"/>
@@ -630,6 +971,7 @@
         </w:rPr>
         <w:t>TestBench</w:t>
       </w:r>
+      <w:proofErr w:type="spellEnd"/>
       <w:r>
         <w:rPr>
           <w:rFonts w:ascii="Courier New" w:hAnsi="Courier New" w:cs="Courier New"/>
@@ -658,7 +1000,21 @@
         <w:rPr>
           <w:rFonts w:ascii="Courier New" w:hAnsi="Courier New" w:cs="Courier New"/>
         </w:rPr>
-        <w:t>In Windows, you must make sure that the Python interpreter can find the dlls for all the dependencies, otherwise Python would simply say that the module was not found.</w:t>
+        <w:t xml:space="preserve">In Windows, you must make sure that the Python interpreter can find the </w:t>
+      </w:r>
+      <w:proofErr w:type="spellStart"/>
+      <w:r>
+        <w:rPr>
+          <w:rFonts w:ascii="Courier New" w:hAnsi="Courier New" w:cs="Courier New"/>
+        </w:rPr>
+        <w:t>dlls</w:t>
+      </w:r>
+      <w:proofErr w:type="spellEnd"/>
+      <w:r>
+        <w:rPr>
+          <w:rFonts w:ascii="Courier New" w:hAnsi="Courier New" w:cs="Courier New"/>
+        </w:rPr>
+        <w:t xml:space="preserve"> for all the dependencies, otherwise Python would simply say that the module was not found.</w:t>
       </w:r>
       <w:r>
         <w:rPr>
@@ -696,6 +1052,7 @@
         </w:rPr>
         <w:t xml:space="preserve">As a bonus I provided another project of mine called </w:t>
       </w:r>
+      <w:proofErr w:type="spellStart"/>
       <w:r>
         <w:rPr>
           <w:rFonts w:ascii="Courier New" w:hAnsi="Courier New" w:cs="Courier New"/>
@@ -703,6 +1060,7 @@
         </w:rPr>
         <w:t>PythonOutputStream</w:t>
       </w:r>
+      <w:proofErr w:type="spellEnd"/>
       <w:r>
         <w:rPr>
           <w:rFonts w:ascii="Courier New" w:hAnsi="Courier New" w:cs="Courier New"/>
@@ -744,7 +1102,35 @@
         <w:rPr>
           <w:rFonts w:ascii="Courier New" w:hAnsi="Courier New" w:cs="Courier New"/>
         </w:rPr>
-        <w:t xml:space="preserve"> This code enables a stream called PyCout that works exactly as std::cout.</w:t>
+        <w:t xml:space="preserve"> This code enables a stream called </w:t>
+      </w:r>
+      <w:proofErr w:type="spellStart"/>
+      <w:r>
+        <w:rPr>
+          <w:rFonts w:ascii="Courier New" w:hAnsi="Courier New" w:cs="Courier New"/>
+        </w:rPr>
+        <w:t>PyCout</w:t>
+      </w:r>
+      <w:proofErr w:type="spellEnd"/>
+      <w:r>
+        <w:rPr>
+          <w:rFonts w:ascii="Courier New" w:hAnsi="Courier New" w:cs="Courier New"/>
+        </w:rPr>
+        <w:t xml:space="preserve"> that works exactly as std::</w:t>
+      </w:r>
+      <w:proofErr w:type="spellStart"/>
+      <w:r>
+        <w:rPr>
+          <w:rFonts w:ascii="Courier New" w:hAnsi="Courier New" w:cs="Courier New"/>
+        </w:rPr>
+        <w:t>cout</w:t>
+      </w:r>
+      <w:proofErr w:type="spellEnd"/>
+      <w:r>
+        <w:rPr>
+          <w:rFonts w:ascii="Courier New" w:hAnsi="Courier New" w:cs="Courier New"/>
+        </w:rPr>
+        <w:t>.</w:t>
       </w:r>
     </w:p>
     <w:p>
@@ -768,7 +1154,21 @@
         <w:rPr>
           <w:rFonts w:ascii="Courier New" w:hAnsi="Courier New" w:cs="Courier New"/>
         </w:rPr>
-        <w:t>nd some support for OpenNI meta-d</w:t>
+        <w:t xml:space="preserve">nd some support for </w:t>
+      </w:r>
+      <w:proofErr w:type="spellStart"/>
+      <w:r>
+        <w:rPr>
+          <w:rFonts w:ascii="Courier New" w:hAnsi="Courier New" w:cs="Courier New"/>
+        </w:rPr>
+        <w:t>OpenNI</w:t>
+      </w:r>
+      <w:proofErr w:type="spellEnd"/>
+      <w:r>
+        <w:rPr>
+          <w:rFonts w:ascii="Courier New" w:hAnsi="Courier New" w:cs="Courier New"/>
+        </w:rPr>
+        <w:t xml:space="preserve"> meta-d</w:t>
       </w:r>
       <w:r>
         <w:rPr>
@@ -895,13 +1295,14 @@
           <w:rFonts w:ascii="Courier New" w:hAnsi="Courier New" w:cs="Courier New"/>
         </w:rPr>
       </w:pPr>
-      <w:r>
-        <w:rPr>
-          <w:rFonts w:ascii="Courier New" w:hAnsi="Courier New" w:cs="Courier New"/>
-        </w:rPr>
-        <w:lastRenderedPageBreak/>
+      <w:proofErr w:type="spellStart"/>
+      <w:r>
+        <w:rPr>
+          <w:rFonts w:ascii="Courier New" w:hAnsi="Courier New" w:cs="Courier New"/>
+        </w:rPr>
         <w:t>OpenNI</w:t>
       </w:r>
+      <w:proofErr w:type="spellEnd"/>
       <w:r>
         <w:rPr>
           <w:rFonts w:ascii="Courier New" w:hAnsi="Courier New" w:cs="Courier New"/>
@@ -953,11 +1354,19 @@
           <w:rFonts w:ascii="Courier New" w:hAnsi="Courier New" w:cs="Courier New"/>
         </w:rPr>
       </w:pPr>
-      <w:r>
-        <w:rPr>
-          <w:rFonts w:ascii="Courier New" w:hAnsi="Courier New" w:cs="Courier New"/>
-        </w:rPr>
-        <w:t>OpenCV Python Binding</w:t>
+      <w:proofErr w:type="spellStart"/>
+      <w:r>
+        <w:rPr>
+          <w:rFonts w:ascii="Courier New" w:hAnsi="Courier New" w:cs="Courier New"/>
+        </w:rPr>
+        <w:t>OpenCV</w:t>
+      </w:r>
+      <w:proofErr w:type="spellEnd"/>
+      <w:r>
+        <w:rPr>
+          <w:rFonts w:ascii="Courier New" w:hAnsi="Courier New" w:cs="Courier New"/>
+        </w:rPr>
+        <w:t xml:space="preserve"> Python Binding</w:t>
       </w:r>
     </w:p>
     <w:p>
@@ -975,7 +1384,19 @@
         <w:rPr>
           <w:rFonts w:ascii="Courier New" w:hAnsi="Courier New" w:cs="Courier New"/>
         </w:rPr>
+        <w:t>[Windows]</w:t>
+      </w:r>
+      <w:r>
+        <w:rPr>
+          <w:rFonts w:ascii="Courier New" w:hAnsi="Courier New" w:cs="Courier New"/>
+        </w:rPr>
         <w:t>Visual Studio 2008/2010 to use the provided project</w:t>
+      </w:r>
+      <w:r>
+        <w:rPr>
+          <w:rFonts w:ascii="Courier New" w:hAnsi="Courier New" w:cs="Courier New"/>
+        </w:rPr>
+        <w:t xml:space="preserve"> </w:t>
       </w:r>
     </w:p>
     <w:p>
@@ -1151,15 +1572,38 @@
         <w:rPr>
           <w:rFonts w:ascii="Courier New" w:hAnsi="Courier New" w:cs="Courier New"/>
         </w:rPr>
-        <w:t xml:space="preserve"> The path to the OpenNI library. Example: </w:t>
-      </w:r>
-      <w:r>
-        <w:rPr>
-          <w:rFonts w:ascii="Courier New" w:hAnsi="Courier New" w:cs="Courier New"/>
-          <w:i/>
-        </w:rPr>
-        <w:t>C:\Program Files\OpenNI</w:t>
-      </w:r>
+        <w:t xml:space="preserve"> The path to the </w:t>
+      </w:r>
+      <w:proofErr w:type="spellStart"/>
+      <w:r>
+        <w:rPr>
+          <w:rFonts w:ascii="Courier New" w:hAnsi="Courier New" w:cs="Courier New"/>
+        </w:rPr>
+        <w:t>OpenNI</w:t>
+      </w:r>
+      <w:proofErr w:type="spellEnd"/>
+      <w:r>
+        <w:rPr>
+          <w:rFonts w:ascii="Courier New" w:hAnsi="Courier New" w:cs="Courier New"/>
+        </w:rPr>
+        <w:t xml:space="preserve"> library. Example: </w:t>
+      </w:r>
+      <w:r>
+        <w:rPr>
+          <w:rFonts w:ascii="Courier New" w:hAnsi="Courier New" w:cs="Courier New"/>
+          <w:i/>
+        </w:rPr>
+        <w:t>C:\Program Files\</w:t>
+      </w:r>
+      <w:proofErr w:type="spellStart"/>
+      <w:r>
+        <w:rPr>
+          <w:rFonts w:ascii="Courier New" w:hAnsi="Courier New" w:cs="Courier New"/>
+          <w:i/>
+        </w:rPr>
+        <w:t>OpenNI</w:t>
+      </w:r>
+      <w:proofErr w:type="spellEnd"/>
     </w:p>
     <w:p>
       <w:pPr>
@@ -1237,6 +1681,1033 @@
           <w:rFonts w:ascii="Courier New" w:hAnsi="Courier New" w:cs="Courier New"/>
         </w:rPr>
         <w:t>the project.</w:t>
+      </w:r>
+    </w:p>
+    <w:p>
+      <w:pPr>
+        <w:rPr>
+          <w:rFonts w:ascii="Courier New" w:hAnsi="Courier New" w:cs="Courier New"/>
+          <w:i/>
+        </w:rPr>
+      </w:pPr>
+      <w:r>
+        <w:rPr>
+          <w:rFonts w:ascii="Courier New" w:hAnsi="Courier New" w:cs="Courier New"/>
+          <w:i/>
+        </w:rPr>
+        <w:t>MAC OS X</w:t>
+      </w:r>
+    </w:p>
+    <w:p>
+      <w:pPr>
+        <w:pStyle w:val="ListParagraph"/>
+        <w:numPr>
+          <w:ilvl w:val="0"/>
+          <w:numId w:val="12"/>
+        </w:numPr>
+        <w:rPr>
+          <w:rFonts w:ascii="Courier New" w:hAnsi="Courier New" w:cs="Courier New"/>
+        </w:rPr>
+      </w:pPr>
+      <w:r>
+        <w:rPr>
+          <w:rFonts w:ascii="Courier New" w:hAnsi="Courier New" w:cs="Courier New"/>
+        </w:rPr>
+        <w:t>Make sure that all dependencies are installed correctly</w:t>
+      </w:r>
+    </w:p>
+    <w:p>
+      <w:pPr>
+        <w:pStyle w:val="ListParagraph"/>
+        <w:numPr>
+          <w:ilvl w:val="0"/>
+          <w:numId w:val="12"/>
+        </w:numPr>
+        <w:rPr>
+          <w:rFonts w:ascii="Courier New" w:hAnsi="Courier New" w:cs="Courier New"/>
+        </w:rPr>
+      </w:pPr>
+      <w:r>
+        <w:rPr>
+          <w:rFonts w:ascii="Courier New" w:hAnsi="Courier New" w:cs="Courier New"/>
+        </w:rPr>
+        <w:t xml:space="preserve">Remember to build Boost Python against the version of Python that you are planning to use! </w:t>
+      </w:r>
+      <w:r>
+        <w:rPr>
+          <w:rFonts w:ascii="Courier New" w:hAnsi="Courier New" w:cs="Courier New"/>
+        </w:rPr>
+        <w:t xml:space="preserve">Use </w:t>
+      </w:r>
+      <w:proofErr w:type="spellStart"/>
+      <w:r>
+        <w:rPr>
+          <w:rFonts w:ascii="Courier New" w:hAnsi="Courier New" w:cs="Courier New"/>
+        </w:rPr>
+        <w:t>otool</w:t>
+      </w:r>
+      <w:proofErr w:type="spellEnd"/>
+      <w:r>
+        <w:rPr>
+          <w:rFonts w:ascii="Courier New" w:hAnsi="Courier New" w:cs="Courier New"/>
+        </w:rPr>
+        <w:t xml:space="preserve"> –L to inspect the </w:t>
+      </w:r>
+      <w:proofErr w:type="spellStart"/>
+      <w:r>
+        <w:rPr>
+          <w:rFonts w:ascii="Courier New" w:hAnsi="Courier New" w:cs="Courier New"/>
+        </w:rPr>
+        <w:t>dylib</w:t>
+      </w:r>
+      <w:proofErr w:type="spellEnd"/>
+      <w:r>
+        <w:rPr>
+          <w:rFonts w:ascii="Courier New" w:hAnsi="Courier New" w:cs="Courier New"/>
+        </w:rPr>
+        <w:t xml:space="preserve"> files if necessary.</w:t>
+      </w:r>
+    </w:p>
+    <w:p>
+      <w:pPr>
+        <w:pStyle w:val="ListParagraph"/>
+        <w:numPr>
+          <w:ilvl w:val="0"/>
+          <w:numId w:val="4"/>
+        </w:numPr>
+        <w:rPr>
+          <w:rFonts w:ascii="Courier New" w:hAnsi="Courier New" w:cs="Courier New"/>
+        </w:rPr>
+      </w:pPr>
+      <w:r>
+        <w:rPr>
+          <w:rFonts w:ascii="Courier New" w:hAnsi="Courier New" w:cs="Courier New"/>
+        </w:rPr>
+        <w:t xml:space="preserve">Define the following environment variables for the provided </w:t>
+      </w:r>
+      <w:proofErr w:type="spellStart"/>
+      <w:r>
+        <w:rPr>
+          <w:rFonts w:ascii="Courier New" w:hAnsi="Courier New" w:cs="Courier New"/>
+        </w:rPr>
+        <w:t>XCode</w:t>
+      </w:r>
+      <w:proofErr w:type="spellEnd"/>
+      <w:r>
+        <w:rPr>
+          <w:rFonts w:ascii="Courier New" w:hAnsi="Courier New" w:cs="Courier New"/>
+        </w:rPr>
+        <w:t xml:space="preserve"> project:</w:t>
+      </w:r>
+    </w:p>
+    <w:p>
+      <w:pPr>
+        <w:pStyle w:val="ListParagraph"/>
+        <w:numPr>
+          <w:ilvl w:val="1"/>
+          <w:numId w:val="4"/>
+        </w:numPr>
+        <w:rPr>
+          <w:rFonts w:ascii="Courier New" w:hAnsi="Courier New" w:cs="Courier New"/>
+          <w:i/>
+        </w:rPr>
+      </w:pPr>
+      <w:r>
+        <w:rPr>
+          <w:rFonts w:ascii="Courier New" w:hAnsi="Courier New" w:cs="Courier New"/>
+          <w:b/>
+        </w:rPr>
+        <w:lastRenderedPageBreak/>
+        <w:t>BOOST_ROOT</w:t>
+      </w:r>
+      <w:r>
+        <w:rPr>
+          <w:rFonts w:ascii="Courier New" w:hAnsi="Courier New" w:cs="Courier New"/>
+        </w:rPr>
+        <w:t xml:space="preserve">: The path to the Boost libraries. Example: </w:t>
+      </w:r>
+      <w:r>
+        <w:rPr>
+          <w:rFonts w:ascii="Courier New" w:hAnsi="Courier New" w:cs="Courier New"/>
+          <w:i/>
+        </w:rPr>
+        <w:t>/Library/Developer/boost_1_45</w:t>
+      </w:r>
+      <w:r>
+        <w:rPr>
+          <w:rFonts w:ascii="Courier New" w:hAnsi="Courier New" w:cs="Courier New"/>
+          <w:i/>
+        </w:rPr>
+        <w:t>_0</w:t>
+      </w:r>
+    </w:p>
+    <w:p>
+      <w:pPr>
+        <w:pStyle w:val="ListParagraph"/>
+        <w:numPr>
+          <w:ilvl w:val="1"/>
+          <w:numId w:val="4"/>
+        </w:numPr>
+        <w:rPr>
+          <w:rFonts w:ascii="Courier New" w:hAnsi="Courier New" w:cs="Courier New"/>
+          <w:i/>
+        </w:rPr>
+      </w:pPr>
+      <w:r>
+        <w:rPr>
+          <w:rFonts w:ascii="Courier New" w:hAnsi="Courier New" w:cs="Courier New"/>
+          <w:b/>
+        </w:rPr>
+        <w:t>OPENNI_DIR:</w:t>
+      </w:r>
+      <w:r>
+        <w:rPr>
+          <w:rFonts w:ascii="Courier New" w:hAnsi="Courier New" w:cs="Courier New"/>
+        </w:rPr>
+        <w:t xml:space="preserve"> The path to the </w:t>
+      </w:r>
+      <w:proofErr w:type="spellStart"/>
+      <w:r>
+        <w:rPr>
+          <w:rFonts w:ascii="Courier New" w:hAnsi="Courier New" w:cs="Courier New"/>
+        </w:rPr>
+        <w:t>OpenNI</w:t>
+      </w:r>
+      <w:proofErr w:type="spellEnd"/>
+      <w:r>
+        <w:rPr>
+          <w:rFonts w:ascii="Courier New" w:hAnsi="Courier New" w:cs="Courier New"/>
+        </w:rPr>
+        <w:t xml:space="preserve"> library. Example: </w:t>
+      </w:r>
+      <w:r>
+        <w:rPr>
+          <w:rFonts w:ascii="Courier New" w:hAnsi="Courier New" w:cs="Courier New"/>
+          <w:i/>
+        </w:rPr>
+        <w:t>/Library/Developer/boost_1_43_0</w:t>
+      </w:r>
+    </w:p>
+    <w:p>
+      <w:pPr>
+        <w:pStyle w:val="ListParagraph"/>
+        <w:numPr>
+          <w:ilvl w:val="1"/>
+          <w:numId w:val="4"/>
+        </w:numPr>
+        <w:rPr>
+          <w:rFonts w:ascii="Courier New" w:hAnsi="Courier New" w:cs="Courier New"/>
+          <w:i/>
+        </w:rPr>
+      </w:pPr>
+      <w:r>
+        <w:rPr>
+          <w:rFonts w:ascii="Courier New" w:hAnsi="Courier New" w:cs="Courier New"/>
+        </w:rPr>
+        <w:t>Make sure t</w:t>
+      </w:r>
+      <w:r>
+        <w:rPr>
+          <w:rFonts w:ascii="Courier New" w:hAnsi="Courier New" w:cs="Courier New"/>
+        </w:rPr>
+        <w:t xml:space="preserve">he </w:t>
+      </w:r>
+      <w:proofErr w:type="spellStart"/>
+      <w:r>
+        <w:rPr>
+          <w:rFonts w:ascii="Courier New" w:hAnsi="Courier New" w:cs="Courier New"/>
+        </w:rPr>
+        <w:t>XCode</w:t>
+      </w:r>
+      <w:proofErr w:type="spellEnd"/>
+      <w:r>
+        <w:rPr>
+          <w:rFonts w:ascii="Courier New" w:hAnsi="Courier New" w:cs="Courier New"/>
+        </w:rPr>
+        <w:t xml:space="preserve"> project can find all dependencies:</w:t>
+      </w:r>
+    </w:p>
+    <w:p>
+      <w:pPr>
+        <w:pStyle w:val="ListParagraph"/>
+        <w:numPr>
+          <w:ilvl w:val="2"/>
+          <w:numId w:val="4"/>
+        </w:numPr>
+        <w:rPr>
+          <w:rFonts w:ascii="Courier New" w:hAnsi="Courier New" w:cs="Courier New"/>
+          <w:i/>
+        </w:rPr>
+      </w:pPr>
+      <w:proofErr w:type="spellStart"/>
+      <w:r>
+        <w:rPr>
+          <w:rFonts w:ascii="Courier New" w:hAnsi="Courier New" w:cs="Courier New"/>
+        </w:rPr>
+        <w:t>Python.Framework</w:t>
+      </w:r>
+      <w:proofErr w:type="spellEnd"/>
+    </w:p>
+    <w:p>
+      <w:pPr>
+        <w:pStyle w:val="ListParagraph"/>
+        <w:numPr>
+          <w:ilvl w:val="2"/>
+          <w:numId w:val="4"/>
+        </w:numPr>
+        <w:rPr>
+          <w:rFonts w:ascii="Courier New" w:hAnsi="Courier New" w:cs="Courier New"/>
+          <w:i/>
+        </w:rPr>
+      </w:pPr>
+      <w:proofErr w:type="spellStart"/>
+      <w:r>
+        <w:rPr>
+          <w:rFonts w:ascii="Courier New" w:hAnsi="Courier New" w:cs="Courier New"/>
+        </w:rPr>
+        <w:t>libboost_python.dylib</w:t>
+      </w:r>
+      <w:proofErr w:type="spellEnd"/>
+    </w:p>
+    <w:p>
+      <w:pPr>
+        <w:pStyle w:val="ListParagraph"/>
+        <w:numPr>
+          <w:ilvl w:val="2"/>
+          <w:numId w:val="4"/>
+        </w:numPr>
+        <w:rPr>
+          <w:rFonts w:ascii="Courier New" w:hAnsi="Courier New" w:cs="Courier New"/>
+          <w:i/>
+        </w:rPr>
+      </w:pPr>
+      <w:proofErr w:type="spellStart"/>
+      <w:r>
+        <w:rPr>
+          <w:rFonts w:ascii="Courier New" w:hAnsi="Courier New" w:cs="Courier New"/>
+          <w:i/>
+        </w:rPr>
+        <w:t>libOpenNI.dylib</w:t>
+      </w:r>
+      <w:proofErr w:type="spellEnd"/>
+    </w:p>
+    <w:p>
+      <w:pPr>
+        <w:pStyle w:val="ListParagraph"/>
+        <w:numPr>
+          <w:ilvl w:val="1"/>
+          <w:numId w:val="4"/>
+        </w:numPr>
+        <w:rPr>
+          <w:rFonts w:ascii="Courier New" w:hAnsi="Courier New" w:cs="Courier New"/>
+          <w:i/>
+        </w:rPr>
+      </w:pPr>
+      <w:r>
+        <w:rPr>
+          <w:rFonts w:ascii="Courier New" w:hAnsi="Courier New" w:cs="Courier New"/>
+        </w:rPr>
+        <w:t xml:space="preserve">Build </w:t>
+      </w:r>
+      <w:r>
+        <w:rPr>
+          <w:rFonts w:ascii="Courier New" w:hAnsi="Courier New" w:cs="Courier New"/>
+        </w:rPr>
+        <w:t>the project.</w:t>
+      </w:r>
+    </w:p>
+    <w:p>
+      <w:pPr>
+        <w:pStyle w:val="ListParagraph"/>
+        <w:rPr>
+          <w:rFonts w:ascii="Courier New" w:hAnsi="Courier New" w:cs="Courier New"/>
+        </w:rPr>
+      </w:pPr>
+    </w:p>
+    <w:p>
+      <w:pPr>
+        <w:pStyle w:val="ListParagraph"/>
+        <w:rPr>
+          <w:rFonts w:ascii="Courier New" w:hAnsi="Courier New" w:cs="Courier New"/>
+        </w:rPr>
+      </w:pPr>
+      <w:r>
+        <w:rPr>
+          <w:rFonts w:ascii="Courier New" w:hAnsi="Courier New" w:cs="Courier New"/>
+        </w:rPr>
+        <w:t>Linux</w:t>
+      </w:r>
+    </w:p>
+    <w:p>
+      <w:pPr>
+        <w:pStyle w:val="ListParagraph"/>
+        <w:numPr>
+          <w:ilvl w:val="0"/>
+          <w:numId w:val="4"/>
+        </w:numPr>
+        <w:rPr>
+          <w:rFonts w:ascii="Courier New" w:hAnsi="Courier New" w:cs="Courier New"/>
+        </w:rPr>
+      </w:pPr>
+      <w:r>
+        <w:rPr>
+          <w:rFonts w:ascii="Courier New" w:hAnsi="Courier New" w:cs="Courier New"/>
+        </w:rPr>
+        <w:t>Install Boost Python:</w:t>
+      </w:r>
+    </w:p>
+    <w:p>
+      <w:pPr>
+        <w:ind w:left="360" w:firstLine="360"/>
+        <w:rPr>
+          <w:rFonts w:ascii="Courier New" w:hAnsi="Courier New" w:cs="Courier New"/>
+        </w:rPr>
+      </w:pPr>
+      <w:r>
+        <w:rPr>
+          <w:rFonts w:ascii="Courier New" w:hAnsi="Courier New" w:cs="Courier New"/>
+        </w:rPr>
+        <w:t>http://www.boost.org/doc/libs/1_45_0/libs/python/doc/index.html</w:t>
+      </w:r>
+    </w:p>
+    <w:p>
+      <w:pPr>
+        <w:pStyle w:val="ListParagraph"/>
+        <w:numPr>
+          <w:ilvl w:val="0"/>
+          <w:numId w:val="4"/>
+        </w:numPr>
+        <w:rPr>
+          <w:rFonts w:ascii="Courier New" w:hAnsi="Courier New" w:cs="Courier New"/>
+        </w:rPr>
+      </w:pPr>
+      <w:r>
+        <w:rPr>
+          <w:rFonts w:ascii="Courier New" w:hAnsi="Courier New" w:cs="Courier New"/>
+        </w:rPr>
+        <w:t>[</w:t>
+      </w:r>
+      <w:proofErr w:type="spellStart"/>
+      <w:r>
+        <w:rPr>
+          <w:rFonts w:ascii="Courier New" w:hAnsi="Courier New" w:cs="Courier New"/>
+        </w:rPr>
+        <w:t>Ubuntu</w:t>
+      </w:r>
+      <w:proofErr w:type="spellEnd"/>
+      <w:r>
+        <w:rPr>
+          <w:rFonts w:ascii="Courier New" w:hAnsi="Courier New" w:cs="Courier New"/>
+        </w:rPr>
+        <w:t>]</w:t>
+      </w:r>
+      <w:r>
+        <w:rPr>
+          <w:rFonts w:ascii="Courier New" w:hAnsi="Courier New" w:cs="Courier New"/>
+        </w:rPr>
+        <w:t xml:space="preserve"> </w:t>
+      </w:r>
+      <w:proofErr w:type="spellStart"/>
+      <w:r>
+        <w:rPr>
+          <w:rFonts w:ascii="Courier New" w:hAnsi="Courier New" w:cs="Courier New"/>
+        </w:rPr>
+        <w:t>sudo</w:t>
+      </w:r>
+      <w:proofErr w:type="spellEnd"/>
+      <w:r>
+        <w:rPr>
+          <w:rFonts w:ascii="Courier New" w:hAnsi="Courier New" w:cs="Courier New"/>
+        </w:rPr>
+        <w:t xml:space="preserve"> apt-get install boost-build </w:t>
+      </w:r>
+      <w:proofErr w:type="spellStart"/>
+      <w:r>
+        <w:rPr>
+          <w:rFonts w:ascii="Courier New" w:hAnsi="Courier New" w:cs="Courier New"/>
+        </w:rPr>
+        <w:t>libboost</w:t>
+      </w:r>
+      <w:proofErr w:type="spellEnd"/>
+      <w:r>
+        <w:rPr>
+          <w:rFonts w:ascii="Courier New" w:hAnsi="Courier New" w:cs="Courier New"/>
+        </w:rPr>
+        <w:t xml:space="preserve">-dev </w:t>
+      </w:r>
+      <w:proofErr w:type="spellStart"/>
+      <w:r>
+        <w:rPr>
+          <w:rFonts w:ascii="Courier New" w:hAnsi="Courier New" w:cs="Courier New"/>
+        </w:rPr>
+        <w:t>libboost</w:t>
+      </w:r>
+      <w:proofErr w:type="spellEnd"/>
+      <w:r>
+        <w:rPr>
+          <w:rFonts w:ascii="Courier New" w:hAnsi="Courier New" w:cs="Courier New"/>
+        </w:rPr>
+        <w:t xml:space="preserve">-python-dev </w:t>
+      </w:r>
+    </w:p>
+    <w:p>
+      <w:pPr>
+        <w:pStyle w:val="ListParagraph"/>
+        <w:numPr>
+          <w:ilvl w:val="0"/>
+          <w:numId w:val="4"/>
+        </w:numPr>
+        <w:rPr>
+          <w:rFonts w:ascii="Courier New" w:hAnsi="Courier New" w:cs="Courier New"/>
+        </w:rPr>
+      </w:pPr>
+      <w:r>
+        <w:rPr>
+          <w:rFonts w:ascii="Courier New" w:hAnsi="Courier New" w:cs="Courier New"/>
+        </w:rPr>
+        <w:t xml:space="preserve">Install </w:t>
+      </w:r>
+      <w:proofErr w:type="spellStart"/>
+      <w:r>
+        <w:rPr>
+          <w:rFonts w:ascii="Courier New" w:hAnsi="Courier New" w:cs="Courier New"/>
+        </w:rPr>
+        <w:t>Sensor</w:t>
+      </w:r>
+      <w:r>
+        <w:rPr>
+          <w:rFonts w:ascii="Courier New" w:hAnsi="Courier New" w:cs="Courier New"/>
+        </w:rPr>
+        <w:t>Kinect</w:t>
+      </w:r>
+      <w:proofErr w:type="spellEnd"/>
+      <w:r>
+        <w:rPr>
+          <w:rFonts w:ascii="Courier New" w:hAnsi="Courier New" w:cs="Courier New"/>
+        </w:rPr>
+        <w:t xml:space="preserve"> driver</w:t>
+      </w:r>
+      <w:r>
+        <w:rPr>
+          <w:rFonts w:ascii="Courier New" w:hAnsi="Courier New" w:cs="Courier New"/>
+        </w:rPr>
+        <w:t>:</w:t>
+      </w:r>
+    </w:p>
+    <w:p>
+      <w:pPr>
+        <w:pStyle w:val="ListParagraph"/>
+        <w:rPr>
+          <w:rFonts w:ascii="Courier New" w:hAnsi="Courier New" w:cs="Courier New"/>
+        </w:rPr>
+      </w:pPr>
+    </w:p>
+    <w:p>
+      <w:pPr>
+        <w:pStyle w:val="ListParagraph"/>
+        <w:rPr>
+          <w:rFonts w:ascii="Courier New" w:hAnsi="Courier New" w:cs="Courier New"/>
+        </w:rPr>
+      </w:pPr>
+      <w:r>
+        <w:rPr>
+          <w:rFonts w:ascii="Courier New" w:hAnsi="Courier New" w:cs="Courier New"/>
+        </w:rPr>
+        <w:t xml:space="preserve"> https://github.com/avin2/SensorKinect/blob/unstable/README)</w:t>
+      </w:r>
+    </w:p>
+    <w:p>
+      <w:pPr>
+        <w:pStyle w:val="ListParagraph"/>
+        <w:rPr>
+          <w:rFonts w:ascii="Courier New" w:hAnsi="Courier New" w:cs="Courier New"/>
+        </w:rPr>
+      </w:pPr>
+    </w:p>
+    <w:p>
+      <w:pPr>
+        <w:pStyle w:val="ListParagraph"/>
+        <w:numPr>
+          <w:ilvl w:val="0"/>
+          <w:numId w:val="13"/>
+        </w:numPr>
+        <w:rPr>
+          <w:rFonts w:ascii="Courier New" w:hAnsi="Courier New" w:cs="Courier New"/>
+        </w:rPr>
+      </w:pPr>
+      <w:r>
+        <w:rPr>
+          <w:rFonts w:ascii="Courier New" w:hAnsi="Courier New" w:cs="Courier New"/>
+        </w:rPr>
+        <w:t xml:space="preserve">Install </w:t>
+      </w:r>
+      <w:proofErr w:type="spellStart"/>
+      <w:r>
+        <w:rPr>
+          <w:rFonts w:ascii="Courier New" w:hAnsi="Courier New" w:cs="Courier New"/>
+        </w:rPr>
+        <w:t>OpenNI</w:t>
+      </w:r>
+      <w:proofErr w:type="spellEnd"/>
+      <w:r>
+        <w:rPr>
+          <w:rFonts w:ascii="Courier New" w:hAnsi="Courier New" w:cs="Courier New"/>
+        </w:rPr>
+        <w:t>:</w:t>
+      </w:r>
+    </w:p>
+    <w:p>
+      <w:pPr>
+        <w:pStyle w:val="ListParagraph"/>
+        <w:rPr>
+          <w:rFonts w:ascii="Courier New" w:hAnsi="Courier New" w:cs="Courier New"/>
+        </w:rPr>
+      </w:pPr>
+    </w:p>
+    <w:p>
+      <w:pPr>
+        <w:pStyle w:val="ListParagraph"/>
+        <w:rPr>
+          <w:rFonts w:ascii="Courier New" w:hAnsi="Courier New" w:cs="Courier New"/>
+        </w:rPr>
+      </w:pPr>
+      <w:r>
+        <w:rPr>
+          <w:rFonts w:ascii="Courier New" w:hAnsi="Courier New" w:cs="Courier New"/>
+        </w:rPr>
+        <w:t>http://www.openni.org/downloadfiles/openni-binaries/20-latest-unstable</w:t>
+      </w:r>
+    </w:p>
+    <w:p>
+      <w:pPr>
+        <w:pStyle w:val="ListParagraph"/>
+        <w:rPr>
+          <w:rFonts w:ascii="Courier New" w:hAnsi="Courier New" w:cs="Courier New"/>
+        </w:rPr>
+      </w:pPr>
+    </w:p>
+    <w:p>
+      <w:pPr>
+        <w:pStyle w:val="ListParagraph"/>
+        <w:rPr>
+          <w:rFonts w:ascii="Courier New" w:hAnsi="Courier New" w:cs="Courier New"/>
+        </w:rPr>
+      </w:pPr>
+      <w:r>
+        <w:rPr>
+          <w:rFonts w:ascii="Courier New" w:hAnsi="Courier New" w:cs="Courier New"/>
+        </w:rPr>
+        <w:t>Use the latest unstable version [used OpenNI-Bin-Linux64-v1.0.0.25.tar.bz2]</w:t>
+      </w:r>
+    </w:p>
+    <w:p>
+      <w:pPr>
+        <w:pStyle w:val="ListParagraph"/>
+        <w:rPr>
+          <w:rFonts w:ascii="Courier New" w:hAnsi="Courier New" w:cs="Courier New"/>
+        </w:rPr>
+      </w:pPr>
+    </w:p>
+    <w:p>
+      <w:pPr>
+        <w:pStyle w:val="ListParagraph"/>
+        <w:rPr>
+          <w:rFonts w:ascii="Courier New" w:hAnsi="Courier New" w:cs="Courier New"/>
+        </w:rPr>
+      </w:pPr>
+      <w:proofErr w:type="spellStart"/>
+      <w:proofErr w:type="gramStart"/>
+      <w:r>
+        <w:rPr>
+          <w:rFonts w:ascii="Courier New" w:hAnsi="Courier New" w:cs="Courier New"/>
+        </w:rPr>
+        <w:t>mkdir</w:t>
+      </w:r>
+      <w:proofErr w:type="spellEnd"/>
+      <w:proofErr w:type="gramEnd"/>
+      <w:r>
+        <w:rPr>
+          <w:rFonts w:ascii="Courier New" w:hAnsi="Courier New" w:cs="Courier New"/>
+        </w:rPr>
+        <w:t xml:space="preserve"> ~/</w:t>
+      </w:r>
+      <w:proofErr w:type="spellStart"/>
+      <w:r>
+        <w:rPr>
+          <w:rFonts w:ascii="Courier New" w:hAnsi="Courier New" w:cs="Courier New"/>
+        </w:rPr>
+        <w:t>openni</w:t>
+      </w:r>
+      <w:proofErr w:type="spellEnd"/>
+      <w:r>
+        <w:rPr>
+          <w:rFonts w:ascii="Courier New" w:hAnsi="Courier New" w:cs="Courier New"/>
+        </w:rPr>
+        <w:t xml:space="preserve"> &amp;&amp; </w:t>
+      </w:r>
+      <w:proofErr w:type="spellStart"/>
+      <w:r>
+        <w:rPr>
+          <w:rFonts w:ascii="Courier New" w:hAnsi="Courier New" w:cs="Courier New"/>
+        </w:rPr>
+        <w:t>mkdir</w:t>
+      </w:r>
+      <w:proofErr w:type="spellEnd"/>
+      <w:r>
+        <w:rPr>
+          <w:rFonts w:ascii="Courier New" w:hAnsi="Courier New" w:cs="Courier New"/>
+        </w:rPr>
+        <w:t xml:space="preserve"> ~/</w:t>
+      </w:r>
+      <w:proofErr w:type="spellStart"/>
+      <w:r>
+        <w:rPr>
+          <w:rFonts w:ascii="Courier New" w:hAnsi="Courier New" w:cs="Courier New"/>
+        </w:rPr>
+        <w:t>openni</w:t>
+      </w:r>
+      <w:proofErr w:type="spellEnd"/>
+      <w:r>
+        <w:rPr>
+          <w:rFonts w:ascii="Courier New" w:hAnsi="Courier New" w:cs="Courier New"/>
+        </w:rPr>
+        <w:t>/</w:t>
+      </w:r>
+      <w:proofErr w:type="spellStart"/>
+      <w:r>
+        <w:rPr>
+          <w:rFonts w:ascii="Courier New" w:hAnsi="Courier New" w:cs="Courier New"/>
+        </w:rPr>
+        <w:t>openni</w:t>
+      </w:r>
+      <w:proofErr w:type="spellEnd"/>
+    </w:p>
+    <w:p>
+      <w:pPr>
+        <w:pStyle w:val="ListParagraph"/>
+        <w:rPr>
+          <w:rFonts w:ascii="Courier New" w:hAnsi="Courier New" w:cs="Courier New"/>
+        </w:rPr>
+      </w:pPr>
+      <w:proofErr w:type="gramStart"/>
+      <w:r>
+        <w:rPr>
+          <w:rFonts w:ascii="Courier New" w:hAnsi="Courier New" w:cs="Courier New"/>
+        </w:rPr>
+        <w:t>tar</w:t>
+      </w:r>
+      <w:proofErr w:type="gramEnd"/>
+      <w:r>
+        <w:rPr>
+          <w:rFonts w:ascii="Courier New" w:hAnsi="Courier New" w:cs="Courier New"/>
+        </w:rPr>
+        <w:t xml:space="preserve"> </w:t>
+      </w:r>
+      <w:proofErr w:type="spellStart"/>
+      <w:r>
+        <w:rPr>
+          <w:rFonts w:ascii="Courier New" w:hAnsi="Courier New" w:cs="Courier New"/>
+        </w:rPr>
+        <w:t>xjvf</w:t>
+      </w:r>
+      <w:proofErr w:type="spellEnd"/>
+      <w:r>
+        <w:rPr>
+          <w:rFonts w:ascii="Courier New" w:hAnsi="Courier New" w:cs="Courier New"/>
+        </w:rPr>
+        <w:t xml:space="preserve"> OpenNI-Bin-Linux64-v1.0.0.25.tar.bz2 -C ~/</w:t>
+      </w:r>
+      <w:proofErr w:type="spellStart"/>
+      <w:r>
+        <w:rPr>
+          <w:rFonts w:ascii="Courier New" w:hAnsi="Courier New" w:cs="Courier New"/>
+        </w:rPr>
+        <w:t>openni</w:t>
+      </w:r>
+      <w:proofErr w:type="spellEnd"/>
+      <w:r>
+        <w:rPr>
+          <w:rFonts w:ascii="Courier New" w:hAnsi="Courier New" w:cs="Courier New"/>
+        </w:rPr>
+        <w:t>/</w:t>
+      </w:r>
+      <w:proofErr w:type="spellStart"/>
+      <w:r>
+        <w:rPr>
+          <w:rFonts w:ascii="Courier New" w:hAnsi="Courier New" w:cs="Courier New"/>
+        </w:rPr>
+        <w:t>openni</w:t>
+      </w:r>
+      <w:proofErr w:type="spellEnd"/>
+    </w:p>
+    <w:p>
+      <w:pPr>
+        <w:pStyle w:val="ListParagraph"/>
+        <w:rPr>
+          <w:rFonts w:ascii="Courier New" w:hAnsi="Courier New" w:cs="Courier New"/>
+        </w:rPr>
+      </w:pPr>
+      <w:proofErr w:type="spellStart"/>
+      <w:proofErr w:type="gramStart"/>
+      <w:r>
+        <w:rPr>
+          <w:rFonts w:ascii="Courier New" w:hAnsi="Courier New" w:cs="Courier New"/>
+        </w:rPr>
+        <w:t>cd</w:t>
+      </w:r>
+      <w:proofErr w:type="spellEnd"/>
+      <w:proofErr w:type="gramEnd"/>
+      <w:r>
+        <w:rPr>
+          <w:rFonts w:ascii="Courier New" w:hAnsi="Courier New" w:cs="Courier New"/>
+        </w:rPr>
+        <w:t xml:space="preserve"> ~/</w:t>
+      </w:r>
+      <w:proofErr w:type="spellStart"/>
+      <w:r>
+        <w:rPr>
+          <w:rFonts w:ascii="Courier New" w:hAnsi="Courier New" w:cs="Courier New"/>
+        </w:rPr>
+        <w:t>openni</w:t>
+      </w:r>
+      <w:proofErr w:type="spellEnd"/>
+      <w:r>
+        <w:rPr>
+          <w:rFonts w:ascii="Courier New" w:hAnsi="Courier New" w:cs="Courier New"/>
+        </w:rPr>
+        <w:t>/</w:t>
+      </w:r>
+      <w:proofErr w:type="spellStart"/>
+      <w:r>
+        <w:rPr>
+          <w:rFonts w:ascii="Courier New" w:hAnsi="Courier New" w:cs="Courier New"/>
+        </w:rPr>
+        <w:t>openni</w:t>
+      </w:r>
+      <w:proofErr w:type="spellEnd"/>
+    </w:p>
+    <w:p>
+      <w:pPr>
+        <w:pStyle w:val="ListParagraph"/>
+        <w:rPr>
+          <w:rFonts w:ascii="Courier New" w:hAnsi="Courier New" w:cs="Courier New"/>
+        </w:rPr>
+      </w:pPr>
+      <w:proofErr w:type="spellStart"/>
+      <w:proofErr w:type="gramStart"/>
+      <w:r>
+        <w:rPr>
+          <w:rFonts w:ascii="Courier New" w:hAnsi="Courier New" w:cs="Courier New"/>
+        </w:rPr>
+        <w:t>sudo</w:t>
+      </w:r>
+      <w:proofErr w:type="spellEnd"/>
+      <w:proofErr w:type="gramEnd"/>
+      <w:r>
+        <w:rPr>
+          <w:rFonts w:ascii="Courier New" w:hAnsi="Courier New" w:cs="Courier New"/>
+        </w:rPr>
+        <w:t xml:space="preserve"> ./install.sh</w:t>
+      </w:r>
+    </w:p>
+    <w:p>
+      <w:pPr>
+        <w:pStyle w:val="ListParagraph"/>
+        <w:rPr>
+          <w:rFonts w:ascii="Courier New" w:hAnsi="Courier New" w:cs="Courier New"/>
+        </w:rPr>
+      </w:pPr>
+      <w:r>
+        <w:rPr>
+          <w:rFonts w:ascii="Courier New" w:hAnsi="Courier New" w:cs="Courier New"/>
+        </w:rPr>
+        <w:t>(</w:t>
+      </w:r>
+      <w:proofErr w:type="gramStart"/>
+      <w:r>
+        <w:rPr>
+          <w:rFonts w:ascii="Courier New" w:hAnsi="Courier New" w:cs="Courier New"/>
+        </w:rPr>
+        <w:t>edit</w:t>
+      </w:r>
+      <w:proofErr w:type="gramEnd"/>
+      <w:r>
+        <w:rPr>
+          <w:rFonts w:ascii="Courier New" w:hAnsi="Courier New" w:cs="Courier New"/>
+        </w:rPr>
+        <w:t xml:space="preserve"> install.sh if not using </w:t>
+      </w:r>
+      <w:proofErr w:type="spellStart"/>
+      <w:r>
+        <w:rPr>
+          <w:rFonts w:ascii="Courier New" w:hAnsi="Courier New" w:cs="Courier New"/>
+        </w:rPr>
+        <w:t>Ubuntu</w:t>
+      </w:r>
+      <w:proofErr w:type="spellEnd"/>
+      <w:r>
+        <w:rPr>
+          <w:rFonts w:ascii="Courier New" w:hAnsi="Courier New" w:cs="Courier New"/>
+        </w:rPr>
+        <w:t>)</w:t>
+      </w:r>
+    </w:p>
+    <w:p>
+      <w:pPr>
+        <w:pStyle w:val="ListParagraph"/>
+        <w:rPr>
+          <w:rFonts w:ascii="Courier New" w:hAnsi="Courier New" w:cs="Courier New"/>
+        </w:rPr>
+      </w:pPr>
+    </w:p>
+    <w:p>
+      <w:pPr>
+        <w:pStyle w:val="ListParagraph"/>
+        <w:numPr>
+          <w:ilvl w:val="0"/>
+          <w:numId w:val="13"/>
+        </w:numPr>
+        <w:rPr>
+          <w:rFonts w:ascii="Courier New" w:hAnsi="Courier New" w:cs="Courier New"/>
+        </w:rPr>
+      </w:pPr>
+      <w:r>
+        <w:rPr>
+          <w:rFonts w:ascii="Courier New" w:hAnsi="Courier New" w:cs="Courier New"/>
+        </w:rPr>
+        <w:t xml:space="preserve">Install </w:t>
+      </w:r>
+      <w:proofErr w:type="spellStart"/>
+      <w:r>
+        <w:rPr>
+          <w:rFonts w:ascii="Courier New" w:hAnsi="Courier New" w:cs="Courier New"/>
+        </w:rPr>
+        <w:t>OpenNI</w:t>
+      </w:r>
+      <w:proofErr w:type="spellEnd"/>
+      <w:r>
+        <w:rPr>
+          <w:rFonts w:ascii="Courier New" w:hAnsi="Courier New" w:cs="Courier New"/>
+        </w:rPr>
+        <w:t xml:space="preserve"> Python wrapper</w:t>
+      </w:r>
+    </w:p>
+    <w:p>
+      <w:pPr>
+        <w:pStyle w:val="ListParagraph"/>
+        <w:rPr>
+          <w:rFonts w:ascii="Courier New" w:hAnsi="Courier New" w:cs="Courier New"/>
+        </w:rPr>
+      </w:pPr>
+    </w:p>
+    <w:p>
+      <w:pPr>
+        <w:pStyle w:val="ListParagraph"/>
+        <w:rPr>
+          <w:rFonts w:ascii="Courier New" w:hAnsi="Courier New" w:cs="Courier New"/>
+        </w:rPr>
+      </w:pPr>
+      <w:r>
+        <w:rPr>
+          <w:rFonts w:ascii="Courier New" w:hAnsi="Courier New" w:cs="Courier New"/>
+        </w:rPr>
+        <w:t>In ONIPY/</w:t>
+      </w:r>
+      <w:proofErr w:type="spellStart"/>
+      <w:r>
+        <w:rPr>
+          <w:rFonts w:ascii="Courier New" w:hAnsi="Courier New" w:cs="Courier New"/>
+        </w:rPr>
+        <w:t>ProjectFiles</w:t>
+      </w:r>
+      <w:proofErr w:type="spellEnd"/>
+      <w:r>
+        <w:rPr>
+          <w:rFonts w:ascii="Courier New" w:hAnsi="Courier New" w:cs="Courier New"/>
+        </w:rPr>
+        <w:t>/Linux:</w:t>
+      </w:r>
+    </w:p>
+    <w:p>
+      <w:pPr>
+        <w:pStyle w:val="ListParagraph"/>
+        <w:rPr>
+          <w:rFonts w:ascii="Courier New" w:hAnsi="Courier New" w:cs="Courier New"/>
+        </w:rPr>
+      </w:pPr>
+    </w:p>
+    <w:p>
+      <w:pPr>
+        <w:pStyle w:val="ListParagraph"/>
+        <w:rPr>
+          <w:rFonts w:ascii="Courier New" w:hAnsi="Courier New" w:cs="Courier New"/>
+        </w:rPr>
+      </w:pPr>
+      <w:proofErr w:type="gramStart"/>
+      <w:r>
+        <w:rPr>
+          <w:rFonts w:ascii="Courier New" w:hAnsi="Courier New" w:cs="Courier New"/>
+        </w:rPr>
+        <w:t>make</w:t>
+      </w:r>
+      <w:proofErr w:type="gramEnd"/>
+      <w:r>
+        <w:rPr>
+          <w:rFonts w:ascii="Courier New" w:hAnsi="Courier New" w:cs="Courier New"/>
+        </w:rPr>
+        <w:t xml:space="preserve"> (edit </w:t>
+      </w:r>
+      <w:proofErr w:type="spellStart"/>
+      <w:r>
+        <w:rPr>
+          <w:rFonts w:ascii="Courier New" w:hAnsi="Courier New" w:cs="Courier New"/>
+        </w:rPr>
+        <w:t>Makefile</w:t>
+      </w:r>
+      <w:proofErr w:type="spellEnd"/>
+      <w:r>
+        <w:rPr>
+          <w:rFonts w:ascii="Courier New" w:hAnsi="Courier New" w:cs="Courier New"/>
+        </w:rPr>
+        <w:t xml:space="preserve"> if not using </w:t>
+      </w:r>
+      <w:proofErr w:type="spellStart"/>
+      <w:r>
+        <w:rPr>
+          <w:rFonts w:ascii="Courier New" w:hAnsi="Courier New" w:cs="Courier New"/>
+        </w:rPr>
+        <w:t>Ubuntu</w:t>
+      </w:r>
+      <w:proofErr w:type="spellEnd"/>
+      <w:r>
+        <w:rPr>
+          <w:rFonts w:ascii="Courier New" w:hAnsi="Courier New" w:cs="Courier New"/>
+        </w:rPr>
+        <w:t xml:space="preserve"> with Python 2.6)</w:t>
+      </w:r>
+    </w:p>
+    <w:p>
+      <w:pPr>
+        <w:pStyle w:val="ListParagraph"/>
+        <w:rPr>
+          <w:rFonts w:ascii="Courier New" w:hAnsi="Courier New" w:cs="Courier New"/>
+        </w:rPr>
+      </w:pPr>
+      <w:proofErr w:type="spellStart"/>
+      <w:proofErr w:type="gramStart"/>
+      <w:r>
+        <w:rPr>
+          <w:rFonts w:ascii="Courier New" w:hAnsi="Courier New" w:cs="Courier New"/>
+        </w:rPr>
+        <w:t>sudo</w:t>
+      </w:r>
+      <w:proofErr w:type="spellEnd"/>
+      <w:proofErr w:type="gramEnd"/>
+      <w:r>
+        <w:rPr>
+          <w:rFonts w:ascii="Courier New" w:hAnsi="Courier New" w:cs="Courier New"/>
+        </w:rPr>
+        <w:t xml:space="preserve"> make install</w:t>
       </w:r>
     </w:p>
     <w:p>
@@ -1559,12 +3030,33 @@
           <w:rFonts w:ascii="Courier New" w:hAnsi="Courier New" w:cs="Courier New"/>
         </w:rPr>
       </w:pPr>
-      <w:r>
-        <w:rPr>
-          <w:rFonts w:ascii="Courier New" w:hAnsi="Courier New" w:cs="Courier New"/>
-        </w:rPr>
-        <w:lastRenderedPageBreak/>
-        <w:t>import OpenNIPythonWrapper as ONIPY</w:t>
+      <w:proofErr w:type="gramStart"/>
+      <w:r>
+        <w:rPr>
+          <w:rFonts w:ascii="Courier New" w:hAnsi="Courier New" w:cs="Courier New"/>
+        </w:rPr>
+        <w:t>import</w:t>
+      </w:r>
+      <w:proofErr w:type="gramEnd"/>
+      <w:r>
+        <w:rPr>
+          <w:rFonts w:ascii="Courier New" w:hAnsi="Courier New" w:cs="Courier New"/>
+        </w:rPr>
+        <w:t xml:space="preserve"> </w:t>
+      </w:r>
+      <w:proofErr w:type="spellStart"/>
+      <w:r>
+        <w:rPr>
+          <w:rFonts w:ascii="Courier New" w:hAnsi="Courier New" w:cs="Courier New"/>
+        </w:rPr>
+        <w:t>OpenNIPythonWrapper</w:t>
+      </w:r>
+      <w:proofErr w:type="spellEnd"/>
+      <w:r>
+        <w:rPr>
+          <w:rFonts w:ascii="Courier New" w:hAnsi="Courier New" w:cs="Courier New"/>
+        </w:rPr>
+        <w:t xml:space="preserve"> as ONIPY</w:t>
       </w:r>
     </w:p>
     <w:p>
@@ -1574,11 +3066,19 @@
           <w:rFonts w:ascii="Courier New" w:hAnsi="Courier New" w:cs="Courier New"/>
         </w:rPr>
       </w:pPr>
-      <w:r>
-        <w:rPr>
-          <w:rFonts w:ascii="Courier New" w:hAnsi="Courier New" w:cs="Courier New"/>
-        </w:rPr>
-        <w:t>help( ONIPY )</w:t>
+      <w:proofErr w:type="gramStart"/>
+      <w:r>
+        <w:rPr>
+          <w:rFonts w:ascii="Courier New" w:hAnsi="Courier New" w:cs="Courier New"/>
+        </w:rPr>
+        <w:t>help(</w:t>
+      </w:r>
+      <w:proofErr w:type="gramEnd"/>
+      <w:r>
+        <w:rPr>
+          <w:rFonts w:ascii="Courier New" w:hAnsi="Courier New" w:cs="Courier New"/>
+        </w:rPr>
+        <w:t xml:space="preserve"> ONIPY )</w:t>
       </w:r>
     </w:p>
     <w:p>
@@ -1677,13 +3177,41 @@
         <w:rPr>
           <w:rFonts w:ascii="Courier New" w:hAnsi="Courier New" w:cs="Courier New"/>
         </w:rPr>
-        <w:t xml:space="preserve"> of OpenNI’s functionali</w:t>
-      </w:r>
-      <w:r>
-        <w:rPr>
-          <w:rFonts w:ascii="Courier New" w:hAnsi="Courier New" w:cs="Courier New"/>
-        </w:rPr>
-        <w:t xml:space="preserve">ty for a specific computer vision project I am working on, in which case the overhead of using Boost Python is perfectly acceptable. I hope that the code that I’ve written can become the backbone for a more complete binding to OpenNI and NITE with contributions from the fantastic open source community surrounding these projects. </w:t>
+        <w:t xml:space="preserve"> of </w:t>
+      </w:r>
+      <w:proofErr w:type="spellStart"/>
+      <w:r>
+        <w:rPr>
+          <w:rFonts w:ascii="Courier New" w:hAnsi="Courier New" w:cs="Courier New"/>
+        </w:rPr>
+        <w:t>OpenNI’s</w:t>
+      </w:r>
+      <w:proofErr w:type="spellEnd"/>
+      <w:r>
+        <w:rPr>
+          <w:rFonts w:ascii="Courier New" w:hAnsi="Courier New" w:cs="Courier New"/>
+        </w:rPr>
+        <w:t xml:space="preserve"> functionali</w:t>
+      </w:r>
+      <w:r>
+        <w:rPr>
+          <w:rFonts w:ascii="Courier New" w:hAnsi="Courier New" w:cs="Courier New"/>
+        </w:rPr>
+        <w:t xml:space="preserve">ty for a specific computer vision project I am working on, in which case the overhead of using Boost Python is perfectly acceptable. I hope that the code that I’ve written can become the backbone for a more complete binding to </w:t>
+      </w:r>
+      <w:proofErr w:type="spellStart"/>
+      <w:r>
+        <w:rPr>
+          <w:rFonts w:ascii="Courier New" w:hAnsi="Courier New" w:cs="Courier New"/>
+        </w:rPr>
+        <w:t>OpenNI</w:t>
+      </w:r>
+      <w:proofErr w:type="spellEnd"/>
+      <w:r>
+        <w:rPr>
+          <w:rFonts w:ascii="Courier New" w:hAnsi="Courier New" w:cs="Courier New"/>
+        </w:rPr>
+        <w:t xml:space="preserve"> and NITE with contributions from the fantastic open source community surrounding these projects. </w:t>
       </w:r>
     </w:p>
     <w:p>
@@ -1758,6 +3286,7 @@
         <w:rPr>
           <w:rFonts w:ascii="Courier New" w:hAnsi="Courier New" w:cs="Courier New"/>
         </w:rPr>
+        <w:lastRenderedPageBreak/>
         <w:t xml:space="preserve">Remember to either log off or restart your system for changes in the environment variables to take effect. I know that </w:t>
       </w:r>
       <w:r>
@@ -1798,6 +3327,7 @@
         </w:rPr>
         <w:t xml:space="preserve">You get </w:t>
       </w:r>
+      <w:proofErr w:type="spellStart"/>
       <w:r>
         <w:rPr>
           <w:rFonts w:ascii="Courier New" w:hAnsi="Courier New" w:cs="Courier New"/>
@@ -1806,15 +3336,9 @@
           <w:sz w:val="20"/>
           <w:szCs w:val="20"/>
         </w:rPr>
-        <w:t xml:space="preserve">ImportError: DLL load failed: The specified module could not be found </w:t>
-      </w:r>
-      <w:r>
-        <w:rPr>
-          <w:rFonts w:ascii="Courier New" w:hAnsi="Courier New" w:cs="Courier New"/>
-          <w:i/>
-        </w:rPr>
-        <w:t>when</w:t>
-      </w:r>
+        <w:t>ImportError</w:t>
+      </w:r>
+      <w:proofErr w:type="spellEnd"/>
       <w:r>
         <w:rPr>
           <w:rFonts w:ascii="Courier New" w:hAnsi="Courier New" w:cs="Courier New"/>
@@ -1823,6 +3347,23 @@
           <w:sz w:val="20"/>
           <w:szCs w:val="20"/>
         </w:rPr>
+        <w:t xml:space="preserve">: DLL load failed: The specified module could not be found </w:t>
+      </w:r>
+      <w:r>
+        <w:rPr>
+          <w:rFonts w:ascii="Courier New" w:hAnsi="Courier New" w:cs="Courier New"/>
+          <w:i/>
+        </w:rPr>
+        <w:t>when</w:t>
+      </w:r>
+      <w:r>
+        <w:rPr>
+          <w:rFonts w:ascii="Courier New" w:hAnsi="Courier New" w:cs="Courier New"/>
+          <w:i/>
+          <w:color w:val="FF0000"/>
+          <w:sz w:val="20"/>
+          <w:szCs w:val="20"/>
+        </w:rPr>
         <w:t xml:space="preserve"> </w:t>
       </w:r>
       <w:r>
@@ -1857,7 +3398,21 @@
         <w:rPr>
           <w:rFonts w:ascii="Courier New" w:hAnsi="Courier New" w:cs="Courier New"/>
         </w:rPr>
-        <w:t>Make sure that the actual binding binary (e.g. in Windows is the pyd file that you built) is found by the Python interpreter at run-time.</w:t>
+        <w:t xml:space="preserve">Make sure that the actual binding binary (e.g. in Windows is the </w:t>
+      </w:r>
+      <w:proofErr w:type="spellStart"/>
+      <w:r>
+        <w:rPr>
+          <w:rFonts w:ascii="Courier New" w:hAnsi="Courier New" w:cs="Courier New"/>
+        </w:rPr>
+        <w:t>pyd</w:t>
+      </w:r>
+      <w:proofErr w:type="spellEnd"/>
+      <w:r>
+        <w:rPr>
+          <w:rFonts w:ascii="Courier New" w:hAnsi="Courier New" w:cs="Courier New"/>
+        </w:rPr>
+        <w:t xml:space="preserve"> file that you built) is found by the Python interpreter at run-time.</w:t>
       </w:r>
     </w:p>
     <w:p>
@@ -1875,7 +3430,21 @@
         <w:rPr>
           <w:rFonts w:ascii="Courier New" w:hAnsi="Courier New" w:cs="Courier New"/>
         </w:rPr>
-        <w:t>Make sure that all the dependencies (e.g. dlls) of the binding are found by the Python interpreter at run-time. You can discover the by yourself in Windows by using Dependency Walker. The key dependencies for version 0.3 alpha are:</w:t>
+        <w:t xml:space="preserve">Make sure that all the dependencies (e.g. </w:t>
+      </w:r>
+      <w:proofErr w:type="spellStart"/>
+      <w:r>
+        <w:rPr>
+          <w:rFonts w:ascii="Courier New" w:hAnsi="Courier New" w:cs="Courier New"/>
+        </w:rPr>
+        <w:t>dlls</w:t>
+      </w:r>
+      <w:proofErr w:type="spellEnd"/>
+      <w:r>
+        <w:rPr>
+          <w:rFonts w:ascii="Courier New" w:hAnsi="Courier New" w:cs="Courier New"/>
+        </w:rPr>
+        <w:t>) of the binding are found by the Python interpreter at run-time. You can discover the by yourself in Windows by using Dependency Walker. The key dependencies for version 0.3 alpha are:</w:t>
       </w:r>
     </w:p>
     <w:p>
@@ -1941,7 +3510,6 @@
         <w:rPr>
           <w:rFonts w:ascii="Courier New" w:hAnsi="Courier New" w:cs="Courier New"/>
         </w:rPr>
-        <w:lastRenderedPageBreak/>
         <w:t>boost_python-vcxx-mt-1_xx</w:t>
       </w:r>
       <w:r>
@@ -2088,6 +3656,7 @@
         </w:rPr>
         <w:t xml:space="preserve">I set up the Visual Studio project, so that it copies the binding to the </w:t>
       </w:r>
+      <w:proofErr w:type="spellStart"/>
       <w:r>
         <w:rPr>
           <w:rFonts w:ascii="Courier New" w:hAnsi="Courier New" w:cs="Courier New"/>
@@ -2095,12 +3664,28 @@
         </w:rPr>
         <w:t>TestBench</w:t>
       </w:r>
-      <w:r>
-        <w:rPr>
-          <w:rFonts w:ascii="Courier New" w:hAnsi="Courier New" w:cs="Courier New"/>
-        </w:rPr>
-        <w:t xml:space="preserve"> directory, where the sample code is located. However, in some circumstances, Visual Studio may not perform the copy (e.g. post-build events) during an incremental build. To resolve this either copy the pyd file manually from the Debug/Release directory to the </w:t>
-      </w:r>
+      <w:proofErr w:type="spellEnd"/>
+      <w:r>
+        <w:rPr>
+          <w:rFonts w:ascii="Courier New" w:hAnsi="Courier New" w:cs="Courier New"/>
+        </w:rPr>
+        <w:t xml:space="preserve"> directory, where the sample code is located. However, in some circumstances, Visual Studio may not perform the copy (e.g. post-build events) during an incremental build. To resolve this either copy the </w:t>
+      </w:r>
+      <w:proofErr w:type="spellStart"/>
+      <w:r>
+        <w:rPr>
+          <w:rFonts w:ascii="Courier New" w:hAnsi="Courier New" w:cs="Courier New"/>
+        </w:rPr>
+        <w:t>pyd</w:t>
+      </w:r>
+      <w:proofErr w:type="spellEnd"/>
+      <w:r>
+        <w:rPr>
+          <w:rFonts w:ascii="Courier New" w:hAnsi="Courier New" w:cs="Courier New"/>
+        </w:rPr>
+        <w:t xml:space="preserve"> file manually from the Debug/Release directory to the </w:t>
+      </w:r>
+      <w:proofErr w:type="spellStart"/>
       <w:r>
         <w:rPr>
           <w:rFonts w:ascii="Courier New" w:hAnsi="Courier New" w:cs="Courier New"/>
@@ -2108,6 +3693,7 @@
         </w:rPr>
         <w:t>TestBench</w:t>
       </w:r>
+      <w:proofErr w:type="spellEnd"/>
       <w:r>
         <w:rPr>
           <w:rFonts w:ascii="Courier New" w:hAnsi="Courier New" w:cs="Courier New"/>
@@ -2522,7 +4108,7 @@
   <w:abstractNum w:abstractNumId="3">
     <w:nsid w:val="12642DBF"/>
     <w:multiLevelType w:val="hybridMultilevel"/>
-    <w:tmpl w:val="4B96224A"/>
+    <w:tmpl w:val="66542234"/>
     <w:lvl w:ilvl="0" w:tplc="04090001">
       <w:start w:val="1"/>
       <w:numFmt w:val="bullet"/>
@@ -2547,7 +4133,7 @@
         <w:rFonts w:ascii="Courier New" w:hAnsi="Courier New" w:cs="Courier New" w:hint="default"/>
       </w:rPr>
     </w:lvl>
-    <w:lvl w:ilvl="2" w:tplc="04090005" w:tentative="1">
+    <w:lvl w:ilvl="2" w:tplc="04090005">
       <w:start w:val="1"/>
       <w:numFmt w:val="bullet"/>
       <w:lvlText w:val=""/>
@@ -2972,6 +4558,232 @@
     </w:lvl>
   </w:abstractNum>
   <w:abstractNum w:abstractNumId="7">
+    <w:nsid w:val="33B27877"/>
+    <w:multiLevelType w:val="hybridMultilevel"/>
+    <w:tmpl w:val="887A4494"/>
+    <w:lvl w:ilvl="0" w:tplc="04090001">
+      <w:start w:val="1"/>
+      <w:numFmt w:val="bullet"/>
+      <w:lvlText w:val=""/>
+      <w:lvlJc w:val="left"/>
+      <w:pPr>
+        <w:ind w:left="720" w:hanging="360"/>
+      </w:pPr>
+      <w:rPr>
+        <w:rFonts w:ascii="Symbol" w:hAnsi="Symbol" w:hint="default"/>
+      </w:rPr>
+    </w:lvl>
+    <w:lvl w:ilvl="1" w:tplc="04090003" w:tentative="1">
+      <w:start w:val="1"/>
+      <w:numFmt w:val="bullet"/>
+      <w:lvlText w:val="o"/>
+      <w:lvlJc w:val="left"/>
+      <w:pPr>
+        <w:ind w:left="1440" w:hanging="360"/>
+      </w:pPr>
+      <w:rPr>
+        <w:rFonts w:ascii="Courier New" w:hAnsi="Courier New" w:cs="Courier New" w:hint="default"/>
+      </w:rPr>
+    </w:lvl>
+    <w:lvl w:ilvl="2" w:tplc="04090005" w:tentative="1">
+      <w:start w:val="1"/>
+      <w:numFmt w:val="bullet"/>
+      <w:lvlText w:val=""/>
+      <w:lvlJc w:val="left"/>
+      <w:pPr>
+        <w:ind w:left="2160" w:hanging="360"/>
+      </w:pPr>
+      <w:rPr>
+        <w:rFonts w:ascii="Wingdings" w:hAnsi="Wingdings" w:hint="default"/>
+      </w:rPr>
+    </w:lvl>
+    <w:lvl w:ilvl="3" w:tplc="04090001" w:tentative="1">
+      <w:start w:val="1"/>
+      <w:numFmt w:val="bullet"/>
+      <w:lvlText w:val=""/>
+      <w:lvlJc w:val="left"/>
+      <w:pPr>
+        <w:ind w:left="2880" w:hanging="360"/>
+      </w:pPr>
+      <w:rPr>
+        <w:rFonts w:ascii="Symbol" w:hAnsi="Symbol" w:hint="default"/>
+      </w:rPr>
+    </w:lvl>
+    <w:lvl w:ilvl="4" w:tplc="04090003" w:tentative="1">
+      <w:start w:val="1"/>
+      <w:numFmt w:val="bullet"/>
+      <w:lvlText w:val="o"/>
+      <w:lvlJc w:val="left"/>
+      <w:pPr>
+        <w:ind w:left="3600" w:hanging="360"/>
+      </w:pPr>
+      <w:rPr>
+        <w:rFonts w:ascii="Courier New" w:hAnsi="Courier New" w:cs="Courier New" w:hint="default"/>
+      </w:rPr>
+    </w:lvl>
+    <w:lvl w:ilvl="5" w:tplc="04090005" w:tentative="1">
+      <w:start w:val="1"/>
+      <w:numFmt w:val="bullet"/>
+      <w:lvlText w:val=""/>
+      <w:lvlJc w:val="left"/>
+      <w:pPr>
+        <w:ind w:left="4320" w:hanging="360"/>
+      </w:pPr>
+      <w:rPr>
+        <w:rFonts w:ascii="Wingdings" w:hAnsi="Wingdings" w:hint="default"/>
+      </w:rPr>
+    </w:lvl>
+    <w:lvl w:ilvl="6" w:tplc="04090001" w:tentative="1">
+      <w:start w:val="1"/>
+      <w:numFmt w:val="bullet"/>
+      <w:lvlText w:val=""/>
+      <w:lvlJc w:val="left"/>
+      <w:pPr>
+        <w:ind w:left="5040" w:hanging="360"/>
+      </w:pPr>
+      <w:rPr>
+        <w:rFonts w:ascii="Symbol" w:hAnsi="Symbol" w:hint="default"/>
+      </w:rPr>
+    </w:lvl>
+    <w:lvl w:ilvl="7" w:tplc="04090003" w:tentative="1">
+      <w:start w:val="1"/>
+      <w:numFmt w:val="bullet"/>
+      <w:lvlText w:val="o"/>
+      <w:lvlJc w:val="left"/>
+      <w:pPr>
+        <w:ind w:left="5760" w:hanging="360"/>
+      </w:pPr>
+      <w:rPr>
+        <w:rFonts w:ascii="Courier New" w:hAnsi="Courier New" w:cs="Courier New" w:hint="default"/>
+      </w:rPr>
+    </w:lvl>
+    <w:lvl w:ilvl="8" w:tplc="04090005" w:tentative="1">
+      <w:start w:val="1"/>
+      <w:numFmt w:val="bullet"/>
+      <w:lvlText w:val=""/>
+      <w:lvlJc w:val="left"/>
+      <w:pPr>
+        <w:ind w:left="6480" w:hanging="360"/>
+      </w:pPr>
+      <w:rPr>
+        <w:rFonts w:ascii="Wingdings" w:hAnsi="Wingdings" w:hint="default"/>
+      </w:rPr>
+    </w:lvl>
+  </w:abstractNum>
+  <w:abstractNum w:abstractNumId="8">
+    <w:nsid w:val="3BB53C2B"/>
+    <w:multiLevelType w:val="hybridMultilevel"/>
+    <w:tmpl w:val="19FAF0AE"/>
+    <w:lvl w:ilvl="0" w:tplc="04090001">
+      <w:start w:val="1"/>
+      <w:numFmt w:val="bullet"/>
+      <w:lvlText w:val=""/>
+      <w:lvlJc w:val="left"/>
+      <w:pPr>
+        <w:ind w:left="720" w:hanging="360"/>
+      </w:pPr>
+      <w:rPr>
+        <w:rFonts w:ascii="Symbol" w:hAnsi="Symbol" w:hint="default"/>
+      </w:rPr>
+    </w:lvl>
+    <w:lvl w:ilvl="1" w:tplc="04090003" w:tentative="1">
+      <w:start w:val="1"/>
+      <w:numFmt w:val="bullet"/>
+      <w:lvlText w:val="o"/>
+      <w:lvlJc w:val="left"/>
+      <w:pPr>
+        <w:ind w:left="1440" w:hanging="360"/>
+      </w:pPr>
+      <w:rPr>
+        <w:rFonts w:ascii="Courier New" w:hAnsi="Courier New" w:cs="Courier New" w:hint="default"/>
+      </w:rPr>
+    </w:lvl>
+    <w:lvl w:ilvl="2" w:tplc="04090005" w:tentative="1">
+      <w:start w:val="1"/>
+      <w:numFmt w:val="bullet"/>
+      <w:lvlText w:val=""/>
+      <w:lvlJc w:val="left"/>
+      <w:pPr>
+        <w:ind w:left="2160" w:hanging="360"/>
+      </w:pPr>
+      <w:rPr>
+        <w:rFonts w:ascii="Wingdings" w:hAnsi="Wingdings" w:hint="default"/>
+      </w:rPr>
+    </w:lvl>
+    <w:lvl w:ilvl="3" w:tplc="04090001" w:tentative="1">
+      <w:start w:val="1"/>
+      <w:numFmt w:val="bullet"/>
+      <w:lvlText w:val=""/>
+      <w:lvlJc w:val="left"/>
+      <w:pPr>
+        <w:ind w:left="2880" w:hanging="360"/>
+      </w:pPr>
+      <w:rPr>
+        <w:rFonts w:ascii="Symbol" w:hAnsi="Symbol" w:hint="default"/>
+      </w:rPr>
+    </w:lvl>
+    <w:lvl w:ilvl="4" w:tplc="04090003" w:tentative="1">
+      <w:start w:val="1"/>
+      <w:numFmt w:val="bullet"/>
+      <w:lvlText w:val="o"/>
+      <w:lvlJc w:val="left"/>
+      <w:pPr>
+        <w:ind w:left="3600" w:hanging="360"/>
+      </w:pPr>
+      <w:rPr>
+        <w:rFonts w:ascii="Courier New" w:hAnsi="Courier New" w:cs="Courier New" w:hint="default"/>
+      </w:rPr>
+    </w:lvl>
+    <w:lvl w:ilvl="5" w:tplc="04090005" w:tentative="1">
+      <w:start w:val="1"/>
+      <w:numFmt w:val="bullet"/>
+      <w:lvlText w:val=""/>
+      <w:lvlJc w:val="left"/>
+      <w:pPr>
+        <w:ind w:left="4320" w:hanging="360"/>
+      </w:pPr>
+      <w:rPr>
+        <w:rFonts w:ascii="Wingdings" w:hAnsi="Wingdings" w:hint="default"/>
+      </w:rPr>
+    </w:lvl>
+    <w:lvl w:ilvl="6" w:tplc="04090001" w:tentative="1">
+      <w:start w:val="1"/>
+      <w:numFmt w:val="bullet"/>
+      <w:lvlText w:val=""/>
+      <w:lvlJc w:val="left"/>
+      <w:pPr>
+        <w:ind w:left="5040" w:hanging="360"/>
+      </w:pPr>
+      <w:rPr>
+        <w:rFonts w:ascii="Symbol" w:hAnsi="Symbol" w:hint="default"/>
+      </w:rPr>
+    </w:lvl>
+    <w:lvl w:ilvl="7" w:tplc="04090003" w:tentative="1">
+      <w:start w:val="1"/>
+      <w:numFmt w:val="bullet"/>
+      <w:lvlText w:val="o"/>
+      <w:lvlJc w:val="left"/>
+      <w:pPr>
+        <w:ind w:left="5760" w:hanging="360"/>
+      </w:pPr>
+      <w:rPr>
+        <w:rFonts w:ascii="Courier New" w:hAnsi="Courier New" w:cs="Courier New" w:hint="default"/>
+      </w:rPr>
+    </w:lvl>
+    <w:lvl w:ilvl="8" w:tplc="04090005" w:tentative="1">
+      <w:start w:val="1"/>
+      <w:numFmt w:val="bullet"/>
+      <w:lvlText w:val=""/>
+      <w:lvlJc w:val="left"/>
+      <w:pPr>
+        <w:ind w:left="6480" w:hanging="360"/>
+      </w:pPr>
+      <w:rPr>
+        <w:rFonts w:ascii="Wingdings" w:hAnsi="Wingdings" w:hint="default"/>
+      </w:rPr>
+    </w:lvl>
+  </w:abstractNum>
+  <w:abstractNum w:abstractNumId="9">
     <w:nsid w:val="56263D45"/>
     <w:multiLevelType w:val="hybridMultilevel"/>
     <w:tmpl w:val="9EEAE1D8"/>
@@ -3084,7 +4896,120 @@
       </w:rPr>
     </w:lvl>
   </w:abstractNum>
-  <w:abstractNum w:abstractNumId="8">
+  <w:abstractNum w:abstractNumId="10">
+    <w:nsid w:val="58EC1E5B"/>
+    <w:multiLevelType w:val="hybridMultilevel"/>
+    <w:tmpl w:val="66F43192"/>
+    <w:lvl w:ilvl="0" w:tplc="04090001">
+      <w:start w:val="1"/>
+      <w:numFmt w:val="bullet"/>
+      <w:lvlText w:val=""/>
+      <w:lvlJc w:val="left"/>
+      <w:pPr>
+        <w:ind w:left="720" w:hanging="360"/>
+      </w:pPr>
+      <w:rPr>
+        <w:rFonts w:ascii="Symbol" w:hAnsi="Symbol" w:hint="default"/>
+      </w:rPr>
+    </w:lvl>
+    <w:lvl w:ilvl="1" w:tplc="04090003" w:tentative="1">
+      <w:start w:val="1"/>
+      <w:numFmt w:val="bullet"/>
+      <w:lvlText w:val="o"/>
+      <w:lvlJc w:val="left"/>
+      <w:pPr>
+        <w:ind w:left="1440" w:hanging="360"/>
+      </w:pPr>
+      <w:rPr>
+        <w:rFonts w:ascii="Courier New" w:hAnsi="Courier New" w:cs="Courier New" w:hint="default"/>
+      </w:rPr>
+    </w:lvl>
+    <w:lvl w:ilvl="2" w:tplc="04090005" w:tentative="1">
+      <w:start w:val="1"/>
+      <w:numFmt w:val="bullet"/>
+      <w:lvlText w:val=""/>
+      <w:lvlJc w:val="left"/>
+      <w:pPr>
+        <w:ind w:left="2160" w:hanging="360"/>
+      </w:pPr>
+      <w:rPr>
+        <w:rFonts w:ascii="Wingdings" w:hAnsi="Wingdings" w:hint="default"/>
+      </w:rPr>
+    </w:lvl>
+    <w:lvl w:ilvl="3" w:tplc="04090001" w:tentative="1">
+      <w:start w:val="1"/>
+      <w:numFmt w:val="bullet"/>
+      <w:lvlText w:val=""/>
+      <w:lvlJc w:val="left"/>
+      <w:pPr>
+        <w:ind w:left="2880" w:hanging="360"/>
+      </w:pPr>
+      <w:rPr>
+        <w:rFonts w:ascii="Symbol" w:hAnsi="Symbol" w:hint="default"/>
+      </w:rPr>
+    </w:lvl>
+    <w:lvl w:ilvl="4" w:tplc="04090003" w:tentative="1">
+      <w:start w:val="1"/>
+      <w:numFmt w:val="bullet"/>
+      <w:lvlText w:val="o"/>
+      <w:lvlJc w:val="left"/>
+      <w:pPr>
+        <w:ind w:left="3600" w:hanging="360"/>
+      </w:pPr>
+      <w:rPr>
+        <w:rFonts w:ascii="Courier New" w:hAnsi="Courier New" w:cs="Courier New" w:hint="default"/>
+      </w:rPr>
+    </w:lvl>
+    <w:lvl w:ilvl="5" w:tplc="04090005" w:tentative="1">
+      <w:start w:val="1"/>
+      <w:numFmt w:val="bullet"/>
+      <w:lvlText w:val=""/>
+      <w:lvlJc w:val="left"/>
+      <w:pPr>
+        <w:ind w:left="4320" w:hanging="360"/>
+      </w:pPr>
+      <w:rPr>
+        <w:rFonts w:ascii="Wingdings" w:hAnsi="Wingdings" w:hint="default"/>
+      </w:rPr>
+    </w:lvl>
+    <w:lvl w:ilvl="6" w:tplc="04090001" w:tentative="1">
+      <w:start w:val="1"/>
+      <w:numFmt w:val="bullet"/>
+      <w:lvlText w:val=""/>
+      <w:lvlJc w:val="left"/>
+      <w:pPr>
+        <w:ind w:left="5040" w:hanging="360"/>
+      </w:pPr>
+      <w:rPr>
+        <w:rFonts w:ascii="Symbol" w:hAnsi="Symbol" w:hint="default"/>
+      </w:rPr>
+    </w:lvl>
+    <w:lvl w:ilvl="7" w:tplc="04090003" w:tentative="1">
+      <w:start w:val="1"/>
+      <w:numFmt w:val="bullet"/>
+      <w:lvlText w:val="o"/>
+      <w:lvlJc w:val="left"/>
+      <w:pPr>
+        <w:ind w:left="5760" w:hanging="360"/>
+      </w:pPr>
+      <w:rPr>
+        <w:rFonts w:ascii="Courier New" w:hAnsi="Courier New" w:cs="Courier New" w:hint="default"/>
+      </w:rPr>
+    </w:lvl>
+    <w:lvl w:ilvl="8" w:tplc="04090005" w:tentative="1">
+      <w:start w:val="1"/>
+      <w:numFmt w:val="bullet"/>
+      <w:lvlText w:val=""/>
+      <w:lvlJc w:val="left"/>
+      <w:pPr>
+        <w:ind w:left="6480" w:hanging="360"/>
+      </w:pPr>
+      <w:rPr>
+        <w:rFonts w:ascii="Wingdings" w:hAnsi="Wingdings" w:hint="default"/>
+      </w:rPr>
+    </w:lvl>
+  </w:abstractNum>
+  <w:abstractNum w:abstractNumId="11">
     <w:nsid w:val="6E6B5F7D"/>
     <w:multiLevelType w:val="hybridMultilevel"/>
     <w:tmpl w:val="F03E2266"/>
@@ -3197,7 +5122,7 @@
       </w:rPr>
     </w:lvl>
   </w:abstractNum>
-  <w:abstractNum w:abstractNumId="9">
+  <w:abstractNum w:abstractNumId="12">
     <w:nsid w:val="7E50231F"/>
     <w:multiLevelType w:val="hybridMultilevel"/>
     <w:tmpl w:val="3A6E1870"/>
@@ -3317,19 +5242,19 @@
     <w:abstractNumId w:val="6"/>
   </w:num>
   <w:num w:numId="3">
-    <w:abstractNumId w:val="9"/>
+    <w:abstractNumId w:val="12"/>
   </w:num>
   <w:num w:numId="4">
     <w:abstractNumId w:val="3"/>
   </w:num>
   <w:num w:numId="5">
-    <w:abstractNumId w:val="7"/>
+    <w:abstractNumId w:val="9"/>
   </w:num>
   <w:num w:numId="6">
     <w:abstractNumId w:val="4"/>
   </w:num>
   <w:num w:numId="7">
-    <w:abstractNumId w:val="8"/>
+    <w:abstractNumId w:val="11"/>
   </w:num>
   <w:num w:numId="8">
     <w:abstractNumId w:val="0"/>
@@ -3339,6 +5264,15 @@
   </w:num>
   <w:num w:numId="10">
     <w:abstractNumId w:val="5"/>
+  </w:num>
+  <w:num w:numId="11">
+    <w:abstractNumId w:val="10"/>
+  </w:num>
+  <w:num w:numId="12">
+    <w:abstractNumId w:val="7"/>
+  </w:num>
+  <w:num w:numId="13">
+    <w:abstractNumId w:val="8"/>
   </w:num>
 </w:numbering>
 </file>

</xml_diff>